<commit_message>
updated the data, ran everything, updated the manuscript
To do: still making the new update to the results/discussion
</commit_message>
<xml_diff>
--- a/Manuscript/Manuscript VB_OR_triage v11.docx
+++ b/Manuscript/Manuscript VB_OR_triage v11.docx
@@ -4798,7 +4798,7 @@
         <w:rPr>
           <w:rFonts w:ascii="Calibri" w:eastAsiaTheme="minorEastAsia" w:hAnsi="Calibri" w:cs="Calibri"/>
         </w:rPr>
-        <w:instrText>ADDIN CSL_CITATION {"citationItems":[{"id":"ITEM-1","itemData":{"DOI":"10.1016/j.annonc.2020.05.009","abstract":"This is a PDF file of an article that has undergone enhancements after acceptance, such as the addition of a cover page and metadata, and formatting for readability, but it is not yet the definitive version of record. This version will undergo additional copyediting, typesetting and review before it is published in its final form, but we are providing this version to give early visibility of the article. Please note that, during the production process, errors may be discovered which could affect the content, and all legal disclaimers that apply to the journal pertain. ABSTRACT 40 41 Background: Cancer diagnostics and surgery have been disrupted by the response of","author":[{"dropping-particle":"","family":"Sud","given":"Amit","non-dropping-particle":"","parse-names":false,"suffix":""},{"dropping-particle":"","family":"Jones","given":"Michael","non-dropping-particle":"","parse-names":false,"suffix":""},{"dropping-particle":"","family":"Broggio","given":"John","non-dropping-particle":"","parse-names":false,"suffix":""},{"dropping-particle":"","family":"Loveday","given":"Chey","non-dropping-particle":"","parse-names":false,"suffix":""},{"dropping-particle":"","family":"Torr","given":"Bethany","non-dropping-particle":"","parse-names":false,"suffix":""},{"dropping-particle":"","family":"Garrett","given":"Alice","non-dropping-particle":"","parse-names":false,"suffix":""},{"dropping-particle":"","family":"Nicol","given":"David L","non-dropping-particle":"","parse-names":false,"suffix":""},{"dropping-particle":"","family":"Jhanji","given":"Shaman","non-dropping-particle":"","parse-names":false,"suffix":""},{"dropping-particle":"","family":"Boyce","given":"Stephen A","non-dropping-particle":"","parse-names":false,"suffix":""},{"dropping-particle":"","family":"Gronthoud","given":"Firza","non-dropping-particle":"","parse-names":false,"suffix":""},{"dropping-particle":"","family":"Ward","given":"Phillip","non-dropping-particle":"","parse-names":false,"suffix":""},{"dropping-particle":"","family":"Handy","given":"Jonathan M","non-dropping-particle":"","parse-names":false,"suffix":""},{"dropping-particle":"","family":"Yousaf","given":"Nadia","non-dropping-particle":"","parse-names":false,"suffix":""},{"dropping-particle":"","family":"Larkin","given":"James","non-dropping-particle":"","parse-names":false,"suffix":""},{"dropping-particle":"","family":"Suh","given":"Yae-Eun","non-dropping-particle":"","parse-names":false,"suffix":""},{"dropping-particle":"","family":"Scott","given":"Stephen","non-dropping-particle":"","parse-names":false,"suffix":""},{"dropping-particle":"","family":"Pharoah","given":"Paul DP","non-dropping-particle":"","parse-names":false,"suffix":""},{"dropping-particle":"","family":"Swanton","given":"Charles","non-dropping-particle":"","parse-names":false,"suffix":""},{"dropping-particle":"","family":"Abbosh","given":"Christopher","non-dropping-particle":"","parse-names":false,"suffix":""},{"dropping-particle":"","family":"Williams","given":"Matthew","non-dropping-particle":"","parse-names":false,"suffix":""},{"dropping-particle":"","family":"Lyratzopoulos","given":"Georgios","non-dropping-particle":"","parse-names":false,"suffix":""},{"dropping-particle":"","family":"Houlston","given":"Richard","non-dropping-particle":"","parse-names":false,"suffix":""},{"dropping-particle":"","family":"Turnbull","given":"Clare","non-dropping-particle":"","parse-names":false,"suffix":""},{"dropping-particle":"","family":"Pdp","given":"Pharoah","non-dropping-particle":"","parse-names":false,"suffix":""},{"dropping-particle":"","family":"Pharoah","given":"DP","non-dropping-particle":"","parse-names":false,"suffix":""}],"container-title":"Annals of Oncology","id":"ITEM-1","issued":{"date-parts":[["2020"]]},"page":"19","publisher":"Elsevier","title":"Collateral damage: the impact on outcomes from cancer surgery of the COVID-19 pandemic","type":"article-journal","volume":"13"},"uris":["http://www.mendeley.com/documents/?uuid=8fecc792-0b48-3cbd-a73a-779bdb94170f"]}],"mendeley":{"formattedCitation":"&lt;sup&gt;9&lt;/sup&gt;","plainTextFormattedCitation":"9","previouslyFormattedCitation":"&lt;sup&gt;10&lt;/sup&gt;"},"properties":{"noteIndex":0},"schema":"https://github.com/citation-style-language/schema/raw/master/csl-citation.json"}</w:instrText>
+        <w:instrText>ADDIN CSL_CITATION {"citationItems":[{"id":"ITEM-1","itemData":{"DOI":"10.1016/j.annonc.2020.05.009","abstract":"This is a PDF file of an article that has undergone enhancements after acceptance, such as the addition of a cover page and metadata, and formatting for readability, but it is not yet the definitive version of record. This version will undergo additional copyediting, typesetting and review before it is published in its final form, but we are providing this version to give early visibility of the article. Please note that, during the production process, errors may be discovered which could affect the content, and all legal disclaimers that apply to the journal pertain. ABSTRACT 40 41 Background: Cancer diagnostics and surgery have been disrupted by the response of","author":[{"dropping-particle":"","family":"Sud","given":"Amit","non-dropping-particle":"","parse-names":false,"suffix":""},{"dropping-particle":"","family":"Jones","given":"Michael","non-dropping-particle":"","parse-names":false,"suffix":""},{"dropping-particle":"","family":"Broggio","given":"John","non-dropping-particle":"","parse-names":false,"suffix":""},{"dropping-particle":"","family":"Loveday","given":"Chey","non-dropping-particle":"","parse-names":false,"suffix":""},{"dropping-particle":"","family":"Torr","given":"Bethany","non-dropping-particle":"","parse-names":false,"suffix":""},{"dropping-particle":"","family":"Garrett","given":"Alice","non-dropping-particle":"","parse-names":false,"suffix":""},{"dropping-particle":"","family":"Nicol","given":"David L","non-dropping-particle":"","parse-names":false,"suffix":""},{"dropping-particle":"","family":"Jhanji","given":"Shaman","non-dropping-particle":"","parse-names":false,"suffix":""},{"dropping-particle":"","family":"Boyce","given":"Stephen A","non-dropping-particle":"","parse-names":false,"suffix":""},{"dropping-particle":"","family":"Gronthoud","given":"Firza","non-dropping-particle":"","parse-names":false,"suffix":""},{"dropping-particle":"","family":"Ward","given":"Phillip","non-dropping-particle":"","parse-names":false,"suffix":""},{"dropping-particle":"","family":"Handy","given":"Jonathan M","non-dropping-particle":"","parse-names":false,"suffix":""},{"dropping-particle":"","family":"Yousaf","given":"Nadia","non-dropping-particle":"","parse-names":false,"suffix":""},{"dropping-particle":"","family":"Larkin","given":"James","non-dropping-particle":"","parse-names":false,"suffix":""},{"dropping-particle":"","family":"Suh","given":"Yae-Eun","non-dropping-particle":"","parse-names":false,"suffix":""},{"dropping-particle":"","family":"Scott","given":"Stephen","non-dropping-particle":"","parse-names":false,"suffix":""},{"dropping-particle":"","family":"Pharoah","given":"Paul DP","non-dropping-particle":"","parse-names":false,"suffix":""},{"dropping-particle":"","family":"Swanton","given":"Charles","non-dropping-particle":"","parse-names":false,"suffix":""},{"dropping-particle":"","family":"Abbosh","given":"Christopher","non-dropping-particle":"","parse-names":false,"suffix":""},{"dropping-particle":"","family":"Williams","given":"Matthew","non-dropping-particle":"","parse-names":false,"suffix":""},{"dropping-particle":"","family":"Lyratzopoulos","given":"Georgios","non-dropping-particle":"","parse-names":false,"suffix":""},{"dropping-particle":"","family":"Houlston","given":"Richard","non-dropping-particle":"","parse-names":false,"suffix":""},{"dropping-particle":"","family":"Turnbull","given":"Clare","non-dropping-particle":"","parse-names":false,"suffix":""},{"dropping-particle":"","family":"Pdp","given":"Pharoah","non-dropping-particle":"","parse-names":false,"suffix":""},{"dropping-particle":"","family":"Pharoah","given":"DP","non-dropping-particle":"","parse-names":false,"suffix":""}],"container-title":"Annals of Oncology","id":"ITEM-1","issued":{"date-parts":[["2020"]]},"page":"19","publisher":"Elsevier","title":"Collateral damage: the impact on outcomes from cancer surgery of the COVID-19 pandemic","type":"article-journal","volume":"13"},"uris":["http://www.mendeley.com/documents/?uuid=8fecc792-0b48-3cbd-a73a-779bdb94170f"]}],"mendeley":{"formattedCitation":"&lt;sup&gt;9&lt;/sup&gt;","plainTextFormattedCitation":"9","previouslyFormattedCitation":"&lt;sup&gt;9&lt;/sup&gt;"},"properties":{"noteIndex":0},"schema":"https://github.com/citation-style-language/schema/raw/master/csl-citation.json"}</w:instrText>
       </w:r>
       <w:r>
         <w:rPr>
@@ -5016,7 +5016,7 @@
         <w:rPr>
           <w:rFonts w:ascii="Calibri" w:eastAsiaTheme="minorEastAsia" w:hAnsi="Calibri" w:cs="Calibri"/>
         </w:rPr>
-        <w:instrText>ADDIN CSL_CITATION {"citationItems":[{"id":"ITEM-1","itemData":{"DOI":"10.2106/JBJS.20.00690","ISBN":"0000000179058","author":[{"dropping-particle":"","family":"Powell","given":"Sarah N","non-dropping-particle":"","parse-names":false,"suffix":""},{"dropping-particle":"","family":"Mullen","given":"Timothy","non-dropping-particle":"","parse-names":false,"suffix":""},{"dropping-particle":"","family":"Young","given":"Lynn","non-dropping-particle":"","parse-names":false,"suffix":""},{"dropping-particle":"","family":"Heald","given":"Duane","non-dropping-particle":"","parse-names":false,"suffix":""},{"dropping-particle":"","family":"Iv","given":"Elisha T Powell","non-dropping-particle":"","parse-names":false,"suffix":""}],"container-title":"Journal of Bone and Joint Surgery ","id":"ITEM-1","issued":{"date-parts":[["2020"]]},"title":"SARS-CoV-2 Impact on Elective Orthopaedic Surgery: Implications for Post-Pandemic Recovery","type":"article-journal"},"uris":["http://www.mendeley.com/documents/?uuid=e050101e-19c8-348f-81dc-58a5fa29f68e"]}],"mendeley":{"formattedCitation":"&lt;sup&gt;10&lt;/sup&gt;","plainTextFormattedCitation":"10","previouslyFormattedCitation":"&lt;sup&gt;9&lt;/sup&gt;"},"properties":{"noteIndex":0},"schema":"https://github.com/citation-style-language/schema/raw/master/csl-citation.json"}</w:instrText>
+        <w:instrText>ADDIN CSL_CITATION {"citationItems":[{"id":"ITEM-1","itemData":{"DOI":"10.2106/JBJS.20.00690","ISBN":"0000000179058","author":[{"dropping-particle":"","family":"Powell","given":"Sarah N","non-dropping-particle":"","parse-names":false,"suffix":""},{"dropping-particle":"","family":"Mullen","given":"Timothy","non-dropping-particle":"","parse-names":false,"suffix":""},{"dropping-particle":"","family":"Young","given":"Lynn","non-dropping-particle":"","parse-names":false,"suffix":""},{"dropping-particle":"","family":"Heald","given":"Duane","non-dropping-particle":"","parse-names":false,"suffix":""},{"dropping-particle":"","family":"Iv","given":"Elisha T Powell","non-dropping-particle":"","parse-names":false,"suffix":""}],"container-title":"Journal of Bone and Joint Surgery ","id":"ITEM-1","issued":{"date-parts":[["2020"]]},"title":"SARS-CoV-2 Impact on Elective Orthopaedic Surgery: Implications for Post-Pandemic Recovery","type":"article-journal"},"uris":["http://www.mendeley.com/documents/?uuid=e050101e-19c8-348f-81dc-58a5fa29f68e"]}],"mendeley":{"formattedCitation":"&lt;sup&gt;10&lt;/sup&gt;","plainTextFormattedCitation":"10","previouslyFormattedCitation":"&lt;sup&gt;10&lt;/sup&gt;"},"properties":{"noteIndex":0},"schema":"https://github.com/citation-style-language/schema/raw/master/csl-citation.json"}</w:instrText>
       </w:r>
       <w:r>
         <w:rPr>
@@ -5084,7 +5084,7 @@
         <w:rPr>
           <w:rFonts w:ascii="Calibri" w:eastAsiaTheme="minorEastAsia" w:hAnsi="Calibri" w:cs="Calibri"/>
         </w:rPr>
-        <w:instrText>ADDIN CSL_CITATION {"citationItems":[{"id":"ITEM-1","itemData":{"DOI":"10.1016/j.athoracsur.2020.04.018","ISSN":"00034975","PMID":"32376350","abstract":"BACKGROUND: The COVID-19 pandemic has dramatically reduced adult cardiac surgery case volumes as institutions and surgeons curtail non-urgent operations. There will be a progressive increase in deferred cases during the pandemic that will require completion within a limited time frame once restrictions ease. We investigated the impact of various levels of increased post-pandemic hospital operating capacity on the time to clear the backlog of deferred cases. METHODS: We collected data from four cardiac surgery programs across two health systems. We recorded case rates at baseline and during the COVID-19 pandemic. We created a mathematical model to quantify the cumulative surgical backlog based on the projected pandemic duration. We then used our model to predict the time required to clear the backlog depending on the level of increased operating capacity. RESULTS: Cardiac surgery volumes fell to 54% of baseline after restrictions were implemented. Assuming a service restoration date of either June 1 or July 1, we calculated the need to perform 216% or 263% of monthly baseline volume, respectively, to clear the backlog in one month. The actual duration required to clear the backlog is highly dependent on hospital capacity in the post-COVID time period, and ranges from one to eight months depending on when services are restored and degree of increased capacity. CONCLUSIONS: Cardiac surgical operating capacity during the COVID-19 recovery period will have a dramatic impact on the time to clear the deferred cases backlog. Inadequate operating capacity may cause substantial delays and increase morbidity and mortality. If only pre-pandemic capacity is available, the backlog will never clear.","author":[{"dropping-particle":"","family":"Salenger","given":"Rawn","non-dropping-particle":"","parse-names":false,"suffix":""},{"dropping-particle":"","family":"Etchill","given":"Eric W.","non-dropping-particle":"","parse-names":false,"suffix":""},{"dropping-particle":"","family":"Ad","given":"Niv","non-dropping-particle":"","parse-names":false,"suffix":""},{"dropping-particle":"","family":"Matthew","given":"Thomas","non-dropping-particle":"","parse-names":false,"suffix":""},{"dropping-particle":"","family":"Alejo","given":"Diane","non-dropping-particle":"","parse-names":false,"suffix":""},{"dropping-particle":"","family":"Whitman","given":"Glenn","non-dropping-particle":"","parse-names":false,"suffix":""},{"dropping-particle":"","family":"Lawton","given":"Jennifer S.","non-dropping-particle":"","parse-names":false,"suffix":""},{"dropping-particle":"","family":"Lau","given":"Christine L.","non-dropping-particle":"","parse-names":false,"suffix":""},{"dropping-particle":"","family":"Gammie","given":"Charles F.","non-dropping-particle":"","parse-names":false,"suffix":""},{"dropping-particle":"","family":"Gammie","given":"James S.","non-dropping-particle":"","parse-names":false,"suffix":""}],"container-title":"The Annals of Thoracic Surgery","id":"ITEM-1","issued":{"date-parts":[["2020","5","3"]]},"publisher":"NLM (Medline)","title":"The Surge after the Surge: Cardiac Surgery post-COVID-19","type":"article-journal"},"uris":["http://www.mendeley.com/documents/?uuid=064caad3-c6c3-320f-85f8-74e7da0badcb"]}],"mendeley":{"formattedCitation":"&lt;sup&gt;11&lt;/sup&gt;","plainTextFormattedCitation":"11"},"properties":{"noteIndex":0},"schema":"https://github.com/citation-style-language/schema/raw/master/csl-citation.json"}</w:instrText>
+        <w:instrText>ADDIN CSL_CITATION {"citationItems":[{"id":"ITEM-1","itemData":{"DOI":"10.1016/j.athoracsur.2020.04.018","ISSN":"00034975","PMID":"32376350","abstract":"BACKGROUND: The COVID-19 pandemic has dramatically reduced adult cardiac surgery case volumes as institutions and surgeons curtail non-urgent operations. There will be a progressive increase in deferred cases during the pandemic that will require completion within a limited time frame once restrictions ease. We investigated the impact of various levels of increased post-pandemic hospital operating capacity on the time to clear the backlog of deferred cases. METHODS: We collected data from four cardiac surgery programs across two health systems. We recorded case rates at baseline and during the COVID-19 pandemic. We created a mathematical model to quantify the cumulative surgical backlog based on the projected pandemic duration. We then used our model to predict the time required to clear the backlog depending on the level of increased operating capacity. RESULTS: Cardiac surgery volumes fell to 54% of baseline after restrictions were implemented. Assuming a service restoration date of either June 1 or July 1, we calculated the need to perform 216% or 263% of monthly baseline volume, respectively, to clear the backlog in one month. The actual duration required to clear the backlog is highly dependent on hospital capacity in the post-COVID time period, and ranges from one to eight months depending on when services are restored and degree of increased capacity. CONCLUSIONS: Cardiac surgical operating capacity during the COVID-19 recovery period will have a dramatic impact on the time to clear the deferred cases backlog. Inadequate operating capacity may cause substantial delays and increase morbidity and mortality. If only pre-pandemic capacity is available, the backlog will never clear.","author":[{"dropping-particle":"","family":"Salenger","given":"Rawn","non-dropping-particle":"","parse-names":false,"suffix":""},{"dropping-particle":"","family":"Etchill","given":"Eric W.","non-dropping-particle":"","parse-names":false,"suffix":""},{"dropping-particle":"","family":"Ad","given":"Niv","non-dropping-particle":"","parse-names":false,"suffix":""},{"dropping-particle":"","family":"Matthew","given":"Thomas","non-dropping-particle":"","parse-names":false,"suffix":""},{"dropping-particle":"","family":"Alejo","given":"Diane","non-dropping-particle":"","parse-names":false,"suffix":""},{"dropping-particle":"","family":"Whitman","given":"Glenn","non-dropping-particle":"","parse-names":false,"suffix":""},{"dropping-particle":"","family":"Lawton","given":"Jennifer S.","non-dropping-particle":"","parse-names":false,"suffix":""},{"dropping-particle":"","family":"Lau","given":"Christine L.","non-dropping-particle":"","parse-names":false,"suffix":""},{"dropping-particle":"","family":"Gammie","given":"Charles F.","non-dropping-particle":"","parse-names":false,"suffix":""},{"dropping-particle":"","family":"Gammie","given":"James S.","non-dropping-particle":"","parse-names":false,"suffix":""}],"container-title":"The Annals of Thoracic Surgery","id":"ITEM-1","issued":{"date-parts":[["2020","5","3"]]},"publisher":"NLM (Medline)","title":"The Surge after the Surge: Cardiac Surgery post-COVID-19","type":"article-journal"},"uris":["http://www.mendeley.com/documents/?uuid=064caad3-c6c3-320f-85f8-74e7da0badcb"]}],"mendeley":{"formattedCitation":"&lt;sup&gt;11&lt;/sup&gt;","plainTextFormattedCitation":"11","previouslyFormattedCitation":"&lt;sup&gt;11&lt;/sup&gt;"},"properties":{"noteIndex":0},"schema":"https://github.com/citation-style-language/schema/raw/master/csl-citation.json"}</w:instrText>
       </w:r>
       <w:r>
         <w:rPr>
@@ -5570,7 +5570,7 @@
         <w:rPr>
           <w:rFonts w:ascii="Calibri" w:eastAsiaTheme="minorEastAsia" w:hAnsi="Calibri" w:cs="Calibri"/>
         </w:rPr>
-        <w:instrText>ADDIN CSL_CITATION {"citationItems":[{"id":"ITEM-1","itemData":{"author":[{"dropping-particle":"","family":"Vergano","given":"Marco","non-dropping-particle":"","parse-names":false,"suffix":""},{"dropping-particle":"","family":"Bertolini","given":"Guido","non-dropping-particle":"","parse-names":false,"suffix":""},{"dropping-particle":"","family":"Giannini","given":"Alberto","non-dropping-particle":"","parse-names":false,"suffix":""},{"dropping-particle":"","family":"Gristina","given":"Giuseppe","non-dropping-particle":"","parse-names":false,"suffix":""},{"dropping-particle":"","family":"Livigni","given":"Sergio","non-dropping-particle":"","parse-names":false,"suffix":""},{"dropping-particle":"","family":"Mistraletti","given":"Giovanni","non-dropping-particle":"","parse-names":false,"suffix":""},{"dropping-particle":"","family":"Petrini","given":"Flavia","non-dropping-particle":"","parse-names":false,"suffix":""}],"id":"ITEM-1","issued":{"date-parts":[["2020"]]},"title":"Clinical Ethics Recommendations for the Allocation of Intensive Care Treatments in exceptional, resource-limited circumstances","type":"report"},"uris":["http://www.mendeley.com/documents/?uuid=71749a62-145f-3da6-805a-d8805589e6d8"]},{"id":"ITEM-2","itemData":{"DOI":"10.1378/chest.14-0742","ISSN":"19313543","abstract":"BACKGROUND: Mass critical care entails time-sensitive decisions and changes in the standard of care that it is possible to deliver. These circumstances increase provider uncertainty as well as patients' vulnerability and may, therefore, jeopardize disciplined, ethical decision-making. Planning for pandemics and disasters should incorporate ethics guidance to support providers who may otherwise make ad hoc patient care decisions that overstep ethical boundaries. This article provides consensus-developed suggestions about ethical challenges in caring for the critically ill or injured during pandemics or disasters. The suggestions in this article are important for all of those involved in any pandemic or disaster with multiple critically ill or injured patients, including front-line clinicians, hospital administrators, and public health or government officials. METHODS: We adapted the American College of Chest Physicians (CHEST) Guidelines Oversight Committee's methodology to develop suggestions. Twenty-four key questions were developed, and literature searches were conducted to identify evidence for suggestions. The detailed literature reviews produced 144 articles. Based on their expertise within this domain, panel members also supplemented the literature search with governmental publications, interdisciplinary workgroup consensus documents, and other information not retrieved through PubMed. The literature in this field is not suitable to support evidence-based recommendations. Therefore, the panel developed expert opinion-based suggestions using a modified Delphi process. RESULTS: We report the suggestions that focus on five essential domains: triage and allocation, ethical concerns of patients and families, ethical responsibilities to providers, conduct of research, and international concerns. CONCLUSIONS: Ethics issues permeate virtually all aspects of pandemic and disaster response. We have addressed some of the most pressing issues, focusing on five essential domains: triage and allocation, ethical concerns of patients and families, ethical responsibilities to providers, conduct of research, and international concerns. Our suggestions reflect the consensus of the Task Force. We recognize, however, that some suggestions, including those related to end-of-life care, may be controversial. We highlight the need for additional research and dialogue in articulating values to guide health-care decisions during disasters.","author":[{"dropping-particle":"","family":"Daugherty Biddison","given":"Lee","non-dropping-particle":"","parse-names":false,"suffix":""},{"dropping-particle":"","family":"Berkowitz","given":"Kenneth A.","non-dropping-particle":"","parse-names":false,"suffix":""},{"dropping-particle":"","family":"Courtney","given":"Brooke","non-dropping-particle":"","parse-names":false,"suffix":""},{"dropping-particle":"","family":"Jong","given":"Marla J.","non-dropping-particle":"De","parse-names":false,"suffix":""},{"dropping-particle":"V.","family":"Devereaux","given":"Asha","non-dropping-particle":"","parse-names":false,"suffix":""},{"dropping-particle":"","family":"Kissoon","given":"Niranjan","non-dropping-particle":"","parse-names":false,"suffix":""},{"dropping-particle":"","family":"Roxland","given":"Beth E.","non-dropping-particle":"","parse-names":false,"suffix":""},{"dropping-particle":"","family":"Sprung","given":"Charles L.","non-dropping-particle":"","parse-names":false,"suffix":""},{"dropping-particle":"","family":"Dichter","given":"Jeffrey R.","non-dropping-particle":"","parse-names":false,"suffix":""},{"dropping-particle":"","family":"Christian","given":"Michael D.","non-dropping-particle":"","parse-names":false,"suffix":""},{"dropping-particle":"","family":"Powell","given":"Tia","non-dropping-particle":"","parse-names":false,"suffix":""}],"container-title":"Chest","id":"ITEM-2","issue":"4 Suppl","issued":{"date-parts":[["2014","10","1"]]},"page":"e145S-e155S","publisher":"Elsevier Inc","title":"Ethical considerations: Care of the critically ill and injured during pandemics and disasters: CHEST consensus statement","type":"article-journal","volume":"146"},"uris":["http://www.mendeley.com/documents/?uuid=84ca953d-22e6-3322-ab50-d8c76a930e5d"]},{"id":"ITEM-3","itemData":{"author":[{"dropping-particle":"","family":"Bayer","given":"Ronald","non-dropping-particle":"","parse-names":false,"suffix":""}],"id":"ITEM-3","issued":{"date-parts":[["2011"]]},"title":"Ethical Considerations for Decision Making Regarding Allocation of Mechanical Ventilators during a Severe Influenza Pandemic or Other Public Health Emergency","type":"report"},"uris":["http://www.mendeley.com/documents/?uuid=d08205da-802d-39cc-a4af-857b4e12229b"]},{"id":"ITEM-4","itemData":{"author":[{"dropping-particle":"","family":"York State Department of Health","given":"New","non-dropping-particle":"","parse-names":false,"suffix":""}],"id":"ITEM-4","issued":{"date-parts":[["2015"]]},"title":"VENTILATOR ALLOCATION GUIDELINES New York State Task Force on Life and the Law New York State Department of Health","type":"report"},"uris":["http://www.mendeley.com/documents/?uuid=3b52dff7-276d-383f-aefd-b0b9390ba647"]},{"id":"ITEM-5","itemData":{"URL":"https://www.hsj.co.uk/swine-flu/responding-to-pandemic-influenza-the-ethical-framework-for-policy-and-planning/5005219.article","accessed":{"date-parts":[["2020","5","17"]]},"author":[{"dropping-particle":"","family":"Toner","given":"Eric","non-dropping-particle":"","parse-names":false,"suffix":""},{"dropping-particle":"","family":"Waldhorn","given":"Richard","non-dropping-particle":"","parse-names":false,"suffix":""}],"id":"ITEM-5","issued":{"date-parts":[["2020"]]},"title":"Responding to pandemic influenza - The ethical framework for policy and planning | Information | Health Service Journal","type":"webpage"},"uris":["http://www.mendeley.com/documents/?uuid=8de40761-8611-309c-8560-38fce7062392"]}],"mendeley":{"formattedCitation":"&lt;sup&gt;12–16&lt;/sup&gt;","plainTextFormattedCitation":"12–16","previouslyFormattedCitation":"&lt;sup&gt;11–15&lt;/sup&gt;"},"properties":{"noteIndex":0},"schema":"https://github.com/citation-style-language/schema/raw/master/csl-citation.json"}</w:instrText>
+        <w:instrText>ADDIN CSL_CITATION {"citationItems":[{"id":"ITEM-1","itemData":{"author":[{"dropping-particle":"","family":"Vergano","given":"Marco","non-dropping-particle":"","parse-names":false,"suffix":""},{"dropping-particle":"","family":"Bertolini","given":"Guido","non-dropping-particle":"","parse-names":false,"suffix":""},{"dropping-particle":"","family":"Giannini","given":"Alberto","non-dropping-particle":"","parse-names":false,"suffix":""},{"dropping-particle":"","family":"Gristina","given":"Giuseppe","non-dropping-particle":"","parse-names":false,"suffix":""},{"dropping-particle":"","family":"Livigni","given":"Sergio","non-dropping-particle":"","parse-names":false,"suffix":""},{"dropping-particle":"","family":"Mistraletti","given":"Giovanni","non-dropping-particle":"","parse-names":false,"suffix":""},{"dropping-particle":"","family":"Petrini","given":"Flavia","non-dropping-particle":"","parse-names":false,"suffix":""}],"id":"ITEM-1","issued":{"date-parts":[["2020"]]},"title":"Clinical Ethics Recommendations for the Allocation of Intensive Care Treatments in exceptional, resource-limited circumstances","type":"report"},"uris":["http://www.mendeley.com/documents/?uuid=71749a62-145f-3da6-805a-d8805589e6d8"]},{"id":"ITEM-2","itemData":{"DOI":"10.1378/chest.14-0742","ISSN":"19313543","abstract":"BACKGROUND: Mass critical care entails time-sensitive decisions and changes in the standard of care that it is possible to deliver. These circumstances increase provider uncertainty as well as patients' vulnerability and may, therefore, jeopardize disciplined, ethical decision-making. Planning for pandemics and disasters should incorporate ethics guidance to support providers who may otherwise make ad hoc patient care decisions that overstep ethical boundaries. This article provides consensus-developed suggestions about ethical challenges in caring for the critically ill or injured during pandemics or disasters. The suggestions in this article are important for all of those involved in any pandemic or disaster with multiple critically ill or injured patients, including front-line clinicians, hospital administrators, and public health or government officials. METHODS: We adapted the American College of Chest Physicians (CHEST) Guidelines Oversight Committee's methodology to develop suggestions. Twenty-four key questions were developed, and literature searches were conducted to identify evidence for suggestions. The detailed literature reviews produced 144 articles. Based on their expertise within this domain, panel members also supplemented the literature search with governmental publications, interdisciplinary workgroup consensus documents, and other information not retrieved through PubMed. The literature in this field is not suitable to support evidence-based recommendations. Therefore, the panel developed expert opinion-based suggestions using a modified Delphi process. RESULTS: We report the suggestions that focus on five essential domains: triage and allocation, ethical concerns of patients and families, ethical responsibilities to providers, conduct of research, and international concerns. CONCLUSIONS: Ethics issues permeate virtually all aspects of pandemic and disaster response. We have addressed some of the most pressing issues, focusing on five essential domains: triage and allocation, ethical concerns of patients and families, ethical responsibilities to providers, conduct of research, and international concerns. Our suggestions reflect the consensus of the Task Force. We recognize, however, that some suggestions, including those related to end-of-life care, may be controversial. We highlight the need for additional research and dialogue in articulating values to guide health-care decisions during disasters.","author":[{"dropping-particle":"","family":"Daugherty Biddison","given":"Lee","non-dropping-particle":"","parse-names":false,"suffix":""},{"dropping-particle":"","family":"Berkowitz","given":"Kenneth A.","non-dropping-particle":"","parse-names":false,"suffix":""},{"dropping-particle":"","family":"Courtney","given":"Brooke","non-dropping-particle":"","parse-names":false,"suffix":""},{"dropping-particle":"","family":"Jong","given":"Marla J.","non-dropping-particle":"De","parse-names":false,"suffix":""},{"dropping-particle":"V.","family":"Devereaux","given":"Asha","non-dropping-particle":"","parse-names":false,"suffix":""},{"dropping-particle":"","family":"Kissoon","given":"Niranjan","non-dropping-particle":"","parse-names":false,"suffix":""},{"dropping-particle":"","family":"Roxland","given":"Beth E.","non-dropping-particle":"","parse-names":false,"suffix":""},{"dropping-particle":"","family":"Sprung","given":"Charles L.","non-dropping-particle":"","parse-names":false,"suffix":""},{"dropping-particle":"","family":"Dichter","given":"Jeffrey R.","non-dropping-particle":"","parse-names":false,"suffix":""},{"dropping-particle":"","family":"Christian","given":"Michael D.","non-dropping-particle":"","parse-names":false,"suffix":""},{"dropping-particle":"","family":"Powell","given":"Tia","non-dropping-particle":"","parse-names":false,"suffix":""}],"container-title":"Chest","id":"ITEM-2","issue":"4 Suppl","issued":{"date-parts":[["2014","10","1"]]},"page":"e145S-e155S","publisher":"Elsevier Inc","title":"Ethical considerations: Care of the critically ill and injured during pandemics and disasters: CHEST consensus statement","type":"article-journal","volume":"146"},"uris":["http://www.mendeley.com/documents/?uuid=84ca953d-22e6-3322-ab50-d8c76a930e5d"]},{"id":"ITEM-3","itemData":{"author":[{"dropping-particle":"","family":"Bayer","given":"Ronald","non-dropping-particle":"","parse-names":false,"suffix":""}],"id":"ITEM-3","issued":{"date-parts":[["2011"]]},"title":"Ethical Considerations for Decision Making Regarding Allocation of Mechanical Ventilators during a Severe Influenza Pandemic or Other Public Health Emergency","type":"report"},"uris":["http://www.mendeley.com/documents/?uuid=d08205da-802d-39cc-a4af-857b4e12229b"]},{"id":"ITEM-4","itemData":{"author":[{"dropping-particle":"","family":"York State Department of Health","given":"New","non-dropping-particle":"","parse-names":false,"suffix":""}],"id":"ITEM-4","issued":{"date-parts":[["2015"]]},"title":"VENTILATOR ALLOCATION GUIDELINES New York State Task Force on Life and the Law New York State Department of Health","type":"report"},"uris":["http://www.mendeley.com/documents/?uuid=3b52dff7-276d-383f-aefd-b0b9390ba647"]},{"id":"ITEM-5","itemData":{"URL":"https://www.hsj.co.uk/swine-flu/responding-to-pandemic-influenza-the-ethical-framework-for-policy-and-planning/5005219.article","accessed":{"date-parts":[["2020","5","17"]]},"author":[{"dropping-particle":"","family":"Toner","given":"Eric","non-dropping-particle":"","parse-names":false,"suffix":""},{"dropping-particle":"","family":"Waldhorn","given":"Richard","non-dropping-particle":"","parse-names":false,"suffix":""}],"id":"ITEM-5","issued":{"date-parts":[["2020"]]},"title":"Responding to pandemic influenza - The ethical framework for policy and planning | Information | Health Service Journal","type":"webpage"},"uris":["http://www.mendeley.com/documents/?uuid=8de40761-8611-309c-8560-38fce7062392"]}],"mendeley":{"formattedCitation":"&lt;sup&gt;12–16&lt;/sup&gt;","plainTextFormattedCitation":"12–16","previouslyFormattedCitation":"&lt;sup&gt;12–16&lt;/sup&gt;"},"properties":{"noteIndex":0},"schema":"https://github.com/citation-style-language/schema/raw/master/csl-citation.json"}</w:instrText>
       </w:r>
       <w:r>
         <w:rPr>
@@ -5656,7 +5656,7 @@
         <w:rPr>
           <w:rFonts w:ascii="Calibri" w:eastAsiaTheme="minorEastAsia" w:hAnsi="Calibri" w:cs="Calibri"/>
         </w:rPr>
-        <w:instrText>ADDIN CSL_CITATION {"citationItems":[{"id":"ITEM-1","itemData":{"author":[{"dropping-particle":"","family":"Garner","given":"Richard T.","non-dropping-particle":"","parse-names":false,"suffix":""},{"dropping-particle":"","family":"Rosen","given":"Bernard","non-dropping-particle":"","parse-names":false,"suffix":""}],"container-title":"eweb:1440","id":"ITEM-1","issued":{"date-parts":[["1967"]]},"publisher":"Macmillan","publisher-place":"New York","title":"Moral Philosophy: A Systematic Introduction to Normative Ethics and Meta-Ethics","type":"book"},"uris":["http://www.mendeley.com/documents/?uuid=62f45735-1e26-30dc-bcd6-ef6e56c2f777"]}],"mendeley":{"formattedCitation":"&lt;sup&gt;17&lt;/sup&gt;","plainTextFormattedCitation":"17","previouslyFormattedCitation":"&lt;sup&gt;16&lt;/sup&gt;"},"properties":{"noteIndex":0},"schema":"https://github.com/citation-style-language/schema/raw/master/csl-citation.json"}</w:instrText>
+        <w:instrText>ADDIN CSL_CITATION {"citationItems":[{"id":"ITEM-1","itemData":{"author":[{"dropping-particle":"","family":"Garner","given":"Richard T.","non-dropping-particle":"","parse-names":false,"suffix":""},{"dropping-particle":"","family":"Rosen","given":"Bernard","non-dropping-particle":"","parse-names":false,"suffix":""}],"container-title":"eweb:1440","id":"ITEM-1","issued":{"date-parts":[["1967"]]},"publisher":"Macmillan","publisher-place":"New York","title":"Moral Philosophy: A Systematic Introduction to Normative Ethics and Meta-Ethics","type":"book"},"uris":["http://www.mendeley.com/documents/?uuid=62f45735-1e26-30dc-bcd6-ef6e56c2f777"]}],"mendeley":{"formattedCitation":"&lt;sup&gt;17&lt;/sup&gt;","plainTextFormattedCitation":"17","previouslyFormattedCitation":"&lt;sup&gt;17&lt;/sup&gt;"},"properties":{"noteIndex":0},"schema":"https://github.com/citation-style-language/schema/raw/master/csl-citation.json"}</w:instrText>
       </w:r>
       <w:r>
         <w:rPr>
@@ -5823,7 +5823,7 @@
         <w:rPr>
           <w:rFonts w:ascii="Calibri" w:hAnsi="Calibri" w:cs="Calibri"/>
         </w:rPr>
-        <w:instrText>ADDIN CSL_CITATION {"citationItems":[{"id":"ITEM-1","itemData":{"DOI":"10.1097/sla.0000000000003963","ISSN":"0003-4932","abstract":"Over the last few weeks, the surge in novel coronavirus COVID-19 cases in the United States has resulted in unprecedented disruptions to hospital operations. We aimed to provide a basic outline of our approach in the hope of providing a reproducible framework based on our early experience.","author":[{"dropping-particle":"","family":"Qadan","given":"Motaz","non-dropping-particle":"","parse-names":false,"suffix":""},{"dropping-particle":"","family":"Hong","given":"Theodore S.","non-dropping-particle":"","parse-names":false,"suffix":""},{"dropping-particle":"","family":"Tanabe","given":"Kenneth K.","non-dropping-particle":"","parse-names":false,"suffix":""},{"dropping-particle":"","family":"Ryan","given":"David P.","non-dropping-particle":"","parse-names":false,"suffix":""},{"dropping-particle":"","family":"Lillemoe","given":"Keith D.","non-dropping-particle":"","parse-names":false,"suffix":""}],"container-title":"Annals of Surgery","id":"ITEM-1","issued":{"date-parts":[["2020","4"]]},"page":"1","publisher":"Ovid Technologies (Wolters Kluwer Health)","title":"A Multidisciplinary Team Approach for Triage of Elective Cancer Surgery at the Massachusetts General Hospital During the Novel Coronavirus COVID-19 Outbreak","type":"article-journal"},"uris":["http://www.mendeley.com/documents/?uuid=e01bc76f-60ca-3cfe-b725-33a23104da15"]}],"mendeley":{"formattedCitation":"&lt;sup&gt;18&lt;/sup&gt;","plainTextFormattedCitation":"18","previouslyFormattedCitation":"&lt;sup&gt;17&lt;/sup&gt;"},"properties":{"noteIndex":0},"schema":"https://github.com/citation-style-language/schema/raw/master/csl-citation.json"}</w:instrText>
+        <w:instrText>ADDIN CSL_CITATION {"citationItems":[{"id":"ITEM-1","itemData":{"DOI":"10.1097/sla.0000000000003963","ISSN":"0003-4932","abstract":"Over the last few weeks, the surge in novel coronavirus COVID-19 cases in the United States has resulted in unprecedented disruptions to hospital operations. We aimed to provide a basic outline of our approach in the hope of providing a reproducible framework based on our early experience.","author":[{"dropping-particle":"","family":"Qadan","given":"Motaz","non-dropping-particle":"","parse-names":false,"suffix":""},{"dropping-particle":"","family":"Hong","given":"Theodore S.","non-dropping-particle":"","parse-names":false,"suffix":""},{"dropping-particle":"","family":"Tanabe","given":"Kenneth K.","non-dropping-particle":"","parse-names":false,"suffix":""},{"dropping-particle":"","family":"Ryan","given":"David P.","non-dropping-particle":"","parse-names":false,"suffix":""},{"dropping-particle":"","family":"Lillemoe","given":"Keith D.","non-dropping-particle":"","parse-names":false,"suffix":""}],"container-title":"Annals of Surgery","id":"ITEM-1","issued":{"date-parts":[["2020","4"]]},"page":"1","publisher":"Ovid Technologies (Wolters Kluwer Health)","title":"A Multidisciplinary Team Approach for Triage of Elective Cancer Surgery at the Massachusetts General Hospital During the Novel Coronavirus COVID-19 Outbreak","type":"article-journal"},"uris":["http://www.mendeley.com/documents/?uuid=e01bc76f-60ca-3cfe-b725-33a23104da15"]}],"mendeley":{"formattedCitation":"&lt;sup&gt;18&lt;/sup&gt;","plainTextFormattedCitation":"18","previouslyFormattedCitation":"&lt;sup&gt;18&lt;/sup&gt;"},"properties":{"noteIndex":0},"schema":"https://github.com/citation-style-language/schema/raw/master/csl-citation.json"}</w:instrText>
       </w:r>
       <w:r>
         <w:rPr>
@@ -5916,7 +5916,7 @@
         <w:rPr>
           <w:rFonts w:ascii="Calibri" w:hAnsi="Calibri" w:cs="Calibri"/>
         </w:rPr>
-        <w:instrText>ADDIN CSL_CITATION {"citationItems":[{"id":"ITEM-1","itemData":{"DOI":"10.1177/0272989X06288680","ISSN":"0272-989X","PMID":"16751324","abstract":"BACKGROUND Access to elective general surgery in New Zealand is governed by clinicians' judgment of priority using a visual analog scale (VAS). This has been criticized as lacking reliability and transparency. Our objective was to describe this judgment in terms of previously elicited cues. METHODS We asked 60 general surgeons in New Zealand to assess patient vignettes using 8 VAS scales to determine priority. They then conducted judgment analysis to determine agreement between surgeons. Cluster analysis was performed to identify groups of surgeons who used different cues. Multiple regression for the combined surgeons was undertaken to determine the predictability of the 8-scale VAS. RESULTS Agreement between surgeons was poor (ra=0.48). The cause of poor agreement was mostly due to poor consensus (G) between surgeons in how they weighted criteria. Using cluster analysis, we classified the surgeons into 2 groups: 1 took more account of quality of life and diagnosis, whereas the other group placed more weight on the influence of treatment. The 8-scale VAS showed good predictability in assigning a priority score (R2=0.66). DISCUSSION The level of agreement reflects surgeons' practice variation. This is exemplified by 2 distinct surgeon groups that differ in how criteria were weighted.","author":[{"dropping-particle":"","family":"MacCormick","given":"Andrew D","non-dropping-particle":"","parse-names":false,"suffix":""},{"dropping-particle":"","family":"Parry","given":"Bryan R","non-dropping-particle":"","parse-names":false,"suffix":""}],"container-title":"Medical decision making : an international journal of the Society for Medical Decision Making","id":"ITEM-1","issue":"3","issued":{"date-parts":[["2006","5","5"]]},"page":"255-64","publisher":"Sage PublicationsSage CA: Thousand Oaks, CA","title":"Judgment analysis of surgeons' prioritization of patients for elective general surgery.","type":"article-journal","volume":"26"},"uris":["http://www.mendeley.com/documents/?uuid=ed99e31a-13db-4e25-8f46-ea829a851168"]}],"mendeley":{"formattedCitation":"&lt;sup&gt;19&lt;/sup&gt;","plainTextFormattedCitation":"19","previouslyFormattedCitation":"&lt;sup&gt;18&lt;/sup&gt;"},"properties":{"noteIndex":0},"schema":"https://github.com/citation-style-language/schema/raw/master/csl-citation.json"}</w:instrText>
+        <w:instrText>ADDIN CSL_CITATION {"citationItems":[{"id":"ITEM-1","itemData":{"DOI":"10.1177/0272989X06288680","ISSN":"0272-989X","PMID":"16751324","abstract":"BACKGROUND Access to elective general surgery in New Zealand is governed by clinicians' judgment of priority using a visual analog scale (VAS). This has been criticized as lacking reliability and transparency. Our objective was to describe this judgment in terms of previously elicited cues. METHODS We asked 60 general surgeons in New Zealand to assess patient vignettes using 8 VAS scales to determine priority. They then conducted judgment analysis to determine agreement between surgeons. Cluster analysis was performed to identify groups of surgeons who used different cues. Multiple regression for the combined surgeons was undertaken to determine the predictability of the 8-scale VAS. RESULTS Agreement between surgeons was poor (ra=0.48). The cause of poor agreement was mostly due to poor consensus (G) between surgeons in how they weighted criteria. Using cluster analysis, we classified the surgeons into 2 groups: 1 took more account of quality of life and diagnosis, whereas the other group placed more weight on the influence of treatment. The 8-scale VAS showed good predictability in assigning a priority score (R2=0.66). DISCUSSION The level of agreement reflects surgeons' practice variation. This is exemplified by 2 distinct surgeon groups that differ in how criteria were weighted.","author":[{"dropping-particle":"","family":"MacCormick","given":"Andrew D","non-dropping-particle":"","parse-names":false,"suffix":""},{"dropping-particle":"","family":"Parry","given":"Bryan R","non-dropping-particle":"","parse-names":false,"suffix":""}],"container-title":"Medical decision making : an international journal of the Society for Medical Decision Making","id":"ITEM-1","issue":"3","issued":{"date-parts":[["2006","5","5"]]},"page":"255-64","publisher":"Sage PublicationsSage CA: Thousand Oaks, CA","title":"Judgment analysis of surgeons' prioritization of patients for elective general surgery.","type":"article-journal","volume":"26"},"uris":["http://www.mendeley.com/documents/?uuid=ed99e31a-13db-4e25-8f46-ea829a851168"]}],"mendeley":{"formattedCitation":"&lt;sup&gt;19&lt;/sup&gt;","plainTextFormattedCitation":"19","previouslyFormattedCitation":"&lt;sup&gt;19&lt;/sup&gt;"},"properties":{"noteIndex":0},"schema":"https://github.com/citation-style-language/schema/raw/master/csl-citation.json"}</w:instrText>
       </w:r>
       <w:r>
         <w:rPr>
@@ -6522,7 +6522,7 @@
         <w:rPr>
           <w:rFonts w:ascii="Calibri" w:hAnsi="Calibri" w:cs="Calibri"/>
         </w:rPr>
-        <w:t>49</w:t>
+        <w:t>47</w:t>
       </w:r>
       <w:r>
         <w:rPr>
@@ -6932,7 +6932,7 @@
         <w:rPr>
           <w:rFonts w:ascii="Calibri" w:hAnsi="Calibri" w:cs="Calibri"/>
         </w:rPr>
-        <w:instrText>ADDIN CSL_CITATION {"citationItems":[{"id":"ITEM-1","itemData":{"URL":"https://iknl.nl/kankersoorten","accessed":{"date-parts":[["2020","5","19"]]},"id":"ITEM-1","issued":{"date-parts":[["0"]]},"title":"Kankersoorten - IKNL","type":"webpage"},"uris":["http://www.mendeley.com/documents/?uuid=cad566b4-f449-3e5a-b620-68c46222fd62"]}],"mendeley":{"formattedCitation":"&lt;sup&gt;20&lt;/sup&gt;","plainTextFormattedCitation":"20","previouslyFormattedCitation":"&lt;sup&gt;19&lt;/sup&gt;"},"properties":{"noteIndex":0},"schema":"https://github.com/citation-style-language/schema/raw/master/csl-citation.json"}</w:instrText>
+        <w:instrText>ADDIN CSL_CITATION {"citationItems":[{"id":"ITEM-1","itemData":{"URL":"https://iknl.nl/kankersoorten","accessed":{"date-parts":[["2020","5","19"]]},"id":"ITEM-1","issued":{"date-parts":[["0"]]},"title":"Kankersoorten - IKNL","type":"webpage"},"uris":["http://www.mendeley.com/documents/?uuid=cad566b4-f449-3e5a-b620-68c46222fd62"]}],"mendeley":{"formattedCitation":"&lt;sup&gt;20&lt;/sup&gt;","plainTextFormattedCitation":"20","previouslyFormattedCitation":"&lt;sup&gt;20&lt;/sup&gt;"},"properties":{"noteIndex":0},"schema":"https://github.com/citation-style-language/schema/raw/master/csl-citation.json"}</w:instrText>
       </w:r>
       <w:r>
         <w:rPr>
@@ -6976,7 +6976,7 @@
         <w:rPr>
           <w:rFonts w:ascii="Calibri" w:hAnsi="Calibri" w:cs="Calibri"/>
         </w:rPr>
-        <w:instrText>ADDIN CSL_CITATION {"citationItems":[{"id":"ITEM-1","itemData":{"URL":"https://nederlandsehartregistratie.nl/","accessed":{"date-parts":[["2020","5","19"]]},"id":"ITEM-1","issued":{"date-parts":[["0"]]},"title":"NHR","type":"webpage"},"uris":["http://www.mendeley.com/documents/?uuid=172f5ac7-11fa-310e-af92-d34588c9be64"]}],"mendeley":{"formattedCitation":"&lt;sup&gt;21&lt;/sup&gt;","plainTextFormattedCitation":"21","previouslyFormattedCitation":"&lt;sup&gt;20&lt;/sup&gt;"},"properties":{"noteIndex":0},"schema":"https://github.com/citation-style-language/schema/raw/master/csl-citation.json"}</w:instrText>
+        <w:instrText>ADDIN CSL_CITATION {"citationItems":[{"id":"ITEM-1","itemData":{"URL":"https://nederlandsehartregistratie.nl/","accessed":{"date-parts":[["2020","5","19"]]},"id":"ITEM-1","issued":{"date-parts":[["0"]]},"title":"NHR","type":"webpage"},"uris":["http://www.mendeley.com/documents/?uuid=172f5ac7-11fa-310e-af92-d34588c9be64"]}],"mendeley":{"formattedCitation":"&lt;sup&gt;21&lt;/sup&gt;","plainTextFormattedCitation":"21","previouslyFormattedCitation":"&lt;sup&gt;21&lt;/sup&gt;"},"properties":{"noteIndex":0},"schema":"https://github.com/citation-style-language/schema/raw/master/csl-citation.json"}</w:instrText>
       </w:r>
       <w:r>
         <w:rPr>
@@ -7218,7 +7218,7 @@
         <w:rPr>
           <w:rFonts w:ascii="Calibri" w:hAnsi="Calibri" w:cs="Calibri"/>
         </w:rPr>
-        <w:instrText>ADDIN CSL_CITATION {"citationItems":[{"id":"ITEM-1","itemData":{"URL":"https://www.cbs.nl/nl-nl/maatwerk/2017/23/sterftekansen-naar-leeftijd-geslacht-opleidingsniveau","accessed":{"date-parts":[["2020","5","19"]]},"author":[{"dropping-particle":"","family":"CBS","given":"","non-dropping-particle":"","parse-names":false,"suffix":""}],"id":"ITEM-1","issued":{"date-parts":[["0"]]},"title":"Sterftekansen naar leeftijd, geslacht, opleidingsniveau","type":"webpage"},"uris":["http://www.mendeley.com/documents/?uuid=ddb13ba2-f746-3f11-bc07-14e82e9ca867"]}],"mendeley":{"formattedCitation":"&lt;sup&gt;22&lt;/sup&gt;","plainTextFormattedCitation":"22","previouslyFormattedCitation":"&lt;sup&gt;21&lt;/sup&gt;"},"properties":{"noteIndex":0},"schema":"https://github.com/citation-style-language/schema/raw/master/csl-citation.json"}</w:instrText>
+        <w:instrText>ADDIN CSL_CITATION {"citationItems":[{"id":"ITEM-1","itemData":{"URL":"https://www.cbs.nl/nl-nl/maatwerk/2017/23/sterftekansen-naar-leeftijd-geslacht-opleidingsniveau","accessed":{"date-parts":[["2020","5","19"]]},"author":[{"dropping-particle":"","family":"CBS","given":"","non-dropping-particle":"","parse-names":false,"suffix":""}],"id":"ITEM-1","issued":{"date-parts":[["0"]]},"title":"Sterftekansen naar leeftijd, geslacht, opleidingsniveau","type":"webpage"},"uris":["http://www.mendeley.com/documents/?uuid=ddb13ba2-f746-3f11-bc07-14e82e9ca867"]}],"mendeley":{"formattedCitation":"&lt;sup&gt;22&lt;/sup&gt;","plainTextFormattedCitation":"22","previouslyFormattedCitation":"&lt;sup&gt;22&lt;/sup&gt;"},"properties":{"noteIndex":0},"schema":"https://github.com/citation-style-language/schema/raw/master/csl-citation.json"}</w:instrText>
       </w:r>
       <w:r>
         <w:rPr>
@@ -7310,7 +7310,7 @@
         <w:rPr>
           <w:rFonts w:ascii="Calibri" w:hAnsi="Calibri" w:cs="Calibri"/>
         </w:rPr>
-        <w:instrText>ADDIN CSL_CITATION {"citationItems":[{"id":"ITEM-1","itemData":{"ISBN":"0521770297","author":[{"dropping-particle":"","family":"Hunink","given":"Myriam","non-dropping-particle":"","parse-names":false,"suffix":""},{"dropping-particle":"","family":"Mc","given":"Erasmus","non-dropping-particle":"","parse-names":false,"suffix":""},{"dropping-particle":"","family":"Glasziou","given":"Paul","non-dropping-particle":"","parse-names":false,"suffix":""},{"dropping-particle":"","family":"Elstein","given":"Arthur","non-dropping-particle":"","parse-names":false,"suffix":""}],"edition":"2","id":"ITEM-1","issued":{"date-parts":[["2003"]]},"publisher":"Cambridge University Press","publisher-place":"Cambridge","title":"Decision Making in Health and Medicine: Integrating Evidence and Values","type":"book"},"uris":["http://www.mendeley.com/documents/?uuid=fe420a21-4b6d-3a9c-995a-32d05188fb16"]}],"mendeley":{"formattedCitation":"&lt;sup&gt;23&lt;/sup&gt;","plainTextFormattedCitation":"23","previouslyFormattedCitation":"&lt;sup&gt;22&lt;/sup&gt;"},"properties":{"noteIndex":0},"schema":"https://github.com/citation-style-language/schema/raw/master/csl-citation.json"}</w:instrText>
+        <w:instrText>ADDIN CSL_CITATION {"citationItems":[{"id":"ITEM-1","itemData":{"ISBN":"0521770297","author":[{"dropping-particle":"","family":"Hunink","given":"Myriam","non-dropping-particle":"","parse-names":false,"suffix":""},{"dropping-particle":"","family":"Mc","given":"Erasmus","non-dropping-particle":"","parse-names":false,"suffix":""},{"dropping-particle":"","family":"Glasziou","given":"Paul","non-dropping-particle":"","parse-names":false,"suffix":""},{"dropping-particle":"","family":"Elstein","given":"Arthur","non-dropping-particle":"","parse-names":false,"suffix":""}],"edition":"2","id":"ITEM-1","issued":{"date-parts":[["2003"]]},"publisher":"Cambridge University Press","publisher-place":"Cambridge","title":"Decision Making in Health and Medicine: Integrating Evidence and Values","type":"book"},"uris":["http://www.mendeley.com/documents/?uuid=fe420a21-4b6d-3a9c-995a-32d05188fb16"]}],"mendeley":{"formattedCitation":"&lt;sup&gt;23&lt;/sup&gt;","plainTextFormattedCitation":"23","previouslyFormattedCitation":"&lt;sup&gt;23&lt;/sup&gt;"},"properties":{"noteIndex":0},"schema":"https://github.com/citation-style-language/schema/raw/master/csl-citation.json"}</w:instrText>
       </w:r>
       <w:r>
         <w:rPr>
@@ -7408,7 +7408,7 @@
         <w:rPr>
           <w:rFonts w:ascii="Calibri" w:hAnsi="Calibri" w:cs="Calibri"/>
         </w:rPr>
-        <w:instrText>ADDIN CSL_CITATION {"citationItems":[{"id":"ITEM-1","itemData":{"author":[{"dropping-particle":"","family":"Global Burden of Disease Collaborative Network","given":"","non-dropping-particle":"","parse-names":false,"suffix":""}],"id":"ITEM-1","issued":{"date-parts":[["2017"]]},"publisher-place":"Seattle, United States: Institute for Health Metrics and Evaluation (IHME)","title":"Global Burden of Disease Study 2016 (GBD 2016) Disability Weights","type":"report"},"uris":["http://www.mendeley.com/documents/?uuid=615d205e-6cff-4706-ab7b-3c0e4837286f"]}],"mendeley":{"formattedCitation":"&lt;sup&gt;24&lt;/sup&gt;","plainTextFormattedCitation":"24","previouslyFormattedCitation":"&lt;sup&gt;23&lt;/sup&gt;"},"properties":{"noteIndex":0},"schema":"https://github.com/citation-style-language/schema/raw/master/csl-citation.json"}</w:instrText>
+        <w:instrText>ADDIN CSL_CITATION {"citationItems":[{"id":"ITEM-1","itemData":{"author":[{"dropping-particle":"","family":"Global Burden of Disease Collaborative Network","given":"","non-dropping-particle":"","parse-names":false,"suffix":""}],"id":"ITEM-1","issued":{"date-parts":[["2017"]]},"publisher-place":"Seattle, United States: Institute for Health Metrics and Evaluation (IHME)","title":"Global Burden of Disease Study 2016 (GBD 2016) Disability Weights","type":"report"},"uris":["http://www.mendeley.com/documents/?uuid=615d205e-6cff-4706-ab7b-3c0e4837286f"]}],"mendeley":{"formattedCitation":"&lt;sup&gt;24&lt;/sup&gt;","plainTextFormattedCitation":"24","previouslyFormattedCitation":"&lt;sup&gt;24&lt;/sup&gt;"},"properties":{"noteIndex":0},"schema":"https://github.com/citation-style-language/schema/raw/master/csl-citation.json"}</w:instrText>
       </w:r>
       <w:r>
         <w:rPr>
@@ -7590,7 +7590,7 @@
         <w:rPr>
           <w:rFonts w:ascii="Calibri" w:eastAsia="Calibri" w:hAnsi="Calibri" w:cs="Calibri"/>
         </w:rPr>
-        <w:instrText>ADDIN CSL_CITATION {"citationItems":[{"id":"ITEM-1","itemData":{"abstract":"DALYs are an absolute measure of health loss; they count how many years of healthy life are lost due to death and non-fatal illness or impairment. They reflect the number of individuals who are ill or die in each age-sex group and location (Murray. et al. 2012). The Global Burden of Disease project in its 2016 version (GBD 2016) includes 368 diseases and 1675 conditions. For the VIMC purpose, we have made a selection of the specific methods and disability weights (Table 1) that can be applied across all models with reference to the most updated methods provided by the Institute of Health Metrics and Evaluation. The aim of this guidance is to ensure comparability across all models, specially for aggregation procedures. Also, this will allow us to compare our estimates with the estimates from other research groups. Basic assumptions on social value choices 1) Life expectancy: Historical and projected life expectancy estimates are available through Montagu for all countries of interest. The modellers should be referencing specific per country life expectancy, as provided in the corresponding demographic data for a particular run version. We use the per country life expectancy as opposed to the world standard life expectancy, as it is a more realistic (conservative) reflection of the impact of vaccination for a particular country instead of an aspirational life expectancy. 2) DALYs allocation: In order to reflect the impact of the vaccination intervention in the time range we make projections for, the allocation of DALYs should be to the year when the particular infection/disease/death occurred, instead of spreading the DALYs over the life expectancy. 3) Non-age weighting: Following the most recent GBD approach, DALYs are non-age weighted, reflecting no social preference for the age of individuals. 4) Non-time discounting: Following the most recent GBD approach, future DALYs are not discounted, reflecting no social preference for the past, present or future times. Estimation methods The general equations used to generate the non-discounted, non-age weighted but contry, year, age specific DALYs are given below: General Equation (Eq 1) 1","id":"ITEM-1","issued":{"date-parts":[["0"]]},"title":"General Guidance for DALYs calculation","type":"report"},"uris":["http://www.mendeley.com/documents/?uuid=618c465b-58d0-3834-813a-0f4e7194f061"]}],"mendeley":{"formattedCitation":"&lt;sup&gt;25&lt;/sup&gt;","plainTextFormattedCitation":"25","previouslyFormattedCitation":"&lt;sup&gt;24&lt;/sup&gt;"},"properties":{"noteIndex":0},"schema":"https://github.com/citation-style-language/schema/raw/master/csl-citation.json"}</w:instrText>
+        <w:instrText>ADDIN CSL_CITATION {"citationItems":[{"id":"ITEM-1","itemData":{"abstract":"DALYs are an absolute measure of health loss; they count how many years of healthy life are lost due to death and non-fatal illness or impairment. They reflect the number of individuals who are ill or die in each age-sex group and location (Murray. et al. 2012). The Global Burden of Disease project in its 2016 version (GBD 2016) includes 368 diseases and 1675 conditions. For the VIMC purpose, we have made a selection of the specific methods and disability weights (Table 1) that can be applied across all models with reference to the most updated methods provided by the Institute of Health Metrics and Evaluation. The aim of this guidance is to ensure comparability across all models, specially for aggregation procedures. Also, this will allow us to compare our estimates with the estimates from other research groups. Basic assumptions on social value choices 1) Life expectancy: Historical and projected life expectancy estimates are available through Montagu for all countries of interest. The modellers should be referencing specific per country life expectancy, as provided in the corresponding demographic data for a particular run version. We use the per country life expectancy as opposed to the world standard life expectancy, as it is a more realistic (conservative) reflection of the impact of vaccination for a particular country instead of an aspirational life expectancy. 2) DALYs allocation: In order to reflect the impact of the vaccination intervention in the time range we make projections for, the allocation of DALYs should be to the year when the particular infection/disease/death occurred, instead of spreading the DALYs over the life expectancy. 3) Non-age weighting: Following the most recent GBD approach, DALYs are non-age weighted, reflecting no social preference for the age of individuals. 4) Non-time discounting: Following the most recent GBD approach, future DALYs are not discounted, reflecting no social preference for the past, present or future times. Estimation methods The general equations used to generate the non-discounted, non-age weighted but contry, year, age specific DALYs are given below: General Equation (Eq 1) 1","id":"ITEM-1","issued":{"date-parts":[["0"]]},"title":"General Guidance for DALYs calculation","type":"report"},"uris":["http://www.mendeley.com/documents/?uuid=618c465b-58d0-3834-813a-0f4e7194f061"]}],"mendeley":{"formattedCitation":"&lt;sup&gt;25&lt;/sup&gt;","plainTextFormattedCitation":"25","previouslyFormattedCitation":"&lt;sup&gt;25&lt;/sup&gt;"},"properties":{"noteIndex":0},"schema":"https://github.com/citation-style-language/schema/raw/master/csl-citation.json"}</w:instrText>
       </w:r>
       <w:r>
         <w:rPr>
@@ -7628,7 +7628,7 @@
         <w:rPr>
           <w:rFonts w:ascii="Calibri" w:eastAsia="Calibri" w:hAnsi="Calibri" w:cs="Calibri"/>
         </w:rPr>
-        <w:instrText>ADDIN CSL_CITATION {"citationItems":[{"id":"ITEM-1","itemData":{"URL":"https://www.who.int/data/gho/indicator-metadata-registry/imr-details/158","accessed":{"date-parts":[["2020","5","19"]]},"id":"ITEM-1","issued":{"date-parts":[["0"]]},"title":"Disability-adjusted life years (DALYs)","type":"webpage"},"uris":["http://www.mendeley.com/documents/?uuid=50735d2a-ddc1-3bf9-8053-852a2a340439"]}],"mendeley":{"formattedCitation":"&lt;sup&gt;26&lt;/sup&gt;","plainTextFormattedCitation":"26","previouslyFormattedCitation":"&lt;sup&gt;25&lt;/sup&gt;"},"properties":{"noteIndex":0},"schema":"https://github.com/citation-style-language/schema/raw/master/csl-citation.json"}</w:instrText>
+        <w:instrText>ADDIN CSL_CITATION {"citationItems":[{"id":"ITEM-1","itemData":{"URL":"https://www.who.int/data/gho/indicator-metadata-registry/imr-details/158","accessed":{"date-parts":[["2020","5","19"]]},"id":"ITEM-1","issued":{"date-parts":[["0"]]},"title":"Disability-adjusted life years (DALYs)","type":"webpage"},"uris":["http://www.mendeley.com/documents/?uuid=50735d2a-ddc1-3bf9-8053-852a2a340439"]}],"mendeley":{"formattedCitation":"&lt;sup&gt;26&lt;/sup&gt;","plainTextFormattedCitation":"26","previouslyFormattedCitation":"&lt;sup&gt;26&lt;/sup&gt;"},"properties":{"noteIndex":0},"schema":"https://github.com/citation-style-language/schema/raw/master/csl-citation.json"}</w:instrText>
       </w:r>
       <w:r>
         <w:rPr>
@@ -7814,7 +7814,7 @@
         <w:rPr>
           <w:rFonts w:ascii="Calibri" w:hAnsi="Calibri" w:cs="Calibri"/>
         </w:rPr>
-        <w:instrText>ADDIN CSL_CITATION {"citationItems":[{"id":"ITEM-1","itemData":{"abstract":"on behalf of the DUTCH DISABILITY WEIGHTS (DDW) GROUP * Background: The objective of the study was to establish a comprehensive and consistent set of disability weights for a number of important diseases in a Western European (Dutch) context, to be applied in composite health outcome measures to quantify the burden of disease and in economic evaluation of health care services. The context of the study was the Dutch Public Health Status and Forecast study. Replication and refinement of the valuation protocol used in the Global Burden of Disease (GBD) Study was a secondary aim. Methods: The disease stages were valued in a panel study in two steps, enabling the evaluation of a large number of disease stages. The first step was a carefully designed group process, using person trade-off as the valuation method to establish disability weights for 16 selected disease stages. The second step consisted of interpolation of the remaining disease stages on a disability scale by the individual panel members. Panel members were Dutch health care professionals with sufficient knowledge of the consequences of a broad variety of diseases. Results: A comprehensive set of disease-specific disability weights for 175 disease stages associated with 52 disease categories (cf. ICD-9) was obtained. The internal consistency and validity of the set of Dutch disability weights were satisfactory. Considerable agreement existed within panels, between the panel members and panels. Conclusions: Establishing a comprehensive and coherent set of reliable disability weights, using a modified valuation protocol from the GBD Study appeared to be feasible. The results can be used in composite health outcome measures applied in public health research and in economic evaluations.","author":[{"dropping-particle":"","family":"Stouthard","given":"E A","non-dropping-particle":"","parse-names":false,"suffix":""},{"dropping-particle":"","family":"Essink-Bot","given":"Marie-Louise","non-dropping-particle":"","parse-names":false,"suffix":""},{"dropping-particle":"","family":"Bonsel","given":"Gouke J","non-dropping-particle":"","parse-names":false,"suffix":""}],"container-title":"European journal of Public Health","id":"ITEM-1","issue":"1","issued":{"date-parts":[["2000"]]},"page":"24-30","title":"Disability weights for diseases A modified protocol and results for a Western European region","type":"article-journal","volume":"10"},"uris":["http://www.mendeley.com/documents/?uuid=7cd8a0db-38b0-4faa-94c5-c8ad1242b2a9"]}],"mendeley":{"formattedCitation":"&lt;sup&gt;27&lt;/sup&gt;","plainTextFormattedCitation":"27","previouslyFormattedCitation":"&lt;sup&gt;26&lt;/sup&gt;"},"properties":{"noteIndex":0},"schema":"https://github.com/citation-style-language/schema/raw/master/csl-citation.json"}</w:instrText>
+        <w:instrText>ADDIN CSL_CITATION {"citationItems":[{"id":"ITEM-1","itemData":{"abstract":"on behalf of the DUTCH DISABILITY WEIGHTS (DDW) GROUP * Background: The objective of the study was to establish a comprehensive and consistent set of disability weights for a number of important diseases in a Western European (Dutch) context, to be applied in composite health outcome measures to quantify the burden of disease and in economic evaluation of health care services. The context of the study was the Dutch Public Health Status and Forecast study. Replication and refinement of the valuation protocol used in the Global Burden of Disease (GBD) Study was a secondary aim. Methods: The disease stages were valued in a panel study in two steps, enabling the evaluation of a large number of disease stages. The first step was a carefully designed group process, using person trade-off as the valuation method to establish disability weights for 16 selected disease stages. The second step consisted of interpolation of the remaining disease stages on a disability scale by the individual panel members. Panel members were Dutch health care professionals with sufficient knowledge of the consequences of a broad variety of diseases. Results: A comprehensive set of disease-specific disability weights for 175 disease stages associated with 52 disease categories (cf. ICD-9) was obtained. The internal consistency and validity of the set of Dutch disability weights were satisfactory. Considerable agreement existed within panels, between the panel members and panels. Conclusions: Establishing a comprehensive and coherent set of reliable disability weights, using a modified valuation protocol from the GBD Study appeared to be feasible. The results can be used in composite health outcome measures applied in public health research and in economic evaluations.","author":[{"dropping-particle":"","family":"Stouthard","given":"E A","non-dropping-particle":"","parse-names":false,"suffix":""},{"dropping-particle":"","family":"Essink-Bot","given":"Marie-Louise","non-dropping-particle":"","parse-names":false,"suffix":""},{"dropping-particle":"","family":"Bonsel","given":"Gouke J","non-dropping-particle":"","parse-names":false,"suffix":""}],"container-title":"European journal of Public Health","id":"ITEM-1","issue":"1","issued":{"date-parts":[["2000"]]},"page":"24-30","title":"Disability weights for diseases A modified protocol and results for a Western European region","type":"article-journal","volume":"10"},"uris":["http://www.mendeley.com/documents/?uuid=7cd8a0db-38b0-4faa-94c5-c8ad1242b2a9"]}],"mendeley":{"formattedCitation":"&lt;sup&gt;27&lt;/sup&gt;","plainTextFormattedCitation":"27","previouslyFormattedCitation":"&lt;sup&gt;27&lt;/sup&gt;"},"properties":{"noteIndex":0},"schema":"https://github.com/citation-style-language/schema/raw/master/csl-citation.json"}</w:instrText>
       </w:r>
       <w:r>
         <w:rPr>
@@ -8935,7 +8935,7 @@
         <w:rPr>
           <w:rFonts w:ascii="Calibri" w:hAnsi="Calibri" w:cs="Calibri"/>
         </w:rPr>
-        <w:instrText>ADDIN CSL_CITATION {"citationItems":[{"id":"ITEM-1","itemData":{"DOI":"10.1016/j.jval.2012.06.014","ISBN":"1524-4733","ISSN":"10983015","PMID":"22999128","abstract":"Models—mathematical frameworks that facilitate estimation of the consequences of health care decisions—have become essential tools for health technology assessment. Evolution of the methods since the first ISPOR modeling task force reported in 2003 has led to a new task force, jointly convened with the Society for Medical Decision Making, and this series of seven papers presents the updated recommendations for best practices in conceptualizing models; implementing state–transition approaches, discrete event simulations, or dynamic transmission models; dealing with uncertainty; and validating and reporting models transparently. This overview introduces the work of the task force, provides all the recommendations, and discusses some quandaries that require further elucidation. The audience for these papers includes those who build models, stakeholders who utilize their results, and, indeed, anyone concerned with the use of models to support decision making.","author":[{"dropping-particle":"","family":"Siebert","given":"Uwe","non-dropping-particle":"","parse-names":false,"suffix":""},{"dropping-particle":"","family":"Alagoz","given":"Oguzhan","non-dropping-particle":"","parse-names":false,"suffix":""},{"dropping-particle":"","family":"Bayoumi","given":"Ahmed M.","non-dropping-particle":"","parse-names":false,"suffix":""},{"dropping-particle":"","family":"Jahn","given":"Beate","non-dropping-particle":"","parse-names":false,"suffix":""},{"dropping-particle":"","family":"Owens","given":"Douglas K.","non-dropping-particle":"","parse-names":false,"suffix":""},{"dropping-particle":"","family":"Cohen","given":"David J.","non-dropping-particle":"","parse-names":false,"suffix":""},{"dropping-particle":"","family":"Kuntz","given":"Karen M.","non-dropping-particle":"","parse-names":false,"suffix":""}],"container-title":"Value in Health","id":"ITEM-1","issue":"6","issued":{"date-parts":[["2012","9"]]},"note":"From Duplicate 2 (State-transition modeling: a report of the ISPOR-SMDM Modeling Good Research Practices Task Force-3. - Siebert, Uwe; Alagoz, Oguzhan; Bayoumi, Ahmed M; Jahn, Beate; Owens, Douglas K; Cohen, David J; Kuntz, Karen M)\n\nCohort &amp;amp; individual level","page":"812-820","title":"State-Transition Modeling: A Report of the ISPOR-SMDM Modeling Good Research Practices Task Force-3","type":"article-journal","volume":"15"},"uris":["http://www.mendeley.com/documents/?uuid=b725dc22-d83d-4fe8-b97b-2c6fc30e0a59"]},{"id":"ITEM-2","itemData":{"DOI":"10.1177/0272989X9301300409","ISSN":"0272-989X","abstract":"Markov models are useful when a decision problem involves risk that is continuous over time, when the timing of events is important, and when important events may happen more than once. Representing such clinical settings with conventional decision trees is difficult and may require unrealistic simplifying assumptions. Markov models assume that a patient is always in one of a finite number of discrete health states, called Markov states. All events are represented as transitions from one state to another. A Markov model may be evaluated by matrix algebra, as a cohort simulation, or as a Monte Carlo simulation. A newer repre sentation of Markov models, the Markov-cycle tree, uses a tree representation of clinical events and may be evaluated either as a cohort simulation or as a Monte Carlo simulation. The ability of the Markov model to represent repetitive events and the time dependence of both probabilities and utilities allows for more accurate representation of clinical settings that involve these issue...","author":[{"dropping-particle":"","family":"Sonnenberg","given":"Frank A.","non-dropping-particle":"","parse-names":false,"suffix":""},{"dropping-particle":"","family":"Beck","given":"J. Robert","non-dropping-particle":"","parse-names":false,"suffix":""}],"container-title":"Medical Decision Making","id":"ITEM-2","issue":"4","issued":{"date-parts":[["1993","12","2"]]},"page":"322-338","publisher":"Sage PublicationsSage CA: Thousand Oaks, CA","title":"Markov Models in Medical Decision Making","type":"article-journal","volume":"13"},"uris":["http://www.mendeley.com/documents/?uuid=44c0eee1-86c0-4da6-814d-38c403687fdd"]}],"mendeley":{"formattedCitation":"&lt;sup&gt;28,29&lt;/sup&gt;","plainTextFormattedCitation":"28,29","previouslyFormattedCitation":"&lt;sup&gt;27,28&lt;/sup&gt;"},"properties":{"noteIndex":0},"schema":"https://github.com/citation-style-language/schema/raw/master/csl-citation.json"}</w:instrText>
+        <w:instrText>ADDIN CSL_CITATION {"citationItems":[{"id":"ITEM-1","itemData":{"DOI":"10.1016/j.jval.2012.06.014","ISBN":"1524-4733","ISSN":"10983015","PMID":"22999128","abstract":"Models—mathematical frameworks that facilitate estimation of the consequences of health care decisions—have become essential tools for health technology assessment. Evolution of the methods since the first ISPOR modeling task force reported in 2003 has led to a new task force, jointly convened with the Society for Medical Decision Making, and this series of seven papers presents the updated recommendations for best practices in conceptualizing models; implementing state–transition approaches, discrete event simulations, or dynamic transmission models; dealing with uncertainty; and validating and reporting models transparently. This overview introduces the work of the task force, provides all the recommendations, and discusses some quandaries that require further elucidation. The audience for these papers includes those who build models, stakeholders who utilize their results, and, indeed, anyone concerned with the use of models to support decision making.","author":[{"dropping-particle":"","family":"Siebert","given":"Uwe","non-dropping-particle":"","parse-names":false,"suffix":""},{"dropping-particle":"","family":"Alagoz","given":"Oguzhan","non-dropping-particle":"","parse-names":false,"suffix":""},{"dropping-particle":"","family":"Bayoumi","given":"Ahmed M.","non-dropping-particle":"","parse-names":false,"suffix":""},{"dropping-particle":"","family":"Jahn","given":"Beate","non-dropping-particle":"","parse-names":false,"suffix":""},{"dropping-particle":"","family":"Owens","given":"Douglas K.","non-dropping-particle":"","parse-names":false,"suffix":""},{"dropping-particle":"","family":"Cohen","given":"David J.","non-dropping-particle":"","parse-names":false,"suffix":""},{"dropping-particle":"","family":"Kuntz","given":"Karen M.","non-dropping-particle":"","parse-names":false,"suffix":""}],"container-title":"Value in Health","id":"ITEM-1","issue":"6","issued":{"date-parts":[["2012","9"]]},"note":"From Duplicate 2 (State-transition modeling: a report of the ISPOR-SMDM Modeling Good Research Practices Task Force-3. - Siebert, Uwe; Alagoz, Oguzhan; Bayoumi, Ahmed M; Jahn, Beate; Owens, Douglas K; Cohen, David J; Kuntz, Karen M)\n\nCohort &amp;amp; individual level","page":"812-820","title":"State-Transition Modeling: A Report of the ISPOR-SMDM Modeling Good Research Practices Task Force-3","type":"article-journal","volume":"15"},"uris":["http://www.mendeley.com/documents/?uuid=b725dc22-d83d-4fe8-b97b-2c6fc30e0a59"]},{"id":"ITEM-2","itemData":{"DOI":"10.1177/0272989X9301300409","ISSN":"0272-989X","abstract":"Markov models are useful when a decision problem involves risk that is continuous over time, when the timing of events is important, and when important events may happen more than once. Representing such clinical settings with conventional decision trees is difficult and may require unrealistic simplifying assumptions. Markov models assume that a patient is always in one of a finite number of discrete health states, called Markov states. All events are represented as transitions from one state to another. A Markov model may be evaluated by matrix algebra, as a cohort simulation, or as a Monte Carlo simulation. A newer repre sentation of Markov models, the Markov-cycle tree, uses a tree representation of clinical events and may be evaluated either as a cohort simulation or as a Monte Carlo simulation. The ability of the Markov model to represent repetitive events and the time dependence of both probabilities and utilities allows for more accurate representation of clinical settings that involve these issue...","author":[{"dropping-particle":"","family":"Sonnenberg","given":"Frank A.","non-dropping-particle":"","parse-names":false,"suffix":""},{"dropping-particle":"","family":"Beck","given":"J. Robert","non-dropping-particle":"","parse-names":false,"suffix":""}],"container-title":"Medical Decision Making","id":"ITEM-2","issue":"4","issued":{"date-parts":[["1993","12","2"]]},"page":"322-338","publisher":"Sage PublicationsSage CA: Thousand Oaks, CA","title":"Markov Models in Medical Decision Making","type":"article-journal","volume":"13"},"uris":["http://www.mendeley.com/documents/?uuid=44c0eee1-86c0-4da6-814d-38c403687fdd"]}],"mendeley":{"formattedCitation":"&lt;sup&gt;28,29&lt;/sup&gt;","plainTextFormattedCitation":"28,29","previouslyFormattedCitation":"&lt;sup&gt;28,29&lt;/sup&gt;"},"properties":{"noteIndex":0},"schema":"https://github.com/citation-style-language/schema/raw/master/csl-citation.json"}</w:instrText>
       </w:r>
       <w:r>
         <w:rPr>
@@ -9023,7 +9023,7 @@
         <w:rPr>
           <w:rFonts w:ascii="Calibri" w:hAnsi="Calibri" w:cs="Calibri"/>
         </w:rPr>
-        <w:instrText>ADDIN CSL_CITATION {"citationItems":[{"id":"ITEM-1","itemData":{"DOI":"10.1016/j.jval.2012.06.014","ISBN":"1524-4733","ISSN":"10983015","PMID":"22999128","abstract":"Models—mathematical frameworks that facilitate estimation of the consequences of health care decisions—have become essential tools for health technology assessment. Evolution of the methods since the first ISPOR modeling task force reported in 2003 has led to a new task force, jointly convened with the Society for Medical Decision Making, and this series of seven papers presents the updated recommendations for best practices in conceptualizing models; implementing state–transition approaches, discrete event simulations, or dynamic transmission models; dealing with uncertainty; and validating and reporting models transparently. This overview introduces the work of the task force, provides all the recommendations, and discusses some quandaries that require further elucidation. The audience for these papers includes those who build models, stakeholders who utilize their results, and, indeed, anyone concerned with the use of models to support decision making.","author":[{"dropping-particle":"","family":"Siebert","given":"Uwe","non-dropping-particle":"","parse-names":false,"suffix":""},{"dropping-particle":"","family":"Alagoz","given":"Oguzhan","non-dropping-particle":"","parse-names":false,"suffix":""},{"dropping-particle":"","family":"Bayoumi","given":"Ahmed M.","non-dropping-particle":"","parse-names":false,"suffix":""},{"dropping-particle":"","family":"Jahn","given":"Beate","non-dropping-particle":"","parse-names":false,"suffix":""},{"dropping-particle":"","family":"Owens","given":"Douglas K.","non-dropping-particle":"","parse-names":false,"suffix":""},{"dropping-particle":"","family":"Cohen","given":"David J.","non-dropping-particle":"","parse-names":false,"suffix":""},{"dropping-particle":"","family":"Kuntz","given":"Karen M.","non-dropping-particle":"","parse-names":false,"suffix":""}],"container-title":"Value in Health","id":"ITEM-1","issue":"6","issued":{"date-parts":[["2012","9"]]},"note":"From Duplicate 2 (State-transition modeling: a report of the ISPOR-SMDM Modeling Good Research Practices Task Force-3. - Siebert, Uwe; Alagoz, Oguzhan; Bayoumi, Ahmed M; Jahn, Beate; Owens, Douglas K; Cohen, David J; Kuntz, Karen M)\n\nCohort &amp;amp; individual level","page":"812-820","title":"State-Transition Modeling: A Report of the ISPOR-SMDM Modeling Good Research Practices Task Force-3","type":"article-journal","volume":"15"},"uris":["http://www.mendeley.com/documents/?uuid=b725dc22-d83d-4fe8-b97b-2c6fc30e0a59"]},{"id":"ITEM-2","itemData":{"ISBN":"0521770297","author":[{"dropping-particle":"","family":"Hunink","given":"Myriam","non-dropping-particle":"","parse-names":false,"suffix":""},{"dropping-particle":"","family":"Mc","given":"Erasmus","non-dropping-particle":"","parse-names":false,"suffix":""},{"dropping-particle":"","family":"Glasziou","given":"Paul","non-dropping-particle":"","parse-names":false,"suffix":""},{"dropping-particle":"","family":"Elstein","given":"Arthur","non-dropping-particle":"","parse-names":false,"suffix":""}],"edition":"2","id":"ITEM-2","issued":{"date-parts":[["2003"]]},"publisher":"Cambridge University Press","publisher-place":"Cambridge","title":"Decision Making in Health and Medicine: Integrating Evidence and Values","type":"book"},"uris":["http://www.mendeley.com/documents/?uuid=fe420a21-4b6d-3a9c-995a-32d05188fb16"]}],"mendeley":{"formattedCitation":"&lt;sup&gt;23,28&lt;/sup&gt;","plainTextFormattedCitation":"23,28","previouslyFormattedCitation":"&lt;sup&gt;22,27&lt;/sup&gt;"},"properties":{"noteIndex":0},"schema":"https://github.com/citation-style-language/schema/raw/master/csl-citation.json"}</w:instrText>
+        <w:instrText>ADDIN CSL_CITATION {"citationItems":[{"id":"ITEM-1","itemData":{"DOI":"10.1016/j.jval.2012.06.014","ISBN":"1524-4733","ISSN":"10983015","PMID":"22999128","abstract":"Models—mathematical frameworks that facilitate estimation of the consequences of health care decisions—have become essential tools for health technology assessment. Evolution of the methods since the first ISPOR modeling task force reported in 2003 has led to a new task force, jointly convened with the Society for Medical Decision Making, and this series of seven papers presents the updated recommendations for best practices in conceptualizing models; implementing state–transition approaches, discrete event simulations, or dynamic transmission models; dealing with uncertainty; and validating and reporting models transparently. This overview introduces the work of the task force, provides all the recommendations, and discusses some quandaries that require further elucidation. The audience for these papers includes those who build models, stakeholders who utilize their results, and, indeed, anyone concerned with the use of models to support decision making.","author":[{"dropping-particle":"","family":"Siebert","given":"Uwe","non-dropping-particle":"","parse-names":false,"suffix":""},{"dropping-particle":"","family":"Alagoz","given":"Oguzhan","non-dropping-particle":"","parse-names":false,"suffix":""},{"dropping-particle":"","family":"Bayoumi","given":"Ahmed M.","non-dropping-particle":"","parse-names":false,"suffix":""},{"dropping-particle":"","family":"Jahn","given":"Beate","non-dropping-particle":"","parse-names":false,"suffix":""},{"dropping-particle":"","family":"Owens","given":"Douglas K.","non-dropping-particle":"","parse-names":false,"suffix":""},{"dropping-particle":"","family":"Cohen","given":"David J.","non-dropping-particle":"","parse-names":false,"suffix":""},{"dropping-particle":"","family":"Kuntz","given":"Karen M.","non-dropping-particle":"","parse-names":false,"suffix":""}],"container-title":"Value in Health","id":"ITEM-1","issue":"6","issued":{"date-parts":[["2012","9"]]},"note":"From Duplicate 2 (State-transition modeling: a report of the ISPOR-SMDM Modeling Good Research Practices Task Force-3. - Siebert, Uwe; Alagoz, Oguzhan; Bayoumi, Ahmed M; Jahn, Beate; Owens, Douglas K; Cohen, David J; Kuntz, Karen M)\n\nCohort &amp;amp; individual level","page":"812-820","title":"State-Transition Modeling: A Report of the ISPOR-SMDM Modeling Good Research Practices Task Force-3","type":"article-journal","volume":"15"},"uris":["http://www.mendeley.com/documents/?uuid=b725dc22-d83d-4fe8-b97b-2c6fc30e0a59"]},{"id":"ITEM-2","itemData":{"ISBN":"0521770297","author":[{"dropping-particle":"","family":"Hunink","given":"Myriam","non-dropping-particle":"","parse-names":false,"suffix":""},{"dropping-particle":"","family":"Mc","given":"Erasmus","non-dropping-particle":"","parse-names":false,"suffix":""},{"dropping-particle":"","family":"Glasziou","given":"Paul","non-dropping-particle":"","parse-names":false,"suffix":""},{"dropping-particle":"","family":"Elstein","given":"Arthur","non-dropping-particle":"","parse-names":false,"suffix":""}],"edition":"2","id":"ITEM-2","issued":{"date-parts":[["2003"]]},"publisher":"Cambridge University Press","publisher-place":"Cambridge","title":"Decision Making in Health and Medicine: Integrating Evidence and Values","type":"book"},"uris":["http://www.mendeley.com/documents/?uuid=fe420a21-4b6d-3a9c-995a-32d05188fb16"]}],"mendeley":{"formattedCitation":"&lt;sup&gt;23,28&lt;/sup&gt;","plainTextFormattedCitation":"23,28","previouslyFormattedCitation":"&lt;sup&gt;23,28&lt;/sup&gt;"},"properties":{"noteIndex":0},"schema":"https://github.com/citation-style-language/schema/raw/master/csl-citation.json"}</w:instrText>
       </w:r>
       <w:r>
         <w:rPr>
@@ -9103,7 +9103,7 @@
         <w:rPr>
           <w:rFonts w:ascii="Calibri" w:hAnsi="Calibri" w:cs="Calibri"/>
         </w:rPr>
-        <w:instrText>ADDIN CSL_CITATION {"citationItems":[{"id":"ITEM-1","itemData":{"ISBN":"0521770297","author":[{"dropping-particle":"","family":"Hunink","given":"Myriam","non-dropping-particle":"","parse-names":false,"suffix":""},{"dropping-particle":"","family":"Mc","given":"Erasmus","non-dropping-particle":"","parse-names":false,"suffix":""},{"dropping-particle":"","family":"Glasziou","given":"Paul","non-dropping-particle":"","parse-names":false,"suffix":""},{"dropping-particle":"","family":"Elstein","given":"Arthur","non-dropping-particle":"","parse-names":false,"suffix":""}],"edition":"2","id":"ITEM-1","issued":{"date-parts":[["2003"]]},"publisher":"Cambridge University Press","publisher-place":"Cambridge","title":"Decision Making in Health and Medicine: Integrating Evidence and Values","type":"book"},"uris":["http://www.mendeley.com/documents/?uuid=fe420a21-4b6d-3a9c-995a-32d05188fb16"]},{"id":"ITEM-2","itemData":{"author":[{"dropping-particle":"","family":"Klarman","given":"Herbert","non-dropping-particle":"","parse-names":false,"suffix":""},{"dropping-particle":"","family":"Rosenthal","given":"Gerald D","non-dropping-particle":"","parse-names":false,"suffix":""}],"container-title":"Medical care","id":"ITEM-2","issued":{"date-parts":[["1968"]]},"page":"48-54","title":"Cost Effectiveness Analysis Applied to the Treatment of Chronic Renal Disease","type":"article-journal","volume":"6.1"},"uris":["http://www.mendeley.com/documents/?uuid=93388b13-a579-4020-8e40-1d02ea053c65"]}],"mendeley":{"formattedCitation":"&lt;sup&gt;23,30&lt;/sup&gt;","plainTextFormattedCitation":"23,30","previouslyFormattedCitation":"&lt;sup&gt;22,29&lt;/sup&gt;"},"properties":{"noteIndex":0},"schema":"https://github.com/citation-style-language/schema/raw/master/csl-citation.json"}</w:instrText>
+        <w:instrText>ADDIN CSL_CITATION {"citationItems":[{"id":"ITEM-1","itemData":{"ISBN":"0521770297","author":[{"dropping-particle":"","family":"Hunink","given":"Myriam","non-dropping-particle":"","parse-names":false,"suffix":""},{"dropping-particle":"","family":"Mc","given":"Erasmus","non-dropping-particle":"","parse-names":false,"suffix":""},{"dropping-particle":"","family":"Glasziou","given":"Paul","non-dropping-particle":"","parse-names":false,"suffix":""},{"dropping-particle":"","family":"Elstein","given":"Arthur","non-dropping-particle":"","parse-names":false,"suffix":""}],"edition":"2","id":"ITEM-1","issued":{"date-parts":[["2003"]]},"publisher":"Cambridge University Press","publisher-place":"Cambridge","title":"Decision Making in Health and Medicine: Integrating Evidence and Values","type":"book"},"uris":["http://www.mendeley.com/documents/?uuid=fe420a21-4b6d-3a9c-995a-32d05188fb16"]},{"id":"ITEM-2","itemData":{"author":[{"dropping-particle":"","family":"Klarman","given":"Herbert","non-dropping-particle":"","parse-names":false,"suffix":""},{"dropping-particle":"","family":"Rosenthal","given":"Gerald D","non-dropping-particle":"","parse-names":false,"suffix":""}],"container-title":"Medical care","id":"ITEM-2","issued":{"date-parts":[["1968"]]},"page":"48-54","title":"Cost Effectiveness Analysis Applied to the Treatment of Chronic Renal Disease","type":"article-journal","volume":"6.1"},"uris":["http://www.mendeley.com/documents/?uuid=93388b13-a579-4020-8e40-1d02ea053c65"]}],"mendeley":{"formattedCitation":"&lt;sup&gt;23,30&lt;/sup&gt;","plainTextFormattedCitation":"23,30","previouslyFormattedCitation":"&lt;sup&gt;23,30&lt;/sup&gt;"},"properties":{"noteIndex":0},"schema":"https://github.com/citation-style-language/schema/raw/master/csl-citation.json"}</w:instrText>
       </w:r>
       <w:r>
         <w:rPr>
@@ -10732,7 +10732,7 @@
         <w:rPr>
           <w:rFonts w:ascii="Calibri" w:hAnsi="Calibri" w:cs="Calibri"/>
         </w:rPr>
-        <w:instrText>ADDIN CSL_CITATION {"citationItems":[{"id":"ITEM-1","itemData":{"DOI":"10.1136/bmj.319.7214.914","ISSN":"0959-8138","PMID":"10506056","author":[{"dropping-particle":"","family":"Torgerson","given":"D J","non-dropping-particle":"","parse-names":false,"suffix":""},{"dropping-particle":"","family":"Raftery","given":"J","non-dropping-particle":"","parse-names":false,"suffix":""}],"container-title":"BMJ (Clinical research ed.)","id":"ITEM-1","issue":"7214","issued":{"date-parts":[["1999","10","2"]]},"page":"914-5","title":"Economic notes. Discounting.","type":"article-journal","volume":"319"},"uris":["http://www.mendeley.com/documents/?uuid=c02cda70-a530-4657-98a0-c67fb65b4972"]},{"id":"ITEM-2","itemData":{"author":[{"dropping-particle":"","family":"Zorginstituut Nederland","given":"","non-dropping-particle":"","parse-names":false,"suffix":""}],"id":"ITEM-2","issued":{"date-parts":[["2016"]]},"title":"Richtlijn voor het uitvoeren van economische evaluaties in de gezondheidszorg","type":"article-journal"},"uris":["http://www.mendeley.com/documents/?uuid=0d6e0a34-cf37-4146-9cd9-506e15739a84"]}],"mendeley":{"formattedCitation":"&lt;sup&gt;31,32&lt;/sup&gt;","plainTextFormattedCitation":"31,32","previouslyFormattedCitation":"&lt;sup&gt;30,31&lt;/sup&gt;"},"properties":{"noteIndex":0},"schema":"https://github.com/citation-style-language/schema/raw/master/csl-citation.json"}</w:instrText>
+        <w:instrText>ADDIN CSL_CITATION {"citationItems":[{"id":"ITEM-1","itemData":{"DOI":"10.1136/bmj.319.7214.914","ISSN":"0959-8138","PMID":"10506056","author":[{"dropping-particle":"","family":"Torgerson","given":"D J","non-dropping-particle":"","parse-names":false,"suffix":""},{"dropping-particle":"","family":"Raftery","given":"J","non-dropping-particle":"","parse-names":false,"suffix":""}],"container-title":"BMJ (Clinical research ed.)","id":"ITEM-1","issue":"7214","issued":{"date-parts":[["1999","10","2"]]},"page":"914-5","title":"Economic notes. Discounting.","type":"article-journal","volume":"319"},"uris":["http://www.mendeley.com/documents/?uuid=c02cda70-a530-4657-98a0-c67fb65b4972"]},{"id":"ITEM-2","itemData":{"author":[{"dropping-particle":"","family":"Zorginstituut Nederland","given":"","non-dropping-particle":"","parse-names":false,"suffix":""}],"id":"ITEM-2","issued":{"date-parts":[["2016"]]},"title":"Richtlijn voor het uitvoeren van economische evaluaties in de gezondheidszorg","type":"article-journal"},"uris":["http://www.mendeley.com/documents/?uuid=0d6e0a34-cf37-4146-9cd9-506e15739a84"]}],"mendeley":{"formattedCitation":"&lt;sup&gt;31,32&lt;/sup&gt;","plainTextFormattedCitation":"31,32","previouslyFormattedCitation":"&lt;sup&gt;31,32&lt;/sup&gt;"},"properties":{"noteIndex":0},"schema":"https://github.com/citation-style-language/schema/raw/master/csl-citation.json"}</w:instrText>
       </w:r>
       <w:r>
         <w:rPr>
@@ -10788,7 +10788,7 @@
         <w:rPr>
           <w:rFonts w:ascii="Calibri" w:hAnsi="Calibri" w:cs="Calibri"/>
         </w:rPr>
-        <w:instrText>ADDIN CSL_CITATION {"citationItems":[{"id":"ITEM-1","itemData":{"abstract":"De gezondheidszorg staat volop in de belangstelling, waarbij de kwaliteit, veiligheid en doelmatigheid kernbegrippen zijn geworden. Steeds vaker worden afwegingen gemaakt over wat doelmatige zorg is, en welke zorg vergoed zou moeten worden vanuit het basispakket. Deze afweging kan pas goed gemaakt worden als de gegevens waarop deze afweging worden gebaseerd aan een standaard voldoet. Deze richtlijn voor het uitvoeren van economische evaluaties in de gezondheidszorg is een update van eerdere richtlijnen uit 2006 (Richtlijnen voor farmaco-economisch onderzoek), 2008 (Leidraad Uitkomstenonderzoek) en 2010 (Handleiding voor kostenonderzoek). De richtlijn bestaat uit een hoofd-document, waarin de verschillende onderdelen van een gezondheidseconomische evaluatie uiteen worden gezet. Daarnaast bevat de richtlijn een aantal verdiepingsmodules, waarin onderdelen van de richtlijn in meer detail worden uitgewerkt. De veel gebruikte handleiding kostenonderzoek is bij deze richtlijnherziening ook geactualiseerd en als module opgenomen. De commissie richtlijnherziening heeft bij deze herziening een relatief snel proces doorlopen. In vier vergaderingen en met grote inzet van de medewerkers van het Zorginstituut en de commissieleden, is de richtlijn uit 2006 geactualiseerd. De commissie heeft daarbij gebruik gemaakt van ervaringen bij de vorige richtlijnontwikkeling, nieuwe inzichten zoals de Maatschappelijke Kosten-Baten Analyse (MKBA), en van diverse publicaties in de internationale organisaties (bijvoorbeeld EUnetHTA) en van professionele verenigingen zoals de International Society for Pharmacoeconomics and Outcomes Research (ISPOR).","author":[{"dropping-particle":"","family":"Zorginstituut Nederland","given":"","non-dropping-particle":"","parse-names":false,"suffix":""}],"id":"ITEM-1","issued":{"date-parts":[["2016"]]},"number-of-pages":"1-38","title":"Richtlijn voor het uitvoeren van economische evaluaties in de gezondheidszorg","type":"report"},"uris":["http://www.mendeley.com/documents/?uuid=3c0b3836-ac7b-467a-bc2a-46836545c1d8"]}],"mendeley":{"formattedCitation":"&lt;sup&gt;33&lt;/sup&gt;","plainTextFormattedCitation":"33","previouslyFormattedCitation":"&lt;sup&gt;32&lt;/sup&gt;"},"properties":{"noteIndex":0},"schema":"https://github.com/citation-style-language/schema/raw/master/csl-citation.json"}</w:instrText>
+        <w:instrText>ADDIN CSL_CITATION {"citationItems":[{"id":"ITEM-1","itemData":{"abstract":"De gezondheidszorg staat volop in de belangstelling, waarbij de kwaliteit, veiligheid en doelmatigheid kernbegrippen zijn geworden. Steeds vaker worden afwegingen gemaakt over wat doelmatige zorg is, en welke zorg vergoed zou moeten worden vanuit het basispakket. Deze afweging kan pas goed gemaakt worden als de gegevens waarop deze afweging worden gebaseerd aan een standaard voldoet. Deze richtlijn voor het uitvoeren van economische evaluaties in de gezondheidszorg is een update van eerdere richtlijnen uit 2006 (Richtlijnen voor farmaco-economisch onderzoek), 2008 (Leidraad Uitkomstenonderzoek) en 2010 (Handleiding voor kostenonderzoek). De richtlijn bestaat uit een hoofd-document, waarin de verschillende onderdelen van een gezondheidseconomische evaluatie uiteen worden gezet. Daarnaast bevat de richtlijn een aantal verdiepingsmodules, waarin onderdelen van de richtlijn in meer detail worden uitgewerkt. De veel gebruikte handleiding kostenonderzoek is bij deze richtlijnherziening ook geactualiseerd en als module opgenomen. De commissie richtlijnherziening heeft bij deze herziening een relatief snel proces doorlopen. In vier vergaderingen en met grote inzet van de medewerkers van het Zorginstituut en de commissieleden, is de richtlijn uit 2006 geactualiseerd. De commissie heeft daarbij gebruik gemaakt van ervaringen bij de vorige richtlijnontwikkeling, nieuwe inzichten zoals de Maatschappelijke Kosten-Baten Analyse (MKBA), en van diverse publicaties in de internationale organisaties (bijvoorbeeld EUnetHTA) en van professionele verenigingen zoals de International Society for Pharmacoeconomics and Outcomes Research (ISPOR).","author":[{"dropping-particle":"","family":"Zorginstituut Nederland","given":"","non-dropping-particle":"","parse-names":false,"suffix":""}],"id":"ITEM-1","issued":{"date-parts":[["2016"]]},"number-of-pages":"1-38","title":"Richtlijn voor het uitvoeren van economische evaluaties in de gezondheidszorg","type":"report"},"uris":["http://www.mendeley.com/documents/?uuid=3c0b3836-ac7b-467a-bc2a-46836545c1d8"]}],"mendeley":{"formattedCitation":"&lt;sup&gt;33&lt;/sup&gt;","plainTextFormattedCitation":"33","previouslyFormattedCitation":"&lt;sup&gt;33&lt;/sup&gt;"},"properties":{"noteIndex":0},"schema":"https://github.com/citation-style-language/schema/raw/master/csl-citation.json"}</w:instrText>
       </w:r>
       <w:r>
         <w:rPr>
@@ -10939,7 +10939,7 @@
         <w:rPr>
           <w:rFonts w:ascii="Calibri" w:hAnsi="Calibri" w:cs="Calibri"/>
         </w:rPr>
-        <w:instrText>ADDIN CSL_CITATION {"citationItems":[{"id":"ITEM-1","itemData":{"DOI":"10.1007/s10198-013-0471-6","ISBN":"1756-1833","ISSN":"16187598","PMID":"23529982","abstract":"Economic evaluations of health interventions pose a particular challenge for reporting. There is also a need to consolidate and update existing guidelines and promote their use in a user friendly manner. The Consolidated Health Economic Evaluation Reporting Standards (CHEERS) statement is an attempt to consolidate and update previous health economic evaluation guidelines efforts into one current, useful reporting guidance. The primary audiences for the CHEERS statement are researchers reporting economic evaluations and the editors and peer reviewers assessing them for publication. The need for new reporting guidance was identified by a survey of medical editors. A list of possible items based on a systematic review was created. A two round, modified Delphi panel consisting of representatives from academia, clinical practice, industry, government, and the editorial community was conducted. Out of 44 candidate items, 24 items and accompanying recommendations were developed. The recommendations are contained in a user friendly, 24 item checklist. A copy of the statement, accompanying checklist, and this report can be found on the ISPOR Health Economic Evaluations Publication Guidelines Task Force website: (www.ispor.org/TaskForces/EconomicPubGuidelines.asp). We hope CHEERS will lead to better reporting, and ultimately, better health decisions. To facilitate dissemination and uptake, the CHEERS statement is being co-published across 10 health economics and medical journals. We encourage other journals and groups, to endorse CHEERS. The author team plans to review the checklist for an update in five years. © 2013.","author":[{"dropping-particle":"","family":"Husereau","given":"Don","non-dropping-particle":"","parse-names":false,"suffix":""},{"dropping-particle":"","family":"Drummond","given":"Michael","non-dropping-particle":"","parse-names":false,"suffix":""},{"dropping-particle":"","family":"Petrou","given":"Stavros","non-dropping-particle":"","parse-names":false,"suffix":""},{"dropping-particle":"","family":"Carswell","given":"Chris","non-dropping-particle":"","parse-names":false,"suffix":""},{"dropping-particle":"","family":"Moher","given":"David","non-dropping-particle":"","parse-names":false,"suffix":""},{"dropping-particle":"","family":"Greenberg","given":"Dan","non-dropping-particle":"","parse-names":false,"suffix":""},{"dropping-particle":"","family":"Augustovski","given":"Federico","non-dropping-particle":"","parse-names":false,"suffix":""},{"dropping-particle":"","family":"Briggs","given":"Andrew H.","non-dropping-particle":"","parse-names":false,"suffix":""},{"dropping-particle":"","family":"Mauskopf","given":"Josephine","non-dropping-particle":"","parse-names":false,"suffix":""},{"dropping-particle":"","family":"Loder","given":"Elizabeth","non-dropping-particle":"","parse-names":false,"suffix":""}],"container-title":"European Journal of Health Economics","id":"ITEM-1","issued":{"date-parts":[["2013"]]},"title":"Consolidated Health Economic Evaluation Reporting Standards (CHEERS) statement","type":"article-journal"},"uris":["http://www.mendeley.com/documents/?uuid=8ecb6fbe-9861-4583-afe5-b75881600485"]}],"mendeley":{"formattedCitation":"&lt;sup&gt;34&lt;/sup&gt;","plainTextFormattedCitation":"34","previouslyFormattedCitation":"&lt;sup&gt;33&lt;/sup&gt;"},"properties":{"noteIndex":0},"schema":"https://github.com/citation-style-language/schema/raw/master/csl-citation.json"}</w:instrText>
+        <w:instrText>ADDIN CSL_CITATION {"citationItems":[{"id":"ITEM-1","itemData":{"DOI":"10.1007/s10198-013-0471-6","ISBN":"1756-1833","ISSN":"16187598","PMID":"23529982","abstract":"Economic evaluations of health interventions pose a particular challenge for reporting. There is also a need to consolidate and update existing guidelines and promote their use in a user friendly manner. The Consolidated Health Economic Evaluation Reporting Standards (CHEERS) statement is an attempt to consolidate and update previous health economic evaluation guidelines efforts into one current, useful reporting guidance. The primary audiences for the CHEERS statement are researchers reporting economic evaluations and the editors and peer reviewers assessing them for publication. The need for new reporting guidance was identified by a survey of medical editors. A list of possible items based on a systematic review was created. A two round, modified Delphi panel consisting of representatives from academia, clinical practice, industry, government, and the editorial community was conducted. Out of 44 candidate items, 24 items and accompanying recommendations were developed. The recommendations are contained in a user friendly, 24 item checklist. A copy of the statement, accompanying checklist, and this report can be found on the ISPOR Health Economic Evaluations Publication Guidelines Task Force website: (www.ispor.org/TaskForces/EconomicPubGuidelines.asp). We hope CHEERS will lead to better reporting, and ultimately, better health decisions. To facilitate dissemination and uptake, the CHEERS statement is being co-published across 10 health economics and medical journals. We encourage other journals and groups, to endorse CHEERS. The author team plans to review the checklist for an update in five years. © 2013.","author":[{"dropping-particle":"","family":"Husereau","given":"Don","non-dropping-particle":"","parse-names":false,"suffix":""},{"dropping-particle":"","family":"Drummond","given":"Michael","non-dropping-particle":"","parse-names":false,"suffix":""},{"dropping-particle":"","family":"Petrou","given":"Stavros","non-dropping-particle":"","parse-names":false,"suffix":""},{"dropping-particle":"","family":"Carswell","given":"Chris","non-dropping-particle":"","parse-names":false,"suffix":""},{"dropping-particle":"","family":"Moher","given":"David","non-dropping-particle":"","parse-names":false,"suffix":""},{"dropping-particle":"","family":"Greenberg","given":"Dan","non-dropping-particle":"","parse-names":false,"suffix":""},{"dropping-particle":"","family":"Augustovski","given":"Federico","non-dropping-particle":"","parse-names":false,"suffix":""},{"dropping-particle":"","family":"Briggs","given":"Andrew H.","non-dropping-particle":"","parse-names":false,"suffix":""},{"dropping-particle":"","family":"Mauskopf","given":"Josephine","non-dropping-particle":"","parse-names":false,"suffix":""},{"dropping-particle":"","family":"Loder","given":"Elizabeth","non-dropping-particle":"","parse-names":false,"suffix":""}],"container-title":"European Journal of Health Economics","id":"ITEM-1","issued":{"date-parts":[["2013"]]},"title":"Consolidated Health Economic Evaluation Reporting Standards (CHEERS) statement","type":"article-journal"},"uris":["http://www.mendeley.com/documents/?uuid=8ecb6fbe-9861-4583-afe5-b75881600485"]}],"mendeley":{"formattedCitation":"&lt;sup&gt;34&lt;/sup&gt;","plainTextFormattedCitation":"34","previouslyFormattedCitation":"&lt;sup&gt;34&lt;/sup&gt;"},"properties":{"noteIndex":0},"schema":"https://github.com/citation-style-language/schema/raw/master/csl-citation.json"}</w:instrText>
       </w:r>
       <w:r>
         <w:rPr>
@@ -10989,7 +10989,7 @@
         <w:rPr>
           <w:rFonts w:ascii="Calibri" w:hAnsi="Calibri" w:cs="Calibri"/>
         </w:rPr>
-        <w:instrText>ADDIN CSL_CITATION {"citationItems":[{"id":"ITEM-1","itemData":{"ISBN":"3-900051-07-0","author":[{"dropping-particle":"","family":"R Core Team","given":"","non-dropping-particle":"","parse-names":false,"suffix":""}],"id":"ITEM-1","issued":{"date-parts":[["2013"]]},"publisher-place":"Vienna, Austria","title":"R: A language and Environment for Statistical Computing","type":"article"},"uris":["http://www.mendeley.com/documents/?uuid=044000cd-9a80-40fd-94f4-b0bdc8294448","http://www.mendeley.com/documents/?uuid=883cc99a-dbba-47bb-b33b-c28d432c0605"]}],"mendeley":{"formattedCitation":"&lt;sup&gt;35&lt;/sup&gt;","plainTextFormattedCitation":"35","previouslyFormattedCitation":"&lt;sup&gt;34&lt;/sup&gt;"},"properties":{"noteIndex":0},"schema":"https://github.com/citation-style-language/schema/raw/master/csl-citation.json"}</w:instrText>
+        <w:instrText>ADDIN CSL_CITATION {"citationItems":[{"id":"ITEM-1","itemData":{"ISBN":"3-900051-07-0","author":[{"dropping-particle":"","family":"R Core Team","given":"","non-dropping-particle":"","parse-names":false,"suffix":""}],"id":"ITEM-1","issued":{"date-parts":[["2013"]]},"publisher-place":"Vienna, Austria","title":"R: A language and Environment for Statistical Computing","type":"article"},"uris":["http://www.mendeley.com/documents/?uuid=044000cd-9a80-40fd-94f4-b0bdc8294448","http://www.mendeley.com/documents/?uuid=883cc99a-dbba-47bb-b33b-c28d432c0605"]}],"mendeley":{"formattedCitation":"&lt;sup&gt;35&lt;/sup&gt;","plainTextFormattedCitation":"35","previouslyFormattedCitation":"&lt;sup&gt;35&lt;/sup&gt;"},"properties":{"noteIndex":0},"schema":"https://github.com/citation-style-language/schema/raw/master/csl-citation.json"}</w:instrText>
       </w:r>
       <w:r>
         <w:rPr>
@@ -11033,7 +11033,7 @@
         <w:rPr>
           <w:rFonts w:ascii="Calibri" w:hAnsi="Calibri" w:cs="Calibri"/>
         </w:rPr>
-        <w:instrText>ADDIN CSL_CITATION {"citationItems":[{"id":"ITEM-1","itemData":{"abstract":"Decision models can synthesize evidence from different sources to provide estimates of long-term consequences of a decision with uncertainty. Cohort state-transition models (cSTM) are decision models commonly used in medical decision making because they can simulate hypothetical cohorts' transitions across various health states over time. This tutorial shows how to conceptualize cSTMs in a programming language environment and shows examples of their implementation in R. We illustrate their use in a cost-effectiveness analysis of a treatment using a previously published testbed cSTM. Both time-independent cSTM where transition probabilities are constant over time and time-dependent cSTM where transition probabilities vary over time are represented. For the time-dependent cSTM, we consider transition probabilities dependent on age and state residence. We also illustrate how this setup can facilitate the computation of epidemiological outcomes of interest, such as survival and prevalence. We conclude by demonstrating how to calculate economic outcomes and conducting a cost-effectiveness analysis of a treatment compared to usual care using the testbed model. We provide a link to a public repository with all the R code described in this tutorial that can be used to replicate the example or to be modified to suit different decision modeling needs.","author":[{"dropping-particle":"","family":"Alarid-Escudero","given":"Fernando","non-dropping-particle":"","parse-names":false,"suffix":""},{"dropping-particle":"","family":"Krijkamp","given":"Eline M.","non-dropping-particle":"","parse-names":false,"suffix":""},{"dropping-particle":"","family":"Enns","given":"Eva A.","non-dropping-particle":"","parse-names":false,"suffix":""},{"dropping-particle":"","family":"Hunink","given":"M. G. Myriam","non-dropping-particle":"","parse-names":false,"suffix":""},{"dropping-particle":"","family":"Pechlivanoglou","given":"Petros","non-dropping-particle":"","parse-names":false,"suffix":""},{"dropping-particle":"","family":"Jalal","given":"Hawre","non-dropping-particle":"","parse-names":false,"suffix":""}],"id":"ITEM-1","issued":{"date-parts":[["2020","1","21"]]},"title":"Cohort state-transition models in R: From conceptualization to implementation","type":"article-journal"},"uris":["http://www.mendeley.com/documents/?uuid=899a08cc-e667-37c1-98cf-d1d7bf790b59"]},{"id":"ITEM-2","itemData":{"DOI":"10.1007/s40273-019-00837-x","ISSN":"11792027","PMID":"31549359","abstract":"The use of open-source programming languages, such as R, in health decision sciences is growing and has the potential to facilitate model transparency, reproducibility, and shareability. However, realizing this potential can be challenging. Models are complex and primarily built to answer a research question, with model sharing and transparency relegated to being secondary goals. Consequently, code is often neither well documented nor systematically organized in a comprehensible and shareable approach. Moreover, many decision modelers are not formally trained in computer programming and may lack good coding practices, further compounding the problem of model transparency. To address these challenges, we propose a high-level framework for model-based decision and cost-effectiveness analyses (CEA) in R. The proposed framework consists of a conceptual, modular structure and coding recommendations for the implementation of model-based decision analyses in R. This framework defines a set of common decision model elements divided into five components: (1) model inputs, (2) decision model implementation, (3) model calibration, (4) model validation, and (5) analysis. The first four components form the model development phase. The analysis component is the application of the fully developed decision model to answer the policy or the research question of interest, assess decision uncertainty, and/or to determine the value of future research through value of information (VOI) analysis. In this framework, we also make recommendations for good coding practices specific to decision modeling, such as file organization and variable naming conventions. We showcase the framework through a fully functional, testbed decision model, which is hosted on GitHub for free download and easy adaptation to other applications. The use of this framework in decision modeling will improve code readability and model sharing, paving the way to an ideal, open-source world.","author":[{"dropping-particle":"","family":"Alarid-Escudero","given":"Fernando","non-dropping-particle":"","parse-names":false,"suffix":""},{"dropping-particle":"","family":"Krijkamp","given":"Eline M.","non-dropping-particle":"","parse-names":false,"suffix":""},{"dropping-particle":"","family":"Pechlivanoglou","given":"Petros","non-dropping-particle":"","parse-names":false,"suffix":""},{"dropping-particle":"","family":"Jalal","given":"Hawre","non-dropping-particle":"","parse-names":false,"suffix":""},{"dropping-particle":"","family":"Kao","given":"Szu Yu Zoe","non-dropping-particle":"","parse-names":false,"suffix":""},{"dropping-particle":"","family":"Yang","given":"Alan","non-dropping-particle":"","parse-names":false,"suffix":""},{"dropping-particle":"","family":"Enns","given":"Eva A.","non-dropping-particle":"","parse-names":false,"suffix":""}],"container-title":"PharmacoEconomics","id":"ITEM-2","issue":"11","issued":{"date-parts":[["2019","11","1"]]},"page":"1329-1339","publisher":"Springer International Publishing","title":"A Need for Change! A Coding Framework for Improving Transparency in Decision Modeling","type":"article-journal","volume":"37"},"uris":["http://www.mendeley.com/documents/?uuid=b47528a7-f603-3e24-bcf0-4f349b94c4f0"]}],"mendeley":{"formattedCitation":"&lt;sup&gt;36,37&lt;/sup&gt;","plainTextFormattedCitation":"36,37","previouslyFormattedCitation":"&lt;sup&gt;35,36&lt;/sup&gt;"},"properties":{"noteIndex":0},"schema":"https://github.com/citation-style-language/schema/raw/master/csl-citation.json"}</w:instrText>
+        <w:instrText>ADDIN CSL_CITATION {"citationItems":[{"id":"ITEM-1","itemData":{"abstract":"Decision models can synthesize evidence from different sources to provide estimates of long-term consequences of a decision with uncertainty. Cohort state-transition models (cSTM) are decision models commonly used in medical decision making because they can simulate hypothetical cohorts' transitions across various health states over time. This tutorial shows how to conceptualize cSTMs in a programming language environment and shows examples of their implementation in R. We illustrate their use in a cost-effectiveness analysis of a treatment using a previously published testbed cSTM. Both time-independent cSTM where transition probabilities are constant over time and time-dependent cSTM where transition probabilities vary over time are represented. For the time-dependent cSTM, we consider transition probabilities dependent on age and state residence. We also illustrate how this setup can facilitate the computation of epidemiological outcomes of interest, such as survival and prevalence. We conclude by demonstrating how to calculate economic outcomes and conducting a cost-effectiveness analysis of a treatment compared to usual care using the testbed model. We provide a link to a public repository with all the R code described in this tutorial that can be used to replicate the example or to be modified to suit different decision modeling needs.","author":[{"dropping-particle":"","family":"Alarid-Escudero","given":"Fernando","non-dropping-particle":"","parse-names":false,"suffix":""},{"dropping-particle":"","family":"Krijkamp","given":"Eline M.","non-dropping-particle":"","parse-names":false,"suffix":""},{"dropping-particle":"","family":"Enns","given":"Eva A.","non-dropping-particle":"","parse-names":false,"suffix":""},{"dropping-particle":"","family":"Hunink","given":"M. G. Myriam","non-dropping-particle":"","parse-names":false,"suffix":""},{"dropping-particle":"","family":"Pechlivanoglou","given":"Petros","non-dropping-particle":"","parse-names":false,"suffix":""},{"dropping-particle":"","family":"Jalal","given":"Hawre","non-dropping-particle":"","parse-names":false,"suffix":""}],"id":"ITEM-1","issued":{"date-parts":[["2020","1","21"]]},"title":"Cohort state-transition models in R: From conceptualization to implementation","type":"article-journal"},"uris":["http://www.mendeley.com/documents/?uuid=899a08cc-e667-37c1-98cf-d1d7bf790b59"]},{"id":"ITEM-2","itemData":{"DOI":"10.1007/s40273-019-00837-x","ISSN":"11792027","PMID":"31549359","abstract":"The use of open-source programming languages, such as R, in health decision sciences is growing and has the potential to facilitate model transparency, reproducibility, and shareability. However, realizing this potential can be challenging. Models are complex and primarily built to answer a research question, with model sharing and transparency relegated to being secondary goals. Consequently, code is often neither well documented nor systematically organized in a comprehensible and shareable approach. Moreover, many decision modelers are not formally trained in computer programming and may lack good coding practices, further compounding the problem of model transparency. To address these challenges, we propose a high-level framework for model-based decision and cost-effectiveness analyses (CEA) in R. The proposed framework consists of a conceptual, modular structure and coding recommendations for the implementation of model-based decision analyses in R. This framework defines a set of common decision model elements divided into five components: (1) model inputs, (2) decision model implementation, (3) model calibration, (4) model validation, and (5) analysis. The first four components form the model development phase. The analysis component is the application of the fully developed decision model to answer the policy or the research question of interest, assess decision uncertainty, and/or to determine the value of future research through value of information (VOI) analysis. In this framework, we also make recommendations for good coding practices specific to decision modeling, such as file organization and variable naming conventions. We showcase the framework through a fully functional, testbed decision model, which is hosted on GitHub for free download and easy adaptation to other applications. The use of this framework in decision modeling will improve code readability and model sharing, paving the way to an ideal, open-source world.","author":[{"dropping-particle":"","family":"Alarid-Escudero","given":"Fernando","non-dropping-particle":"","parse-names":false,"suffix":""},{"dropping-particle":"","family":"Krijkamp","given":"Eline M.","non-dropping-particle":"","parse-names":false,"suffix":""},{"dropping-particle":"","family":"Pechlivanoglou","given":"Petros","non-dropping-particle":"","parse-names":false,"suffix":""},{"dropping-particle":"","family":"Jalal","given":"Hawre","non-dropping-particle":"","parse-names":false,"suffix":""},{"dropping-particle":"","family":"Kao","given":"Szu Yu Zoe","non-dropping-particle":"","parse-names":false,"suffix":""},{"dropping-particle":"","family":"Yang","given":"Alan","non-dropping-particle":"","parse-names":false,"suffix":""},{"dropping-particle":"","family":"Enns","given":"Eva A.","non-dropping-particle":"","parse-names":false,"suffix":""}],"container-title":"PharmacoEconomics","id":"ITEM-2","issue":"11","issued":{"date-parts":[["2019","11","1"]]},"page":"1329-1339","publisher":"Springer International Publishing","title":"A Need for Change! A Coding Framework for Improving Transparency in Decision Modeling","type":"article-journal","volume":"37"},"uris":["http://www.mendeley.com/documents/?uuid=b47528a7-f603-3e24-bcf0-4f349b94c4f0"]}],"mendeley":{"formattedCitation":"&lt;sup&gt;36,37&lt;/sup&gt;","plainTextFormattedCitation":"36,37","previouslyFormattedCitation":"&lt;sup&gt;36,37&lt;/sup&gt;"},"properties":{"noteIndex":0},"schema":"https://github.com/citation-style-language/schema/raw/master/csl-citation.json"}</w:instrText>
       </w:r>
       <w:r>
         <w:rPr>
@@ -11114,167 +11114,201 @@
       <w:r>
         <w:rPr>
           <w:rFonts w:ascii="Calibri" w:hAnsi="Calibri" w:cs="Calibri"/>
-          <w:highlight w:val="yellow"/>
-        </w:rPr>
-        <w:t xml:space="preserve">Input parameters were </w:t>
-      </w:r>
-      <w:commentRangeStart w:id="6"/>
-      <w:r>
-        <w:rPr>
-          <w:rFonts w:ascii="Calibri" w:hAnsi="Calibri" w:cs="Calibri"/>
-          <w:highlight w:val="yellow"/>
-        </w:rPr>
-        <w:t xml:space="preserve">not completely found </w:t>
-      </w:r>
-      <w:commentRangeEnd w:id="6"/>
-      <w:r>
-        <w:rPr>
-          <w:rStyle w:val="Verwijzingopmerking"/>
-          <w:rFonts w:asciiTheme="minorHAnsi" w:eastAsiaTheme="minorHAnsi" w:hAnsiTheme="minorHAnsi" w:cstheme="minorBidi"/>
-          <w:highlight w:val="yellow"/>
-          <w:lang w:val="en-GB"/>
-        </w:rPr>
-        <w:commentReference w:id="6"/>
-      </w:r>
-      <w:r>
-        <w:rPr>
-          <w:rFonts w:ascii="Calibri" w:hAnsi="Calibri" w:cs="Calibri"/>
-          <w:highlight w:val="yellow"/>
-        </w:rPr>
-        <w:t xml:space="preserve">for 16 surgeries. </w:t>
-      </w:r>
-      <w:r>
-        <w:rPr>
-          <w:rFonts w:ascii="Calibri" w:hAnsi="Calibri" w:cs="Calibri"/>
-          <w:highlight w:val="yellow"/>
-        </w:rPr>
-        <w:t xml:space="preserve">We evaluated 8 cardiothoracic </w:t>
-      </w:r>
-      <w:r>
-        <w:rPr>
-          <w:rFonts w:ascii="Calibri" w:hAnsi="Calibri" w:cs="Calibri"/>
-          <w:highlight w:val="yellow"/>
+        </w:rPr>
+        <w:t xml:space="preserve">We evaluated </w:t>
+      </w:r>
+      <w:r>
+        <w:rPr>
+          <w:rFonts w:ascii="Calibri" w:hAnsi="Calibri" w:cs="Calibri"/>
+        </w:rPr>
+        <w:t>12</w:t>
+      </w:r>
+      <w:r>
+        <w:rPr>
+          <w:rFonts w:ascii="Calibri" w:hAnsi="Calibri" w:cs="Calibri"/>
+        </w:rPr>
+        <w:t xml:space="preserve"> cardiothoracic </w:t>
+      </w:r>
+      <w:r>
+        <w:rPr>
+          <w:rFonts w:ascii="Calibri" w:hAnsi="Calibri" w:cs="Calibri"/>
         </w:rPr>
         <w:t>surgeries</w:t>
       </w:r>
       <w:r>
         <w:rPr>
           <w:rFonts w:ascii="Calibri" w:hAnsi="Calibri" w:cs="Calibri"/>
-          <w:highlight w:val="yellow"/>
-        </w:rPr>
-        <w:t xml:space="preserve">, 19 oncological </w:t>
-      </w:r>
-      <w:r>
-        <w:rPr>
-          <w:rFonts w:ascii="Calibri" w:hAnsi="Calibri" w:cs="Calibri"/>
-          <w:highlight w:val="yellow"/>
+        </w:rPr>
+        <w:t xml:space="preserve">, </w:t>
+      </w:r>
+      <w:r>
+        <w:rPr>
+          <w:rFonts w:ascii="Calibri" w:hAnsi="Calibri" w:cs="Calibri"/>
+        </w:rPr>
+        <w:t>2</w:t>
+      </w:r>
+      <w:r>
+        <w:rPr>
+          <w:rFonts w:ascii="Calibri" w:hAnsi="Calibri" w:cs="Calibri"/>
+        </w:rPr>
+        <w:t>2</w:t>
+      </w:r>
+      <w:r>
+        <w:rPr>
+          <w:rFonts w:ascii="Calibri" w:hAnsi="Calibri" w:cs="Calibri"/>
+        </w:rPr>
+        <w:t xml:space="preserve"> oncological </w:t>
+      </w:r>
+      <w:r>
+        <w:rPr>
+          <w:rFonts w:ascii="Calibri" w:hAnsi="Calibri" w:cs="Calibri"/>
         </w:rPr>
         <w:t>surgeries</w:t>
       </w:r>
       <w:r>
         <w:rPr>
           <w:rFonts w:ascii="Calibri" w:hAnsi="Calibri" w:cs="Calibri"/>
-          <w:highlight w:val="yellow"/>
         </w:rPr>
         <w:t xml:space="preserve">, </w:t>
       </w:r>
       <w:r>
         <w:rPr>
           <w:rFonts w:ascii="Calibri" w:hAnsi="Calibri" w:cs="Calibri"/>
-          <w:highlight w:val="yellow"/>
         </w:rPr>
         <w:t>2</w:t>
       </w:r>
       <w:r>
         <w:rPr>
           <w:rFonts w:ascii="Calibri" w:hAnsi="Calibri" w:cs="Calibri"/>
-          <w:highlight w:val="yellow"/>
         </w:rPr>
         <w:t xml:space="preserve"> </w:t>
       </w:r>
       <w:r>
         <w:rPr>
           <w:rFonts w:ascii="Calibri" w:hAnsi="Calibri" w:cs="Calibri"/>
-          <w:highlight w:val="yellow"/>
         </w:rPr>
         <w:t>transplantation</w:t>
       </w:r>
       <w:r>
         <w:rPr>
           <w:rFonts w:ascii="Calibri" w:hAnsi="Calibri" w:cs="Calibri"/>
-          <w:highlight w:val="yellow"/>
         </w:rPr>
         <w:t>s</w:t>
       </w:r>
       <w:r>
         <w:rPr>
           <w:rFonts w:ascii="Calibri" w:hAnsi="Calibri" w:cs="Calibri"/>
-          <w:highlight w:val="yellow"/>
         </w:rPr>
         <w:t xml:space="preserve"> (liver and living donor kidney)</w:t>
       </w:r>
       <w:r>
         <w:rPr>
           <w:rFonts w:ascii="Calibri" w:hAnsi="Calibri" w:cs="Calibri"/>
-          <w:highlight w:val="yellow"/>
-        </w:rPr>
-        <w:t xml:space="preserve">, 4 vascular </w:t>
-      </w:r>
-      <w:r>
-        <w:rPr>
-          <w:rFonts w:ascii="Calibri" w:hAnsi="Calibri" w:cs="Calibri"/>
-          <w:highlight w:val="yellow"/>
+        </w:rPr>
+        <w:t xml:space="preserve">, </w:t>
+      </w:r>
+      <w:r>
+        <w:rPr>
+          <w:rFonts w:ascii="Calibri" w:hAnsi="Calibri" w:cs="Calibri"/>
+        </w:rPr>
+        <w:t>5</w:t>
+      </w:r>
+      <w:r>
+        <w:rPr>
+          <w:rFonts w:ascii="Calibri" w:hAnsi="Calibri" w:cs="Calibri"/>
+        </w:rPr>
+        <w:t xml:space="preserve"> vascular </w:t>
+      </w:r>
+      <w:r>
+        <w:rPr>
+          <w:rFonts w:ascii="Calibri" w:hAnsi="Calibri" w:cs="Calibri"/>
         </w:rPr>
         <w:t>surgeries</w:t>
       </w:r>
       <w:r>
         <w:rPr>
           <w:rFonts w:ascii="Calibri" w:hAnsi="Calibri" w:cs="Calibri"/>
-          <w:highlight w:val="yellow"/>
-        </w:rPr>
-        <w:t xml:space="preserve">, and 1 other type of </w:t>
-      </w:r>
-      <w:r>
-        <w:rPr>
-          <w:rFonts w:ascii="Calibri" w:hAnsi="Calibri" w:cs="Calibri"/>
-          <w:highlight w:val="yellow"/>
+        </w:rPr>
+        <w:t xml:space="preserve">, </w:t>
+      </w:r>
+      <w:r>
+        <w:rPr>
+          <w:rFonts w:ascii="Calibri" w:hAnsi="Calibri" w:cs="Calibri"/>
+        </w:rPr>
+        <w:t xml:space="preserve">1 gynecological surgery (resection of endometriosis) </w:t>
+      </w:r>
+      <w:r>
+        <w:rPr>
+          <w:rFonts w:ascii="Calibri" w:hAnsi="Calibri" w:cs="Calibri"/>
+        </w:rPr>
+        <w:t xml:space="preserve">and 1 other type of </w:t>
+      </w:r>
+      <w:r>
+        <w:rPr>
+          <w:rFonts w:ascii="Calibri" w:hAnsi="Calibri" w:cs="Calibri"/>
         </w:rPr>
         <w:t>surgery</w:t>
       </w:r>
       <w:r>
         <w:rPr>
           <w:rFonts w:ascii="Calibri" w:hAnsi="Calibri" w:cs="Calibri"/>
-          <w:highlight w:val="yellow"/>
         </w:rPr>
         <w:t xml:space="preserve"> (</w:t>
       </w:r>
       <w:r>
         <w:rPr>
           <w:rFonts w:ascii="Calibri" w:hAnsi="Calibri" w:cs="Calibri"/>
-          <w:highlight w:val="yellow"/>
         </w:rPr>
         <w:t>creation</w:t>
       </w:r>
       <w:r>
         <w:rPr>
           <w:rFonts w:ascii="Calibri" w:hAnsi="Calibri" w:cs="Calibri"/>
-          <w:highlight w:val="yellow"/>
         </w:rPr>
         <w:t xml:space="preserve"> of a shunt to facilitate hemodialysis)</w:t>
       </w:r>
       <w:r>
         <w:rPr>
           <w:rFonts w:ascii="Calibri" w:hAnsi="Calibri" w:cs="Calibri"/>
-          <w:highlight w:val="yellow"/>
         </w:rPr>
         <w:t>.</w:t>
       </w:r>
       <w:r>
         <w:rPr>
           <w:rFonts w:ascii="Calibri" w:hAnsi="Calibri" w:cs="Calibri"/>
-          <w:highlight w:val="yellow"/>
-        </w:rPr>
-        <w:t xml:space="preserve"> These 34 evaluated surgeries comprised of 49% of the total semi-elective program in our hospital.</w:t>
+        </w:rPr>
+        <w:t xml:space="preserve"> These </w:t>
+      </w:r>
+      <w:r>
+        <w:rPr>
+          <w:rFonts w:ascii="Calibri" w:hAnsi="Calibri" w:cs="Calibri"/>
+        </w:rPr>
+        <w:t>4</w:t>
+      </w:r>
+      <w:r>
+        <w:rPr>
+          <w:rFonts w:ascii="Calibri" w:hAnsi="Calibri" w:cs="Calibri"/>
+        </w:rPr>
+        <w:t>3</w:t>
+      </w:r>
+      <w:r>
+        <w:rPr>
+          <w:rFonts w:ascii="Calibri" w:hAnsi="Calibri" w:cs="Calibri"/>
+        </w:rPr>
+        <w:t xml:space="preserve"> evaluated surgeries comprised of </w:t>
+      </w:r>
+      <w:r>
+        <w:rPr>
+          <w:rFonts w:ascii="Calibri" w:hAnsi="Calibri" w:cs="Calibri"/>
+          <w:highlight w:val="yellow"/>
+        </w:rPr>
+        <w:t>…</w:t>
+      </w:r>
+      <w:r>
+        <w:rPr>
+          <w:rFonts w:ascii="Calibri" w:hAnsi="Calibri" w:cs="Calibri"/>
+        </w:rPr>
+        <w:t>% of the total semi-elective program in our hospital.</w:t>
       </w:r>
       <w:r>
         <w:rPr>
@@ -11437,7 +11471,21 @@
           <w:rFonts w:ascii="Calibri" w:hAnsi="Calibri" w:cs="Calibri"/>
           <w:highlight w:val="yellow"/>
         </w:rPr>
-        <w:t xml:space="preserve"> 13/34 surgeries, survival without treatment could be directly obtained</w:t>
+        <w:t xml:space="preserve"> 13/</w:t>
+      </w:r>
+      <w:r>
+        <w:rPr>
+          <w:rFonts w:ascii="Calibri" w:hAnsi="Calibri" w:cs="Calibri"/>
+          <w:highlight w:val="yellow"/>
+        </w:rPr>
+        <w:t>47</w:t>
+      </w:r>
+      <w:r>
+        <w:rPr>
+          <w:rFonts w:ascii="Calibri" w:hAnsi="Calibri" w:cs="Calibri"/>
+          <w:highlight w:val="yellow"/>
+        </w:rPr>
+        <w:t xml:space="preserve"> surgeries, survival without treatment could be directly obtained</w:t>
       </w:r>
       <w:r>
         <w:rPr>
@@ -11465,7 +11513,14 @@
           <w:rFonts w:ascii="Calibri" w:hAnsi="Calibri" w:cs="Calibri"/>
           <w:highlight w:val="yellow"/>
         </w:rPr>
-        <w:t>/34</w:t>
+        <w:t>/</w:t>
+      </w:r>
+      <w:r>
+        <w:rPr>
+          <w:rFonts w:ascii="Calibri" w:hAnsi="Calibri" w:cs="Calibri"/>
+          <w:highlight w:val="yellow"/>
+        </w:rPr>
+        <w:t>47</w:t>
       </w:r>
       <w:r>
         <w:rPr>
@@ -11765,7 +11820,7 @@
           <w:rFonts w:ascii="Calibri" w:hAnsi="Calibri" w:cs="Calibri"/>
           <w:highlight w:val="yellow"/>
         </w:rPr>
-        <w:instrText>22 months) in all thee groups. Conclusion: In this study, waiting time to surgery did not affect survival in patients undergoing surgery for pancreatic cancer.","author":[{"dropping-particle":"","family":"Kirkegård","given":"Jakob","non-dropping-particle":"","parse-names":false,"suffix":""},{"dropping-particle":"","family":"Mortensen","given":"Frank Viborg","non-dropping-particle":"","parse-names":false,"suffix":""},{"dropping-particle":"","family":"Hansen","given":"Carsten Palnæs","non-dropping-particle":"","parse-names":false,"suffix":""},{"dropping-particle":"","family":"Mortensen","given":"Michael Bau","non-dropping-particle":"","parse-names":false,"suffix":""},{"dropping-particle":"","family":"Sall","given":"Mogens","non-dropping-particle":"","parse-names":false,"suffix":""},{"dropping-particle":"","family":"Fristrup","given":"Claus","non-dropping-particle":"","parse-names":false,"suffix":""}],"container-title":"European Journal of Surgical Oncology","id":"ITEM-49","issue":"10","issued":{"date-parts":[["2019","10","1"]]},"page":"1901-1905","publisher":"W.B. Saunders Ltd","title":"Waiting time to surgery and pancreatic cancer survival: A nationwide population-based cohort study","type":"article-journal","volume":"45"},"uris":["http://www.mendeley.com/documents/?uuid=5e8619a1-c9e8-3754-9500-770b1c2b6f5f"]},{"id":"ITEM-50","itemData":{"DOI":"10.1016/j.athoracsur.2013.08.039","ISSN":"00034975","abstract":"Background Although video-assisted thoracic surgery (VATS) pleural drainage and decortication have been proven to be effective treatments in the early stages of empyema, the optimal timing of VATS is still not clear. To assess the effectiveness of early VATS drainage and decortication, we reviewed the records of patients who underwent VATS and open decortication for empyema. Methods One hundred twenty-eight patients with empyema were treated with VATS and open decortication over 8 years at Korea University Anam Hospital. The VATS patients (120 patients) were divided into 3 groups based on the interval between the onset of chest symptoms and the time of operation (group 1: &lt;2 weeks; group 2: 2 to 4 weeks; group 3: &gt;4 weeks). Additional 8 open decortication patients with symptom durations greater than 4 weeks were compared with group 3 patients. Results Groups 1 and 2 showed shorter chest tube duration, postoperative hospital stay, surgical procedure time, and fewer prolonged air leaks than group 3. No significant difference was noted between groups 1 and 2; and no difference was noted in the length of postoperative intensive care unit stays or the reintervention and reoperation rates among the 3 groups. In chronic empyema patients, group 3 showed shorter chest tube duration than the open decortication group. Conclusions Patients with symptom durations of less than 4 weeks showed better early results than those with symptom durations greater than 4 weeks. Thus, symptom duration can be considered a reliable preoperative factor in deciding the surgical management of empyema or cases involving loculated pleural effusion. © 2014 by The Society of Thoracic Surgeons.","author":[{"dropping-particle":"","family":"Chung","given":"Jae Ho","non-dropping-particle":"","parse-names":false,"suffix":""},{"dropping-particle":"","family":"Lee","given":"Sung Ho","non-dropping-particle":"","parse-names":false,"suffix":""},{"dropping-particle":"","family":"Kim","given":"Kwang Taik","non-dropping-particle":"","parse-names":false,"suffix":""},{"dropping-particle":"","family":"Jung","given":"Jae Seung","non-dropping-particle":"","parse-names":false,"suffix":""},{"dropping-particle":"","family":"Son","given":"Ho Sung","non-dropping-particle":"","parse-names":false,"suffix":""},{"dropping-particle":"","family":"Sun","given":"Kyung","non-dropping-particle":"","parse-names":false,"suffix":""}],"container-title":"Annals of Thoracic Surgery","id":"ITEM-50","issue":"1","issued":{"date-parts":[["2014","1"]]},"page":"224-229","title":"Optimal Timing of Thoracoscopic Drainage and Decortication for Empyema","type":"article-journal","volume":"97"},"uris":["http://www.mendeley.com/documents/?uuid=122ce757-6036-3df9-8944-516844dce434"]},{"id":"ITEM-51","itemData":{"URL":"https://optn.transplant.hrsa.gov/data/view-data-reports/national-data/","accessed":{"date-parts":[["2020","5","19"]]},"id":"ITEM-51","issued":{"date-parts":[["0"]]},"title":"Organ Procurement and Transplantation Network","type":"webpage"},"uris":["http://www.mendeley.com/documents/?uuid=455635b8-ad7b-3d95-b701-0cd96e91ac54"]}],"mendeley":{"formattedCitation":"&lt;sup&gt;20,21,46–55,38,56–65,39,66–75,40,76–85,41,86,42–45&lt;/sup&gt;","plainTextFormattedCitation":"20,21,46–55,38,56–65,39,66–75,40,76–85,41,86,42–45","previouslyFormattedCitation":"&lt;sup&gt;19,20,37–85&lt;/sup&gt;"},"properties":{"noteIndex":0},"schema":"https://github.com/citation-style-language/schema/raw/master/csl-citation.json"}</w:instrText>
+        <w:instrText>22 months) in all thee groups. Conclusion: In this study, waiting time to surgery did not affect survival in patients undergoing surgery for pancreatic cancer.","author":[{"dropping-particle":"","family":"Kirkegård","given":"Jakob","non-dropping-particle":"","parse-names":false,"suffix":""},{"dropping-particle":"","family":"Mortensen","given":"Frank Viborg","non-dropping-particle":"","parse-names":false,"suffix":""},{"dropping-particle":"","family":"Hansen","given":"Carsten Palnæs","non-dropping-particle":"","parse-names":false,"suffix":""},{"dropping-particle":"","family":"Mortensen","given":"Michael Bau","non-dropping-particle":"","parse-names":false,"suffix":""},{"dropping-particle":"","family":"Sall","given":"Mogens","non-dropping-particle":"","parse-names":false,"suffix":""},{"dropping-particle":"","family":"Fristrup","given":"Claus","non-dropping-particle":"","parse-names":false,"suffix":""}],"container-title":"European Journal of Surgical Oncology","id":"ITEM-49","issue":"10","issued":{"date-parts":[["2019","10","1"]]},"page":"1901-1905","publisher":"W.B. Saunders Ltd","title":"Waiting time to surgery and pancreatic cancer survival: A nationwide population-based cohort study","type":"article-journal","volume":"45"},"uris":["http://www.mendeley.com/documents/?uuid=5e8619a1-c9e8-3754-9500-770b1c2b6f5f"]},{"id":"ITEM-50","itemData":{"DOI":"10.1016/j.athoracsur.2013.08.039","ISSN":"00034975","abstract":"Background Although video-assisted thoracic surgery (VATS) pleural drainage and decortication have been proven to be effective treatments in the early stages of empyema, the optimal timing of VATS is still not clear. To assess the effectiveness of early VATS drainage and decortication, we reviewed the records of patients who underwent VATS and open decortication for empyema. Methods One hundred twenty-eight patients with empyema were treated with VATS and open decortication over 8 years at Korea University Anam Hospital. The VATS patients (120 patients) were divided into 3 groups based on the interval between the onset of chest symptoms and the time of operation (group 1: &lt;2 weeks; group 2: 2 to 4 weeks; group 3: &gt;4 weeks). Additional 8 open decortication patients with symptom durations greater than 4 weeks were compared with group 3 patients. Results Groups 1 and 2 showed shorter chest tube duration, postoperative hospital stay, surgical procedure time, and fewer prolonged air leaks than group 3. No significant difference was noted between groups 1 and 2; and no difference was noted in the length of postoperative intensive care unit stays or the reintervention and reoperation rates among the 3 groups. In chronic empyema patients, group 3 showed shorter chest tube duration than the open decortication group. Conclusions Patients with symptom durations of less than 4 weeks showed better early results than those with symptom durations greater than 4 weeks. Thus, symptom duration can be considered a reliable preoperative factor in deciding the surgical management of empyema or cases involving loculated pleural effusion. © 2014 by The Society of Thoracic Surgeons.","author":[{"dropping-particle":"","family":"Chung","given":"Jae Ho","non-dropping-particle":"","parse-names":false,"suffix":""},{"dropping-particle":"","family":"Lee","given":"Sung Ho","non-dropping-particle":"","parse-names":false,"suffix":""},{"dropping-particle":"","family":"Kim","given":"Kwang Taik","non-dropping-particle":"","parse-names":false,"suffix":""},{"dropping-particle":"","family":"Jung","given":"Jae Seung","non-dropping-particle":"","parse-names":false,"suffix":""},{"dropping-particle":"","family":"Son","given":"Ho Sung","non-dropping-particle":"","parse-names":false,"suffix":""},{"dropping-particle":"","family":"Sun","given":"Kyung","non-dropping-particle":"","parse-names":false,"suffix":""}],"container-title":"Annals of Thoracic Surgery","id":"ITEM-50","issue":"1","issued":{"date-parts":[["2014","1"]]},"page":"224-229","title":"Optimal Timing of Thoracoscopic Drainage and Decortication for Empyema","type":"article-journal","volume":"97"},"uris":["http://www.mendeley.com/documents/?uuid=122ce757-6036-3df9-8944-516844dce434"]},{"id":"ITEM-51","itemData":{"URL":"https://optn.transplant.hrsa.gov/data/view-data-reports/national-data/","accessed":{"date-parts":[["2020","5","19"]]},"id":"ITEM-51","issued":{"date-parts":[["0"]]},"title":"Organ Procurement and Transplantation Network","type":"webpage"},"uris":["http://www.mendeley.com/documents/?uuid=455635b8-ad7b-3d95-b701-0cd96e91ac54"]},{"id":"ITEM-52","itemData":{"DOI":"10.1161/CIRCULATIONAHA.115.016424","ISSN":"15244539","PMID":"26350058","abstract":"Background - There are few published data on the incidence and long-term outcomes of critical limb ischemia, acute limb ischemia, or acute visceral ischemia with which to inform health service planning, to monitor prevention, and to enable risk prediction. Methods and Results - In a prospective population-based study (Oxfordshire, UK; 2002-2012), we determined the incidence and outcome of all acute peripheral arterial events in a population of 92 728. Risk factors were assessed by comparison with the underlying population. A total of 510 acute events occurred in 386 patients requiring 803 interventions. Two hundred twenty-one patients (59.3%) were ≥75 years of age, and 98 (26.3%) were ≥85 years old. Two hundred thirty patients (62.3%) were independent before the event, but 270 (73.4%) were dead or dependent at the 6-month follow-up, and 328 (88.9%) were dead or dependent at 5 years. The 30-day survival was lowest for patients with acute visceral ischemia (28.2%) compared with acute limb ischemia (75.3%) and critical limb ischemia (92.6%; P&lt;0.001). Risk factors (all P&lt;0.001) were hypertension (age- and sex-adjusted risk ratio, 2.75; 95% confidence interval, 1.95-3.90), smoking (adjusted risk ratio, 2.14; 95% confidence interval, 1.37-3.34), and diabetes mellitus (adjusted risk ratio, 3.01; 95% confidence interval, 1.69-5.35), particularly for critical limb ischemia (adjusted risk ratio, 5.96; 95% confidence interval, 3.15-11.26). Two hundred eighty-eight patients (77.2%) had known previous cardiovascular disease, and 361 (96.8%) had vascular risk factors, but only 203 (54.4%) were on an antiplatelet and only 166 (44.5%) were on a statin. Although 260 patients (69.7%) were taking antihypertensives, 42.9% of all blood pressures recorded during the 5 years before the event were &gt;140/90 mm Hg. Of 88 patients (23.6%) with incident cardioembolic events, 62 had known atrial fibrillation (diagnosed before the event), of whom only 14.5% were anticoagulated despite 82.3% having a CHA2DS2VASC score ≥2 without contraindications. Conclusions - The clinical burden of peripheral arterial events is substantial. Although the vast majority of patients have known vascular disease in other territories and multiple treatable risk factors, premorbid control is poor.","author":[{"dropping-particle":"","family":"Howard","given":"Dominic P.J.","non-dropping-particle":"","parse-names":false,"suffix":""},{"dropping-particle":"","family":"Banerjee","given":"Amitava","non-dropping-particle":"","parse-names":false,"suffix":""},{"dropping-particle":"","family":"Fairhead","given":"Jack F.","non-dropping-particle":"","parse-names":false,"suffix":""},{"dropping-particle":"","family":"Hands","given":"Linda","non-dropping-particle":"","parse-names":false,"suffix":""},{"dropping-particle":"","family":"Silver","given":"Louise E.","non-dropping-particle":"","parse-names":false,"suffix":""},{"dropping-particle":"","family":"Rothwell","given":"Peter M.","non-dropping-particle":"","parse-names":false,"suffix":""}],"container-title":"Circulation","id":"ITEM-52","issue":"19","issued":{"date-parts":[["2015","11","10"]]},"page":"1805-1815","publisher":"Lippincott Williams and Wilkins","title":"Population-Based Study of Incidence, Risk Factors, Outcome, and Prognosis of Ischemic Peripheral Arterial Events: Implications for Prevention","type":"article-journal","volume":"132"},"uris":["http://www.mendeley.com/documents/?uuid=f72ded3d-b351-34cc-8d6b-3d7671426fe7"]}],"mendeley":{"formattedCitation":"&lt;sup&gt;20,21,46–55,38,56–65,39,66–75,40,76–85,41,86,87,42–45&lt;/sup&gt;","plainTextFormattedCitation":"20,21,46–55,38,56–65,39,66–75,40,76–85,41,86,87,42–45","previouslyFormattedCitation":"&lt;sup&gt;20,21,46–55,38,56–65,39,66–75,40,76–85,41,86,42–45&lt;/sup&gt;"},"properties":{"noteIndex":0},"schema":"https://github.com/citation-style-language/schema/raw/master/csl-citation.json"}</w:instrText>
       </w:r>
       <w:r>
         <w:rPr>
@@ -11781,7 +11836,7 @@
           <w:highlight w:val="yellow"/>
           <w:vertAlign w:val="superscript"/>
         </w:rPr>
-        <w:t>20,21,46–55,38,56–65,39,66–75,40,76–85,41,86,42–45</w:t>
+        <w:t>20,21,46–55,38,56–65,39,66–75,40,76–85,41,86,87,42–45</w:t>
       </w:r>
       <w:r>
         <w:rPr>
@@ -11824,14 +11879,8 @@
     <w:p>
       <w:pPr>
         <w:pStyle w:val="Kop2"/>
-        <w:rPr>
-          <w:highlight w:val="yellow"/>
-        </w:rPr>
-      </w:pPr>
-      <w:r>
-        <w:rPr>
-          <w:highlight w:val="yellow"/>
-        </w:rPr>
+      </w:pPr>
+      <w:r>
         <w:t xml:space="preserve">Quality of Life </w:t>
       </w:r>
     </w:p>
@@ -11840,13 +11889,11 @@
         <w:spacing w:line="276" w:lineRule="auto"/>
         <w:rPr>
           <w:rFonts w:ascii="Calibri" w:hAnsi="Calibri" w:cs="Calibri"/>
-          <w:highlight w:val="yellow"/>
-        </w:rPr>
-      </w:pPr>
-      <w:r>
-        <w:rPr>
-          <w:rFonts w:ascii="Calibri" w:hAnsi="Calibri" w:cs="Calibri"/>
-          <w:highlight w:val="yellow"/>
+        </w:rPr>
+      </w:pPr>
+      <w:r>
+        <w:rPr>
+          <w:rFonts w:ascii="Calibri" w:hAnsi="Calibri" w:cs="Calibri"/>
         </w:rPr>
         <w:t xml:space="preserve">The </w:t>
       </w:r>
@@ -11854,7 +11901,6 @@
       <w:r>
         <w:rPr>
           <w:rFonts w:ascii="Calibri" w:hAnsi="Calibri" w:cs="Calibri"/>
-          <w:highlight w:val="yellow"/>
         </w:rPr>
         <w:t>QoL</w:t>
       </w:r>
@@ -11862,42 +11908,36 @@
       <w:r>
         <w:rPr>
           <w:rFonts w:ascii="Calibri" w:hAnsi="Calibri" w:cs="Calibri"/>
-          <w:highlight w:val="yellow"/>
         </w:rPr>
         <w:t xml:space="preserve"> of e</w:t>
       </w:r>
       <w:r>
         <w:rPr>
           <w:rFonts w:ascii="Calibri" w:hAnsi="Calibri" w:cs="Calibri"/>
-          <w:highlight w:val="yellow"/>
         </w:rPr>
         <w:t>ight health states were estimated in the both sessions</w:t>
       </w:r>
       <w:r>
         <w:rPr>
           <w:rFonts w:ascii="Calibri" w:hAnsi="Calibri" w:cs="Calibri"/>
-          <w:highlight w:val="yellow"/>
         </w:rPr>
         <w:t xml:space="preserve"> with the expert panel</w:t>
       </w:r>
       <w:r>
         <w:rPr>
           <w:rFonts w:ascii="Calibri" w:hAnsi="Calibri" w:cs="Calibri"/>
-          <w:highlight w:val="yellow"/>
         </w:rPr>
         <w:t xml:space="preserve">. The </w:t>
       </w:r>
       <w:r>
         <w:rPr>
           <w:rFonts w:ascii="Calibri" w:hAnsi="Calibri" w:cs="Calibri"/>
-          <w:highlight w:val="yellow"/>
         </w:rPr>
         <w:t>mean</w:t>
       </w:r>
       <w:r>
         <w:rPr>
           <w:rFonts w:ascii="Calibri" w:hAnsi="Calibri" w:cs="Calibri"/>
-          <w:highlight w:val="yellow"/>
         </w:rPr>
         <w:t xml:space="preserve"> </w:t>
       </w:r>
@@ -11905,7 +11945,6 @@
       <w:r>
         <w:rPr>
           <w:rFonts w:ascii="Calibri" w:hAnsi="Calibri" w:cs="Calibri"/>
-          <w:highlight w:val="yellow"/>
         </w:rPr>
         <w:t>QoL</w:t>
       </w:r>
@@ -11913,98 +11952,84 @@
       <w:r>
         <w:rPr>
           <w:rFonts w:ascii="Calibri" w:hAnsi="Calibri" w:cs="Calibri"/>
-          <w:highlight w:val="yellow"/>
         </w:rPr>
         <w:t xml:space="preserve"> of these health states was estimated significantly higher in the second session (the standardized mean difference </w:t>
       </w:r>
       <w:r>
         <w:rPr>
           <w:rFonts w:ascii="Calibri" w:hAnsi="Calibri" w:cs="Calibri"/>
-          <w:highlight w:val="yellow"/>
         </w:rPr>
         <w:t xml:space="preserve">was </w:t>
       </w:r>
       <w:r>
         <w:rPr>
           <w:rFonts w:ascii="Calibri" w:hAnsi="Calibri" w:cs="Calibri"/>
-          <w:highlight w:val="yellow"/>
         </w:rPr>
         <w:t>0.07</w:t>
       </w:r>
       <w:r>
         <w:rPr>
           <w:rFonts w:ascii="Calibri" w:hAnsi="Calibri" w:cs="Calibri"/>
-          <w:highlight w:val="yellow"/>
         </w:rPr>
         <w:t xml:space="preserve">, </w:t>
       </w:r>
       <w:r>
         <w:rPr>
           <w:rFonts w:ascii="Calibri" w:hAnsi="Calibri" w:cs="Calibri"/>
-          <w:highlight w:val="yellow"/>
         </w:rPr>
         <w:t xml:space="preserve">95% CI: </w:t>
       </w:r>
       <w:r>
         <w:rPr>
           <w:rFonts w:ascii="Calibri" w:hAnsi="Calibri" w:cs="Calibri"/>
-          <w:highlight w:val="yellow"/>
         </w:rPr>
         <w:t>0.02</w:t>
       </w:r>
       <w:r>
         <w:rPr>
           <w:rFonts w:ascii="Calibri" w:hAnsi="Calibri" w:cs="Calibri"/>
-          <w:highlight w:val="yellow"/>
         </w:rPr>
         <w:t xml:space="preserve"> </w:t>
       </w:r>
       <w:r>
         <w:rPr>
           <w:rFonts w:ascii="Calibri" w:hAnsi="Calibri" w:cs="Calibri"/>
-          <w:highlight w:val="yellow"/>
         </w:rPr>
         <w:t>–</w:t>
       </w:r>
       <w:r>
         <w:rPr>
           <w:rFonts w:ascii="Calibri" w:hAnsi="Calibri" w:cs="Calibri"/>
-          <w:highlight w:val="yellow"/>
         </w:rPr>
         <w:t xml:space="preserve"> </w:t>
       </w:r>
       <w:r>
         <w:rPr>
           <w:rFonts w:ascii="Calibri" w:hAnsi="Calibri" w:cs="Calibri"/>
-          <w:highlight w:val="yellow"/>
         </w:rPr>
         <w:t>0.11</w:t>
       </w:r>
       <w:r>
         <w:rPr>
           <w:rFonts w:ascii="Calibri" w:hAnsi="Calibri" w:cs="Calibri"/>
-          <w:highlight w:val="yellow"/>
         </w:rPr>
         <w:t xml:space="preserve">). </w:t>
       </w:r>
       <w:r>
         <w:rPr>
           <w:rFonts w:ascii="Calibri" w:hAnsi="Calibri" w:cs="Calibri"/>
-          <w:highlight w:val="yellow"/>
         </w:rPr>
         <w:t xml:space="preserve">However, </w:t>
       </w:r>
       <w:r>
         <w:rPr>
           <w:rFonts w:ascii="Calibri" w:hAnsi="Calibri" w:cs="Calibri"/>
-          <w:highlight w:val="yellow"/>
         </w:rPr>
         <w:t xml:space="preserve">the </w:t>
       </w:r>
       <w:r>
         <w:rPr>
           <w:rFonts w:ascii="Calibri" w:hAnsi="Calibri" w:cs="Calibri"/>
-          <w:highlight w:val="yellow"/>
         </w:rPr>
         <w:t xml:space="preserve">gain in </w:t>
       </w:r>
@@ -12012,7 +12037,6 @@
       <w:r>
         <w:rPr>
           <w:rFonts w:ascii="Calibri" w:hAnsi="Calibri" w:cs="Calibri"/>
-          <w:highlight w:val="yellow"/>
         </w:rPr>
         <w:t>QoL</w:t>
       </w:r>
@@ -12020,14 +12044,12 @@
       <w:r>
         <w:rPr>
           <w:rFonts w:ascii="Calibri" w:hAnsi="Calibri" w:cs="Calibri"/>
-          <w:highlight w:val="yellow"/>
         </w:rPr>
         <w:t xml:space="preserve"> </w:t>
       </w:r>
       <w:r>
         <w:rPr>
           <w:rFonts w:ascii="Calibri" w:hAnsi="Calibri" w:cs="Calibri"/>
-          <w:highlight w:val="yellow"/>
         </w:rPr>
         <w:lastRenderedPageBreak/>
         <w:t>due to surgery</w:t>
@@ -12035,84 +12057,72 @@
       <w:r>
         <w:rPr>
           <w:rFonts w:ascii="Calibri" w:hAnsi="Calibri" w:cs="Calibri"/>
-          <w:highlight w:val="yellow"/>
         </w:rPr>
         <w:t xml:space="preserve"> </w:t>
       </w:r>
       <w:r>
         <w:rPr>
           <w:rFonts w:ascii="Calibri" w:hAnsi="Calibri" w:cs="Calibri"/>
-          <w:highlight w:val="yellow"/>
         </w:rPr>
         <w:t xml:space="preserve">was not estimated </w:t>
       </w:r>
       <w:r>
         <w:rPr>
           <w:rFonts w:ascii="Calibri" w:hAnsi="Calibri" w:cs="Calibri"/>
-          <w:highlight w:val="yellow"/>
         </w:rPr>
         <w:t>different</w:t>
       </w:r>
       <w:r>
         <w:rPr>
           <w:rFonts w:ascii="Calibri" w:hAnsi="Calibri" w:cs="Calibri"/>
-          <w:highlight w:val="yellow"/>
         </w:rPr>
         <w:t xml:space="preserve"> in the second session (the standardized mean difference was 0.025, 95% CI: -0.</w:t>
       </w:r>
       <w:r>
         <w:rPr>
           <w:rFonts w:ascii="Calibri" w:hAnsi="Calibri" w:cs="Calibri"/>
-          <w:highlight w:val="yellow"/>
         </w:rPr>
         <w:t>11</w:t>
       </w:r>
       <w:r>
         <w:rPr>
           <w:rFonts w:ascii="Calibri" w:hAnsi="Calibri" w:cs="Calibri"/>
-          <w:highlight w:val="yellow"/>
         </w:rPr>
         <w:t xml:space="preserve"> – 0.</w:t>
       </w:r>
       <w:r>
         <w:rPr>
           <w:rFonts w:ascii="Calibri" w:hAnsi="Calibri" w:cs="Calibri"/>
-          <w:highlight w:val="yellow"/>
         </w:rPr>
         <w:t>16</w:t>
       </w:r>
       <w:r>
         <w:rPr>
           <w:rFonts w:ascii="Calibri" w:hAnsi="Calibri" w:cs="Calibri"/>
-          <w:highlight w:val="yellow"/>
         </w:rPr>
         <w:t xml:space="preserve">, </w:t>
       </w:r>
       <w:r>
         <w:rPr>
           <w:rFonts w:ascii="Calibri" w:hAnsi="Calibri" w:cs="Calibri"/>
-          <w:highlight w:val="yellow"/>
         </w:rPr>
         <w:t xml:space="preserve">table 3 </w:t>
       </w:r>
       <w:r>
         <w:rPr>
           <w:rFonts w:ascii="Calibri" w:hAnsi="Calibri" w:cs="Calibri"/>
-          <w:highlight w:val="yellow"/>
         </w:rPr>
         <w:t xml:space="preserve">and figure 1 </w:t>
       </w:r>
       <w:r>
         <w:rPr>
           <w:rFonts w:ascii="Calibri" w:hAnsi="Calibri" w:cs="Calibri"/>
-          <w:highlight w:val="yellow"/>
         </w:rPr>
         <w:t>Appendix B).</w:t>
       </w:r>
       <w:r>
         <w:rPr>
           <w:rFonts w:ascii="Calibri" w:hAnsi="Calibri" w:cs="Calibri"/>
-          <w:highlight w:val="yellow"/>
         </w:rPr>
         <w:t xml:space="preserve"> </w:t>
       </w:r>
@@ -12167,21 +12177,49 @@
           <w:rFonts w:ascii="Calibri" w:hAnsi="Calibri" w:cs="Calibri"/>
           <w:highlight w:val="yellow"/>
         </w:rPr>
-        <w:t xml:space="preserve"> ranged from 0.</w:t>
-      </w:r>
-      <w:r>
-        <w:rPr>
-          <w:rFonts w:ascii="Calibri" w:hAnsi="Calibri" w:cs="Calibri"/>
-          <w:highlight w:val="yellow"/>
-        </w:rPr>
-        <w:t>54 QALYs (95% CI: 0.48 - 0.61) for resection of high-grade glioma</w:t>
-      </w:r>
-      <w:r>
-        <w:rPr>
-          <w:rFonts w:ascii="Calibri" w:hAnsi="Calibri" w:cs="Calibri"/>
-          <w:highlight w:val="yellow"/>
-        </w:rPr>
-        <w:t xml:space="preserve"> to 10.3 QALYs (95% CI: 8.7 - 11.9) for kidney transplantation</w:t>
+        <w:t xml:space="preserve"> ranged from </w:t>
+      </w:r>
+      <w:r>
+        <w:rPr>
+          <w:rFonts w:ascii="Calibri" w:hAnsi="Calibri" w:cs="Calibri"/>
+          <w:highlight w:val="yellow"/>
+        </w:rPr>
+        <w:t xml:space="preserve"> QALYs (95% CI: -</w:t>
+      </w:r>
+      <w:r>
+        <w:rPr>
+          <w:rFonts w:ascii="Calibri" w:hAnsi="Calibri" w:cs="Calibri"/>
+          <w:highlight w:val="yellow"/>
+        </w:rPr>
+        <w:t xml:space="preserve"> </w:t>
+      </w:r>
+      <w:r>
+        <w:rPr>
+          <w:rFonts w:ascii="Calibri" w:hAnsi="Calibri" w:cs="Calibri"/>
+          <w:highlight w:val="yellow"/>
+        </w:rPr>
+        <w:t>) for resection of high-grade glioma</w:t>
+      </w:r>
+      <w:r>
+        <w:rPr>
+          <w:rFonts w:ascii="Calibri" w:hAnsi="Calibri" w:cs="Calibri"/>
+          <w:highlight w:val="yellow"/>
+        </w:rPr>
+        <w:t xml:space="preserve"> to QALYs (95% CI: -</w:t>
+      </w:r>
+      <w:r>
+        <w:rPr>
+          <w:rFonts w:ascii="Calibri" w:hAnsi="Calibri" w:cs="Calibri"/>
+          <w:highlight w:val="yellow"/>
+        </w:rPr>
+        <w:t xml:space="preserve"> </w:t>
+      </w:r>
+      <w:r>
+        <w:rPr>
+          <w:rFonts w:ascii="Calibri" w:hAnsi="Calibri" w:cs="Calibri"/>
+          <w:highlight w:val="yellow"/>
+        </w:rPr>
+        <w:t>) for kidney transplantation</w:t>
       </w:r>
       <w:r>
         <w:rPr>
@@ -12316,14 +12354,14 @@
           <w:rFonts w:ascii="Calibri" w:hAnsi="Calibri" w:cs="Calibri"/>
           <w:highlight w:val="yellow"/>
         </w:rPr>
-        <w:t xml:space="preserve"> based on LYs and QALYs was 0.35</w:t>
-      </w:r>
-      <w:r>
-        <w:rPr>
-          <w:rFonts w:ascii="Calibri" w:hAnsi="Calibri" w:cs="Calibri"/>
-          <w:highlight w:val="yellow"/>
-        </w:rPr>
-        <w:t xml:space="preserve"> (p=0.045)</w:t>
+        <w:t xml:space="preserve"> based on LYs and QALYs was </w:t>
+      </w:r>
+      <w:r>
+        <w:rPr>
+          <w:rFonts w:ascii="Calibri" w:hAnsi="Calibri" w:cs="Calibri"/>
+          <w:highlight w:val="yellow"/>
+        </w:rPr>
+        <w:t>(p=)</w:t>
       </w:r>
       <w:r>
         <w:rPr>
@@ -14521,7 +14559,7 @@
         <w:rPr>
           <w:rFonts w:ascii="Calibri" w:hAnsi="Calibri" w:cs="Calibri"/>
         </w:rPr>
-        <w:instrText>ADDIN CSL_CITATION {"citationItems":[{"id":"ITEM-1","itemData":{"DOI":"10.1097/sla.0000000000003963","ISSN":"0003-4932","abstract":"Over the last few weeks, the surge in novel coronavirus COVID-19 cases in the United States has resulted in unprecedented disruptions to hospital operations. We aimed to provide a basic outline of our approach in the hope of providing a reproducible framework based on our early experience.","author":[{"dropping-particle":"","family":"Qadan","given":"Motaz","non-dropping-particle":"","parse-names":false,"suffix":""},{"dropping-particle":"","family":"Hong","given":"Theodore S.","non-dropping-particle":"","parse-names":false,"suffix":""},{"dropping-particle":"","family":"Tanabe","given":"Kenneth K.","non-dropping-particle":"","parse-names":false,"suffix":""},{"dropping-particle":"","family":"Ryan","given":"David P.","non-dropping-particle":"","parse-names":false,"suffix":""},{"dropping-particle":"","family":"Lillemoe","given":"Keith D.","non-dropping-particle":"","parse-names":false,"suffix":""}],"container-title":"Annals of Surgery","id":"ITEM-1","issued":{"date-parts":[["2020","4"]]},"page":"1","publisher":"Ovid Technologies (Wolters Kluwer Health)","title":"A Multidisciplinary Team Approach for Triage of Elective Cancer Surgery at the Massachusetts General Hospital During the Novel Coronavirus COVID-19 Outbreak","type":"article-journal"},"uris":["http://www.mendeley.com/documents/?uuid=e01bc76f-60ca-3cfe-b725-33a23104da15"]}],"mendeley":{"formattedCitation":"&lt;sup&gt;18&lt;/sup&gt;","plainTextFormattedCitation":"18","previouslyFormattedCitation":"&lt;sup&gt;17&lt;/sup&gt;"},"properties":{"noteIndex":0},"schema":"https://github.com/citation-style-language/schema/raw/master/csl-citation.json"}</w:instrText>
+        <w:instrText>ADDIN CSL_CITATION {"citationItems":[{"id":"ITEM-1","itemData":{"DOI":"10.1097/sla.0000000000003963","ISSN":"0003-4932","abstract":"Over the last few weeks, the surge in novel coronavirus COVID-19 cases in the United States has resulted in unprecedented disruptions to hospital operations. We aimed to provide a basic outline of our approach in the hope of providing a reproducible framework based on our early experience.","author":[{"dropping-particle":"","family":"Qadan","given":"Motaz","non-dropping-particle":"","parse-names":false,"suffix":""},{"dropping-particle":"","family":"Hong","given":"Theodore S.","non-dropping-particle":"","parse-names":false,"suffix":""},{"dropping-particle":"","family":"Tanabe","given":"Kenneth K.","non-dropping-particle":"","parse-names":false,"suffix":""},{"dropping-particle":"","family":"Ryan","given":"David P.","non-dropping-particle":"","parse-names":false,"suffix":""},{"dropping-particle":"","family":"Lillemoe","given":"Keith D.","non-dropping-particle":"","parse-names":false,"suffix":""}],"container-title":"Annals of Surgery","id":"ITEM-1","issued":{"date-parts":[["2020","4"]]},"page":"1","publisher":"Ovid Technologies (Wolters Kluwer Health)","title":"A Multidisciplinary Team Approach for Triage of Elective Cancer Surgery at the Massachusetts General Hospital During the Novel Coronavirus COVID-19 Outbreak","type":"article-journal"},"uris":["http://www.mendeley.com/documents/?uuid=e01bc76f-60ca-3cfe-b725-33a23104da15"]}],"mendeley":{"formattedCitation":"&lt;sup&gt;18&lt;/sup&gt;","plainTextFormattedCitation":"18","previouslyFormattedCitation":"&lt;sup&gt;18&lt;/sup&gt;"},"properties":{"noteIndex":0},"schema":"https://github.com/citation-style-language/schema/raw/master/csl-citation.json"}</w:instrText>
       </w:r>
       <w:r>
         <w:rPr>
@@ -14589,7 +14627,7 @@
         <w:rPr>
           <w:rFonts w:ascii="Calibri" w:hAnsi="Calibri" w:cs="Calibri"/>
         </w:rPr>
-        <w:instrText>ADDIN CSL_CITATION {"citationItems":[{"id":"ITEM-1","itemData":{"DOI":"10.1177/0272989X06288680","ISSN":"0272-989X","PMID":"16751324","abstract":"BACKGROUND Access to elective general surgery in New Zealand is governed by clinicians' judgment of priority using a visual analog scale (VAS). This has been criticized as lacking reliability and transparency. Our objective was to describe this judgment in terms of previously elicited cues. METHODS We asked 60 general surgeons in New Zealand to assess patient vignettes using 8 VAS scales to determine priority. They then conducted judgment analysis to determine agreement between surgeons. Cluster analysis was performed to identify groups of surgeons who used different cues. Multiple regression for the combined surgeons was undertaken to determine the predictability of the 8-scale VAS. RESULTS Agreement between surgeons was poor (ra=0.48). The cause of poor agreement was mostly due to poor consensus (G) between surgeons in how they weighted criteria. Using cluster analysis, we classified the surgeons into 2 groups: 1 took more account of quality of life and diagnosis, whereas the other group placed more weight on the influence of treatment. The 8-scale VAS showed good predictability in assigning a priority score (R2=0.66). DISCUSSION The level of agreement reflects surgeons' practice variation. This is exemplified by 2 distinct surgeon groups that differ in how criteria were weighted.","author":[{"dropping-particle":"","family":"MacCormick","given":"Andrew D","non-dropping-particle":"","parse-names":false,"suffix":""},{"dropping-particle":"","family":"Parry","given":"Bryan R","non-dropping-particle":"","parse-names":false,"suffix":""}],"container-title":"Medical decision making : an international journal of the Society for Medical Decision Making","id":"ITEM-1","issue":"3","issued":{"date-parts":[["2006","5","5"]]},"page":"255-64","publisher":"Sage PublicationsSage CA: Thousand Oaks, CA","title":"Judgment analysis of surgeons' prioritization of patients for elective general surgery.","type":"article-journal","volume":"26"},"uris":["http://www.mendeley.com/documents/?uuid=ed99e31a-13db-4e25-8f46-ea829a851168"]}],"mendeley":{"formattedCitation":"&lt;sup&gt;19&lt;/sup&gt;","plainTextFormattedCitation":"19","previouslyFormattedCitation":"&lt;sup&gt;18&lt;/sup&gt;"},"properties":{"noteIndex":0},"schema":"https://github.com/citation-style-language/schema/raw/master/csl-citation.json"}</w:instrText>
+        <w:instrText>ADDIN CSL_CITATION {"citationItems":[{"id":"ITEM-1","itemData":{"DOI":"10.1177/0272989X06288680","ISSN":"0272-989X","PMID":"16751324","abstract":"BACKGROUND Access to elective general surgery in New Zealand is governed by clinicians' judgment of priority using a visual analog scale (VAS). This has been criticized as lacking reliability and transparency. Our objective was to describe this judgment in terms of previously elicited cues. METHODS We asked 60 general surgeons in New Zealand to assess patient vignettes using 8 VAS scales to determine priority. They then conducted judgment analysis to determine agreement between surgeons. Cluster analysis was performed to identify groups of surgeons who used different cues. Multiple regression for the combined surgeons was undertaken to determine the predictability of the 8-scale VAS. RESULTS Agreement between surgeons was poor (ra=0.48). The cause of poor agreement was mostly due to poor consensus (G) between surgeons in how they weighted criteria. Using cluster analysis, we classified the surgeons into 2 groups: 1 took more account of quality of life and diagnosis, whereas the other group placed more weight on the influence of treatment. The 8-scale VAS showed good predictability in assigning a priority score (R2=0.66). DISCUSSION The level of agreement reflects surgeons' practice variation. This is exemplified by 2 distinct surgeon groups that differ in how criteria were weighted.","author":[{"dropping-particle":"","family":"MacCormick","given":"Andrew D","non-dropping-particle":"","parse-names":false,"suffix":""},{"dropping-particle":"","family":"Parry","given":"Bryan R","non-dropping-particle":"","parse-names":false,"suffix":""}],"container-title":"Medical decision making : an international journal of the Society for Medical Decision Making","id":"ITEM-1","issue":"3","issued":{"date-parts":[["2006","5","5"]]},"page":"255-64","publisher":"Sage PublicationsSage CA: Thousand Oaks, CA","title":"Judgment analysis of surgeons' prioritization of patients for elective general surgery.","type":"article-journal","volume":"26"},"uris":["http://www.mendeley.com/documents/?uuid=ed99e31a-13db-4e25-8f46-ea829a851168"]}],"mendeley":{"formattedCitation":"&lt;sup&gt;19&lt;/sup&gt;","plainTextFormattedCitation":"19","previouslyFormattedCitation":"&lt;sup&gt;19&lt;/sup&gt;"},"properties":{"noteIndex":0},"schema":"https://github.com/citation-style-language/schema/raw/master/csl-citation.json"}</w:instrText>
       </w:r>
       <w:r>
         <w:rPr>
@@ -14805,7 +14843,7 @@
         </w:rPr>
         <w:t xml:space="preserve">. </w:t>
       </w:r>
-      <w:commentRangeStart w:id="7"/>
+      <w:commentRangeStart w:id="6"/>
       <w:r>
         <w:rPr>
           <w:rFonts w:ascii="Calibri" w:eastAsia="Calibri" w:hAnsi="Calibri" w:cs="Calibri"/>
@@ -14899,14 +14937,14 @@
         </w:rPr>
         <w:t xml:space="preserve"> </w:t>
       </w:r>
-      <w:commentRangeEnd w:id="7"/>
+      <w:commentRangeEnd w:id="6"/>
       <w:r>
         <w:rPr>
           <w:rStyle w:val="Verwijzingopmerking"/>
           <w:rFonts w:asciiTheme="minorHAnsi" w:eastAsiaTheme="minorHAnsi" w:hAnsiTheme="minorHAnsi" w:cstheme="minorBidi"/>
           <w:lang w:val="en-GB"/>
         </w:rPr>
-        <w:commentReference w:id="7"/>
+        <w:commentReference w:id="6"/>
       </w:r>
       <w:r>
         <w:rPr>
@@ -15263,7 +15301,7 @@
           <w:rFonts w:ascii="Calibri" w:eastAsia="Calibri" w:hAnsi="Calibri" w:cs="Calibri"/>
           <w:lang w:val="en-GB"/>
         </w:rPr>
-        <w:instrText>ADDIN CSL_CITATION {"citationItems":[{"id":"ITEM-1","itemData":{"DOI":"10.1097/MAT.0000000000000681","ISSN":"1538943X","abstract":"Psychological distress, including anxiety and depression, is commonly reported by patients with implantable left ventricular assist devices (LVADs). Still, the influence of anxiety and depression on global quality of life (QOL) is unknown. Moreover, the empirical data of LVAD patients' QOL is limited to 24 months. This study examined the differences in anxiety, depression, and QOL based on 3 LVAD implant duration groups (≤12, 13-24, and ≥25 months). We also examined the influence of anxiety and depression on QOL. An observational cross-sectional study design was employed using self-administered demographics, anxiety, depression, and global QOL questionnaires. A total of 100 patients (mean age 52 ± 13.3 years) across the United States completed the study. In the 3 implant duration groups, we found no significant differences in anxiety and depression, but the global QOL scores of patients with LVADs ≥ 13 months were significantly worse than those of patients with LVADs ≤ 12 months. Also, the correlations between QOL and either anxiety or depression were significant: Pearson's r ranged from −0.44 to −0.65 with all p values &lt;0.0001. Compared with anxiety, depression is a stronger predictor of QOL. Our data showed that when depression is increased by 1 unit, the average QOL decreased by 0.76 units, assuming anxiety is held constant. This study uncovered relationships among anxiety, depression, and QOL in patients with long-term LVADs. Longitudinal research is needed to confirm our findings and explore factors that may contribute to worse QOL, particularly, those patients supported with LVADs beyond 13 months.","author":[{"dropping-particle":"","family":"Casida","given":"Jesus M.","non-dropping-particle":"","parse-names":false,"suffix":""},{"dropping-particle":"","family":"Abshire","given":"Martha","non-dropping-particle":"","parse-names":false,"suffix":""},{"dropping-particle":"","family":"Ghosh","given":"Bidisha","non-dropping-particle":"","parse-names":false,"suffix":""},{"dropping-particle":"","family":"Yang","given":"James J.","non-dropping-particle":"","parse-names":false,"suffix":""}],"container-title":"ASAIO Journal","id":"ITEM-1","issue":"4","issued":{"date-parts":[["2018"]]},"page":"515-520","publisher":"Lippincott Williams and Wilkins","title":"The relationship of anxiety, depression, and quality of life in adults with left ventricular assist devices","type":"article-journal","volume":"64"},"uris":["http://www.mendeley.com/documents/?uuid=6124d35f-7f60-390e-9a17-46b6cc4a758c"]}],"mendeley":{"formattedCitation":"&lt;sup&gt;87&lt;/sup&gt;","plainTextFormattedCitation":"87","previouslyFormattedCitation":"&lt;sup&gt;86&lt;/sup&gt;"},"properties":{"noteIndex":0},"schema":"https://github.com/citation-style-language/schema/raw/master/csl-citation.json"}</w:instrText>
+        <w:instrText>ADDIN CSL_CITATION {"citationItems":[{"id":"ITEM-1","itemData":{"DOI":"10.1097/MAT.0000000000000681","ISSN":"1538943X","abstract":"Psychological distress, including anxiety and depression, is commonly reported by patients with implantable left ventricular assist devices (LVADs). Still, the influence of anxiety and depression on global quality of life (QOL) is unknown. Moreover, the empirical data of LVAD patients' QOL is limited to 24 months. This study examined the differences in anxiety, depression, and QOL based on 3 LVAD implant duration groups (≤12, 13-24, and ≥25 months). We also examined the influence of anxiety and depression on QOL. An observational cross-sectional study design was employed using self-administered demographics, anxiety, depression, and global QOL questionnaires. A total of 100 patients (mean age 52 ± 13.3 years) across the United States completed the study. In the 3 implant duration groups, we found no significant differences in anxiety and depression, but the global QOL scores of patients with LVADs ≥ 13 months were significantly worse than those of patients with LVADs ≤ 12 months. Also, the correlations between QOL and either anxiety or depression were significant: Pearson's r ranged from −0.44 to −0.65 with all p values &lt;0.0001. Compared with anxiety, depression is a stronger predictor of QOL. Our data showed that when depression is increased by 1 unit, the average QOL decreased by 0.76 units, assuming anxiety is held constant. This study uncovered relationships among anxiety, depression, and QOL in patients with long-term LVADs. Longitudinal research is needed to confirm our findings and explore factors that may contribute to worse QOL, particularly, those patients supported with LVADs beyond 13 months.","author":[{"dropping-particle":"","family":"Casida","given":"Jesus M.","non-dropping-particle":"","parse-names":false,"suffix":""},{"dropping-particle":"","family":"Abshire","given":"Martha","non-dropping-particle":"","parse-names":false,"suffix":""},{"dropping-particle":"","family":"Ghosh","given":"Bidisha","non-dropping-particle":"","parse-names":false,"suffix":""},{"dropping-particle":"","family":"Yang","given":"James J.","non-dropping-particle":"","parse-names":false,"suffix":""}],"container-title":"ASAIO Journal","id":"ITEM-1","issue":"4","issued":{"date-parts":[["2018"]]},"page":"515-520","publisher":"Lippincott Williams and Wilkins","title":"The relationship of anxiety, depression, and quality of life in adults with left ventricular assist devices","type":"article-journal","volume":"64"},"uris":["http://www.mendeley.com/documents/?uuid=6124d35f-7f60-390e-9a17-46b6cc4a758c"]}],"mendeley":{"formattedCitation":"&lt;sup&gt;88&lt;/sup&gt;","plainTextFormattedCitation":"88","previouslyFormattedCitation":"&lt;sup&gt;87&lt;/sup&gt;"},"properties":{"noteIndex":0},"schema":"https://github.com/citation-style-language/schema/raw/master/csl-citation.json"}</w:instrText>
       </w:r>
       <w:r>
         <w:rPr>
@@ -15279,7 +15317,7 @@
           <w:vertAlign w:val="superscript"/>
           <w:lang w:val="en-GB"/>
         </w:rPr>
-        <w:t>87</w:t>
+        <w:t>88</w:t>
       </w:r>
       <w:r>
         <w:rPr>
@@ -15535,7 +15573,7 @@
           <w:rFonts w:ascii="Calibri" w:eastAsia="Calibri" w:hAnsi="Calibri" w:cs="Calibri"/>
           <w:lang w:val="en-GB"/>
         </w:rPr>
-        <w:instrText>ADDIN CSL_CITATION {"citationItems":[{"id":"ITEM-1","itemData":{"DOI":"10.1111/jocn.14803","abstract":"Aims and objectives: The purpose of this study was to examine the levels of symptom experiences and health-related quality of life (HRQOL) among non-small cell lung cancer (NSCLC) patients participating in clinical trials, and to identify the factors influencing their HRQOL. Background: It has known that lung cancer patients experience more symptoms than","author":[{"dropping-particle":"","family":"Lee","given":"Kyunghwa","non-dropping-particle":"","parse-names":false,"suffix":""},{"dropping-particle":"","family":"Eui","given":"|","non-dropping-particle":"","parse-names":false,"suffix":""},{"dropping-particle":"","family":"Oh","given":"Geum","non-dropping-particle":"","parse-names":false,"suffix":""},{"dropping-particle":"","family":"Kim","given":"| Sanghee","non-dropping-particle":"","parse-names":false,"suffix":""},{"dropping-particle":"","family":"Kim","given":"Sang-We","non-dropping-particle":"","parse-names":false,"suffix":""}],"container-title":"J Clin Nurs","id":"ITEM-1","issued":{"date-parts":[["2019"]]},"page":"2111-2123","title":"Symptom experiences and health-related quality of life among non-small cell lung cancer patients participating in clinical trials","type":"article-journal","volume":"28"},"uris":["http://www.mendeley.com/documents/?uuid=be7ee000-ba51-38f7-95db-7aba2dc28541"]}],"mendeley":{"formattedCitation":"&lt;sup&gt;88&lt;/sup&gt;","plainTextFormattedCitation":"88","previouslyFormattedCitation":"&lt;sup&gt;87&lt;/sup&gt;"},"properties":{"noteIndex":0},"schema":"https://github.com/citation-style-language/schema/raw/master/csl-citation.json"}</w:instrText>
+        <w:instrText>ADDIN CSL_CITATION {"citationItems":[{"id":"ITEM-1","itemData":{"DOI":"10.1111/jocn.14803","abstract":"Aims and objectives: The purpose of this study was to examine the levels of symptom experiences and health-related quality of life (HRQOL) among non-small cell lung cancer (NSCLC) patients participating in clinical trials, and to identify the factors influencing their HRQOL. Background: It has known that lung cancer patients experience more symptoms than","author":[{"dropping-particle":"","family":"Lee","given":"Kyunghwa","non-dropping-particle":"","parse-names":false,"suffix":""},{"dropping-particle":"","family":"Eui","given":"|","non-dropping-particle":"","parse-names":false,"suffix":""},{"dropping-particle":"","family":"Oh","given":"Geum","non-dropping-particle":"","parse-names":false,"suffix":""},{"dropping-particle":"","family":"Kim","given":"| Sanghee","non-dropping-particle":"","parse-names":false,"suffix":""},{"dropping-particle":"","family":"Kim","given":"Sang-We","non-dropping-particle":"","parse-names":false,"suffix":""}],"container-title":"J Clin Nurs","id":"ITEM-1","issued":{"date-parts":[["2019"]]},"page":"2111-2123","title":"Symptom experiences and health-related quality of life among non-small cell lung cancer patients participating in clinical trials","type":"article-journal","volume":"28"},"uris":["http://www.mendeley.com/documents/?uuid=be7ee000-ba51-38f7-95db-7aba2dc28541"]}],"mendeley":{"formattedCitation":"&lt;sup&gt;89&lt;/sup&gt;","plainTextFormattedCitation":"89","previouslyFormattedCitation":"&lt;sup&gt;88&lt;/sup&gt;"},"properties":{"noteIndex":0},"schema":"https://github.com/citation-style-language/schema/raw/master/csl-citation.json"}</w:instrText>
       </w:r>
       <w:r>
         <w:rPr>
@@ -15551,7 +15589,7 @@
           <w:vertAlign w:val="superscript"/>
           <w:lang w:val="en-GB"/>
         </w:rPr>
-        <w:t>88</w:t>
+        <w:t>89</w:t>
       </w:r>
       <w:r>
         <w:rPr>
@@ -15614,7 +15652,7 @@
           <w:rFonts w:ascii="Calibri" w:eastAsia="Calibri" w:hAnsi="Calibri" w:cs="Calibri"/>
           <w:lang w:val="en-GB"/>
         </w:rPr>
-        <w:instrText>ADDIN CSL_CITATION {"citationItems":[{"id":"ITEM-1","itemData":{"DOI":"10.1016/j.radonc.2019.01.027","ISSN":"18790887","abstract":"Purpose: Although stereotactic body radiation therapy (SBRT) is the standard of care for inoperable early-stage non-small cell lung carcinoma (NSCLC), its role for medically operable patients remains controversial. To address this knowledge gap, we conducted a multi-institutional study to assess post-SBRT disease control and survival outcomes in medically operable patients. Methods: We conducted a retrospective cohort study including patients with biopsy-proven cT1-2N0M0 NSCLC treated with definitive SBRT (2006–2015). Per patient charts, inoperability referred to documentation of poor surgical candidacy with a given rationale for lack of resection. Charts of operable patients contained documentation of patients refusing surgery or choosing SBRT, without a documented rationale for inoperability. Subjects were excluded in cases of ambiguity regarding the aforementioned definitions and/or lack of clearly documented operability status. Endpoints included local failure (LF) and regional-distant failure, both evaluated with Fine and Gray competing risks regression; Kaplan-Meier methodology analyzed overall survival (OS) and progression-free survival (PFS). Results: Of 952 patients, 408 (42.9%) were operable, and 544 (57.1%) were inoperable. Median follow-up was 22 months. Two-year LF was 9.7% in operable patients and 8.2% in inoperable patients (p = 0.36). There was no statistical difference in regional-distant failure (p = 0.55) between cohorts. Operable patients experienced statistically higher OS (p = 0.04), but not PFS (p = 0.11). Respective 1-, 2-, and 3-year OS in operable patients were 85.4%, 66.2%, and 51.2%. Conclusions: Although patients with operable NSCLC experience higher OS than their inoperable counterparts, disease-related outcomes are similar. These results may better inform shared decision-making between medically operable patients and their multidisciplinary providers.","author":[{"dropping-particle":"","family":"Kann","given":"Benjamin H.","non-dropping-particle":"","parse-names":false,"suffix":""},{"dropping-particle":"","family":"Verma","given":"Vivek","non-dropping-particle":"","parse-names":false,"suffix":""},{"dropping-particle":"","family":"Stahl","given":"John M.","non-dropping-particle":"","parse-names":false,"suffix":""},{"dropping-particle":"","family":"Ross","given":"Rudi","non-dropping-particle":"","parse-names":false,"suffix":""},{"dropping-particle":"","family":"Dosoretz","given":"Arie P.","non-dropping-particle":"","parse-names":false,"suffix":""},{"dropping-particle":"","family":"Shafman","given":"Timothy D.","non-dropping-particle":"","parse-names":false,"suffix":""},{"dropping-particle":"","family":"Gross","given":"Cary P.","non-dropping-particle":"","parse-names":false,"suffix":""},{"dropping-particle":"","family":"Park","given":"Henry S.","non-dropping-particle":"","parse-names":false,"suffix":""},{"dropping-particle":"","family":"Yu","given":"James B.","non-dropping-particle":"","parse-names":false,"suffix":""},{"dropping-particle":"","family":"Decker","given":"Roy H.","non-dropping-particle":"","parse-names":false,"suffix":""}],"container-title":"Radiotherapy and Oncology","id":"ITEM-1","issued":{"date-parts":[["2019","5","1"]]},"page":"44-49","publisher":"Elsevier Ireland Ltd","title":"Multi-institutional analysis of stereotactic body radiation therapy for operable early-stage non-small cell lung carcinoma","type":"article-journal","volume":"134"},"uris":["http://www.mendeley.com/documents/?uuid=e3c4f66b-3432-3448-b2c2-426c08f7fdbf"]}],"mendeley":{"formattedCitation":"&lt;sup&gt;60&lt;/sup&gt;","plainTextFormattedCitation":"60","previouslyFormattedCitation":"&lt;sup&gt;52&lt;/sup&gt;"},"properties":{"noteIndex":0},"schema":"https://github.com/citation-style-language/schema/raw/master/csl-citation.json"}</w:instrText>
+        <w:instrText>ADDIN CSL_CITATION {"citationItems":[{"id":"ITEM-1","itemData":{"DOI":"10.1016/j.radonc.2019.01.027","ISSN":"18790887","abstract":"Purpose: Although stereotactic body radiation therapy (SBRT) is the standard of care for inoperable early-stage non-small cell lung carcinoma (NSCLC), its role for medically operable patients remains controversial. To address this knowledge gap, we conducted a multi-institutional study to assess post-SBRT disease control and survival outcomes in medically operable patients. Methods: We conducted a retrospective cohort study including patients with biopsy-proven cT1-2N0M0 NSCLC treated with definitive SBRT (2006–2015). Per patient charts, inoperability referred to documentation of poor surgical candidacy with a given rationale for lack of resection. Charts of operable patients contained documentation of patients refusing surgery or choosing SBRT, without a documented rationale for inoperability. Subjects were excluded in cases of ambiguity regarding the aforementioned definitions and/or lack of clearly documented operability status. Endpoints included local failure (LF) and regional-distant failure, both evaluated with Fine and Gray competing risks regression; Kaplan-Meier methodology analyzed overall survival (OS) and progression-free survival (PFS). Results: Of 952 patients, 408 (42.9%) were operable, and 544 (57.1%) were inoperable. Median follow-up was 22 months. Two-year LF was 9.7% in operable patients and 8.2% in inoperable patients (p = 0.36). There was no statistical difference in regional-distant failure (p = 0.55) between cohorts. Operable patients experienced statistically higher OS (p = 0.04), but not PFS (p = 0.11). Respective 1-, 2-, and 3-year OS in operable patients were 85.4%, 66.2%, and 51.2%. Conclusions: Although patients with operable NSCLC experience higher OS than their inoperable counterparts, disease-related outcomes are similar. These results may better inform shared decision-making between medically operable patients and their multidisciplinary providers.","author":[{"dropping-particle":"","family":"Kann","given":"Benjamin H.","non-dropping-particle":"","parse-names":false,"suffix":""},{"dropping-particle":"","family":"Verma","given":"Vivek","non-dropping-particle":"","parse-names":false,"suffix":""},{"dropping-particle":"","family":"Stahl","given":"John M.","non-dropping-particle":"","parse-names":false,"suffix":""},{"dropping-particle":"","family":"Ross","given":"Rudi","non-dropping-particle":"","parse-names":false,"suffix":""},{"dropping-particle":"","family":"Dosoretz","given":"Arie P.","non-dropping-particle":"","parse-names":false,"suffix":""},{"dropping-particle":"","family":"Shafman","given":"Timothy D.","non-dropping-particle":"","parse-names":false,"suffix":""},{"dropping-particle":"","family":"Gross","given":"Cary P.","non-dropping-particle":"","parse-names":false,"suffix":""},{"dropping-particle":"","family":"Park","given":"Henry S.","non-dropping-particle":"","parse-names":false,"suffix":""},{"dropping-particle":"","family":"Yu","given":"James B.","non-dropping-particle":"","parse-names":false,"suffix":""},{"dropping-particle":"","family":"Decker","given":"Roy H.","non-dropping-particle":"","parse-names":false,"suffix":""}],"container-title":"Radiotherapy and Oncology","id":"ITEM-1","issued":{"date-parts":[["2019","5","1"]]},"page":"44-49","publisher":"Elsevier Ireland Ltd","title":"Multi-institutional analysis of stereotactic body radiation therapy for operable early-stage non-small cell lung carcinoma","type":"article-journal","volume":"134"},"uris":["http://www.mendeley.com/documents/?uuid=e3c4f66b-3432-3448-b2c2-426c08f7fdbf"]}],"mendeley":{"formattedCitation":"&lt;sup&gt;60&lt;/sup&gt;","plainTextFormattedCitation":"60","previouslyFormattedCitation":"&lt;sup&gt;60&lt;/sup&gt;"},"properties":{"noteIndex":0},"schema":"https://github.com/citation-style-language/schema/raw/master/csl-citation.json"}</w:instrText>
       </w:r>
       <w:r>
         <w:rPr>
@@ -16247,7 +16285,7 @@
         <w:rPr>
           <w:rFonts w:ascii="Calibri" w:eastAsia="Calibri" w:hAnsi="Calibri" w:cs="Calibri"/>
         </w:rPr>
-        <w:instrText>ADDIN CSL_CITATION {"citationItems":[{"id":"ITEM-1","itemData":{"author":[{"dropping-particle":"","family":"Garner","given":"Richard T.","non-dropping-particle":"","parse-names":false,"suffix":""},{"dropping-particle":"","family":"Rosen","given":"Bernard","non-dropping-particle":"","parse-names":false,"suffix":""}],"container-title":"eweb:1440","id":"ITEM-1","issued":{"date-parts":[["1967"]]},"publisher":"Macmillan","publisher-place":"New York","title":"Moral Philosophy: A Systematic Introduction to Normative Ethics and Meta-Ethics","type":"book"},"uris":["http://www.mendeley.com/documents/?uuid=62f45735-1e26-30dc-bcd6-ef6e56c2f777"]}],"mendeley":{"formattedCitation":"&lt;sup&gt;17&lt;/sup&gt;","plainTextFormattedCitation":"17","previouslyFormattedCitation":"&lt;sup&gt;16&lt;/sup&gt;"},"properties":{"noteIndex":0},"schema":"https://github.com/citation-style-language/schema/raw/master/csl-citation.json"}</w:instrText>
+        <w:instrText>ADDIN CSL_CITATION {"citationItems":[{"id":"ITEM-1","itemData":{"author":[{"dropping-particle":"","family":"Garner","given":"Richard T.","non-dropping-particle":"","parse-names":false,"suffix":""},{"dropping-particle":"","family":"Rosen","given":"Bernard","non-dropping-particle":"","parse-names":false,"suffix":""}],"container-title":"eweb:1440","id":"ITEM-1","issued":{"date-parts":[["1967"]]},"publisher":"Macmillan","publisher-place":"New York","title":"Moral Philosophy: A Systematic Introduction to Normative Ethics and Meta-Ethics","type":"book"},"uris":["http://www.mendeley.com/documents/?uuid=62f45735-1e26-30dc-bcd6-ef6e56c2f777"]}],"mendeley":{"formattedCitation":"&lt;sup&gt;17&lt;/sup&gt;","plainTextFormattedCitation":"17","previouslyFormattedCitation":"&lt;sup&gt;17&lt;/sup&gt;"},"properties":{"noteIndex":0},"schema":"https://github.com/citation-style-language/schema/raw/master/csl-citation.json"}</w:instrText>
       </w:r>
       <w:r>
         <w:rPr>
@@ -16399,7 +16437,7 @@
         </w:rPr>
         <w:t xml:space="preserve">: </w:t>
       </w:r>
-      <w:commentRangeStart w:id="8"/>
+      <w:commentRangeStart w:id="7"/>
       <w:r>
         <w:rPr>
           <w:rFonts w:ascii="Calibri" w:hAnsi="Calibri" w:cs="Calibri"/>
@@ -16454,14 +16492,14 @@
         </w:rPr>
         <w:t xml:space="preserve"> specific group of patients</w:t>
       </w:r>
-      <w:commentRangeEnd w:id="8"/>
+      <w:commentRangeEnd w:id="7"/>
       <w:r>
         <w:rPr>
           <w:rStyle w:val="Verwijzingopmerking"/>
           <w:rFonts w:asciiTheme="minorHAnsi" w:eastAsiaTheme="minorHAnsi" w:hAnsiTheme="minorHAnsi" w:cstheme="minorBidi"/>
           <w:lang w:val="en-GB"/>
         </w:rPr>
-        <w:commentReference w:id="8"/>
+        <w:commentReference w:id="7"/>
       </w:r>
       <w:r>
         <w:rPr>
@@ -16505,21 +16543,21 @@
         </w:rPr>
         <w:t xml:space="preserve">specific </w:t>
       </w:r>
-      <w:commentRangeStart w:id="9"/>
+      <w:commentRangeStart w:id="8"/>
       <w:r>
         <w:rPr>
           <w:rFonts w:ascii="Calibri" w:hAnsi="Calibri" w:cs="Calibri"/>
         </w:rPr>
         <w:t xml:space="preserve">socioeconomic groups </w:t>
       </w:r>
-      <w:commentRangeEnd w:id="9"/>
+      <w:commentRangeEnd w:id="8"/>
       <w:r>
         <w:rPr>
           <w:rStyle w:val="Verwijzingopmerking"/>
           <w:rFonts w:asciiTheme="minorHAnsi" w:eastAsiaTheme="minorHAnsi" w:hAnsiTheme="minorHAnsi" w:cstheme="minorBidi"/>
           <w:lang w:val="en-GB"/>
         </w:rPr>
-        <w:commentReference w:id="9"/>
+        <w:commentReference w:id="8"/>
       </w:r>
       <w:r>
         <w:rPr>
@@ -16609,7 +16647,7 @@
         <w:rPr>
           <w:rFonts w:ascii="Calibri" w:hAnsi="Calibri" w:cs="Calibri"/>
         </w:rPr>
-        <w:instrText>ADDIN CSL_CITATION {"citationItems":[{"id":"ITEM-1","itemData":{"DOI":"10.1007/s10552-008-9256-0","abstract":"Background Population-based cancer registry data from the Surveillance, Epidemiology, and End Results (SEER) Program at the National Cancer Institute (NCI) are mainly based on medical records and administrative information. Individual-level socioeconomic data are not routinely reported by cancer registries in the United States because they are not available in patient hospital records. The U.S. representative National Longitudinal Mortality Study (NLMS) data provide self-reported, detailed demographic and socioeconomic data from the Social and Economic Supplement to the Census Bureau's Current Population Survey (CPS). In 1999, the NCI initiated the SEER-NLMS study, linking the population-based SEER cancer registry data to NLMS data. The SEER-NLMS data provide a new unique research resource that is valuable for health disparity research on cancer burden. We describe the design, methods, and limitations of this data set. We also present findings on cancer-related health disparities according to individual-level socioeconomic status (SES) and demographic characteristics for all cancers combined and for cancers of the lung, breast, prostate, cervix, and melanoma. Methods Records of cancer patients diagnosed in 1973-2001 when residing 1 of 11 SEER registries were linked with 26 NLMS cohorts. The total number of SEER matched cancer patients that were also members of an NLMS cohort was 26,844. Of these 26,844 matched patients, 11,464 were included in the incidence analyses and 15,357 in the late-stage diagnosis analyses. Matched patients (used in the incidence analyses) and unmatched patients were compared by age group, sex, race, ethnicity, residence area, year of diagnosis, and cancer anatomic site. Cohort-based age-adjusted cancer incidence rates were computed. The impact of socioeconomic status on cancer incidence and stage of diagnosis was evaluated. Results Men and women with less than a high school education had elevated lung cancer rate ratios of 3.01 and 2.02, respectively, relative to their college educated counterparts. Those with family annual incomes less than $12,500 had incidence rates that were more than 1.7 times the lung cancer incidence rate of those with incomes $50,000 or higher. Lower income was also associated with a statistically significantly increased risk of distant-stage breast cancer among women and distant-stage prostate cancer among men. Conclusions Socioeconomic patterns in incidence varied for specific cancers, while such patte…","author":[{"dropping-particle":"","family":"Ae","given":"Limin X Clegg","non-dropping-particle":"","parse-names":false,"suffix":""},{"dropping-particle":"","family":"Reichman","given":"Marsha E","non-dropping-particle":"","parse-names":false,"suffix":""},{"dropping-particle":"","family":"Ae","given":"Barry A Miller","non-dropping-particle":"","parse-names":false,"suffix":""},{"dropping-particle":"","family":"Hankey","given":"Benjamin F","non-dropping-particle":"","parse-names":false,"suffix":""},{"dropping-particle":"","family":"Gopal","given":"A E","non-dropping-particle":"","parse-names":false,"suffix":""},{"dropping-particle":"","family":"Singh","given":"K","non-dropping-particle":"","parse-names":false,"suffix":""},{"dropping-particle":"","family":"Yi","given":"A E","non-dropping-particle":"","parse-names":false,"suffix":""},{"dropping-particle":"","family":"Lin","given":"Dan","non-dropping-particle":"","parse-names":false,"suffix":""},{"dropping-particle":"","family":"Marc","given":"A E","non-dropping-particle":"","parse-names":false,"suffix":""},{"dropping-particle":"","family":"Goodman","given":"T","non-dropping-particle":"","parse-names":false,"suffix":""},{"dropping-particle":"","family":"Charles","given":"A E","non-dropping-particle":"","parse-names":false,"suffix":""},{"dropping-particle":"","family":"Lynch","given":"F","non-dropping-particle":"","parse-names":false,"suffix":""},{"dropping-particle":"","family":"Stephen","given":"A E","non-dropping-particle":"","parse-names":false,"suffix":""},{"dropping-particle":"","family":"Schwartz","given":"M","non-dropping-particle":"","parse-names":false,"suffix":""},{"dropping-particle":"","family":"Chen","given":"Vivien W","non-dropping-particle":"","parse-names":false,"suffix":""},{"dropping-particle":"","family":"Leslie","given":"A E","non-dropping-particle":"","parse-names":false,"suffix":""},{"dropping-particle":"","family":"Ae","given":"Bernstein","non-dropping-particle":"","parse-names":false,"suffix":""},{"dropping-particle":"","family":"Gomez","given":"Scarlett L","non-dropping-particle":"","parse-names":false,"suffix":""},{"dropping-particle":"","family":"Graff","given":"John J","non-dropping-particle":"","parse-names":false,"suffix":""},{"dropping-particle":"","family":"Lin","given":"C","non-dropping-particle":"","parse-names":false,"suffix":""},{"dropping-particle":"","family":"Ae","given":"Norman J Johnson","non-dropping-particle":"","parse-names":false,"suffix":""},{"dropping-particle":"","family":"Edwards","given":"Brenda K","non-dropping-particle":"","parse-names":false,"suffix":""},{"dropping-particle":"","family":"Clegg","given":"L X","non-dropping-particle":"","parse-names":false,"suffix":""},{"dropping-particle":"","family":"Reichman","given":"M E","non-dropping-particle":"","parse-names":false,"suffix":""},{"dropping-particle":"","family":"Miller","given":"B A","non-dropping-particle":"","parse-names":false,"suffix":""},{"dropping-particle":"","family":"Edwards","given":"Á B K","non-dropping-particle":"","parse-names":false,"suffix":""},{"dropping-particle":"","family":"Hankey","given":"B F","non-dropping-particle":"","parse-names":false,"suffix":""},{"dropping-particle":"","family":"Singh","given":"G K","non-dropping-particle":"","parse-names":false,"suffix":""},{"dropping-particle":"","family":"Lin","given":"Y D","non-dropping-particle":"","parse-names":false,"suffix":""},{"dropping-particle":"","family":"Goodman","given":"M T","non-dropping-particle":"","parse-names":false,"suffix":""},{"dropping-particle":"","family":"Schwartz","given":"S M","non-dropping-particle":"","parse-names":false,"suffix":""},{"dropping-particle":"","family":"Chen","given":"V W","non-dropping-particle":"","parse-names":false,"suffix":""},{"dropping-particle":"","family":"Bernstein","given":"L","non-dropping-particle":"","parse-names":false,"suffix":""},{"dropping-particle":"","family":"Gomez","given":"S L","non-dropping-particle":"","parse-names":false,"suffix":""},{"dropping-particle":"","family":"Graff","given":"J J","non-dropping-particle":"","parse-names":false,"suffix":""},{"dropping-particle":"","family":"Lin","given":"C C","non-dropping-particle":"","parse-names":false,"suffix":""},{"dropping-particle":"","family":"Johnson","given":"Á N J","non-dropping-particle":"","parse-names":false,"suffix":""},{"dropping-particle":"","family":"Bureau","given":"U S","non-dropping-particle":"","parse-names":false,"suffix":""}],"container-title":"Cancer Causes Control","id":"ITEM-1","issued":{"date-parts":[["2009"]]},"page":"417-435","title":"Impact of socioeconomic status on cancer incidence and stage at diagnosis: selected findings from the surveillance, epidemiology, and end results: National Longitudinal Mortality Study","type":"article-journal","volume":"20"},"uris":["http://www.mendeley.com/documents/?uuid=5b71b965-d4fd-35e5-af92-9b309bfcea7f"]}],"mendeley":{"formattedCitation":"&lt;sup&gt;89&lt;/sup&gt;","plainTextFormattedCitation":"89","previouslyFormattedCitation":"&lt;sup&gt;88&lt;/sup&gt;"},"properties":{"noteIndex":0},"schema":"https://github.com/citation-style-language/schema/raw/master/csl-citation.json"}</w:instrText>
+        <w:instrText>ADDIN CSL_CITATION {"citationItems":[{"id":"ITEM-1","itemData":{"DOI":"10.1007/s10552-008-9256-0","abstract":"Background Population-based cancer registry data from the Surveillance, Epidemiology, and End Results (SEER) Program at the National Cancer Institute (NCI) are mainly based on medical records and administrative information. Individual-level socioeconomic data are not routinely reported by cancer registries in the United States because they are not available in patient hospital records. The U.S. representative National Longitudinal Mortality Study (NLMS) data provide self-reported, detailed demographic and socioeconomic data from the Social and Economic Supplement to the Census Bureau's Current Population Survey (CPS). In 1999, the NCI initiated the SEER-NLMS study, linking the population-based SEER cancer registry data to NLMS data. The SEER-NLMS data provide a new unique research resource that is valuable for health disparity research on cancer burden. We describe the design, methods, and limitations of this data set. We also present findings on cancer-related health disparities according to individual-level socioeconomic status (SES) and demographic characteristics for all cancers combined and for cancers of the lung, breast, prostate, cervix, and melanoma. Methods Records of cancer patients diagnosed in 1973-2001 when residing 1 of 11 SEER registries were linked with 26 NLMS cohorts. The total number of SEER matched cancer patients that were also members of an NLMS cohort was 26,844. Of these 26,844 matched patients, 11,464 were included in the incidence analyses and 15,357 in the late-stage diagnosis analyses. Matched patients (used in the incidence analyses) and unmatched patients were compared by age group, sex, race, ethnicity, residence area, year of diagnosis, and cancer anatomic site. Cohort-based age-adjusted cancer incidence rates were computed. The impact of socioeconomic status on cancer incidence and stage of diagnosis was evaluated. Results Men and women with less than a high school education had elevated lung cancer rate ratios of 3.01 and 2.02, respectively, relative to their college educated counterparts. Those with family annual incomes less than $12,500 had incidence rates that were more than 1.7 times the lung cancer incidence rate of those with incomes $50,000 or higher. Lower income was also associated with a statistically significantly increased risk of distant-stage breast cancer among women and distant-stage prostate cancer among men. Conclusions Socioeconomic patterns in incidence varied for specific cancers, while such patte…","author":[{"dropping-particle":"","family":"Ae","given":"Limin X Clegg","non-dropping-particle":"","parse-names":false,"suffix":""},{"dropping-particle":"","family":"Reichman","given":"Marsha E","non-dropping-particle":"","parse-names":false,"suffix":""},{"dropping-particle":"","family":"Ae","given":"Barry A Miller","non-dropping-particle":"","parse-names":false,"suffix":""},{"dropping-particle":"","family":"Hankey","given":"Benjamin F","non-dropping-particle":"","parse-names":false,"suffix":""},{"dropping-particle":"","family":"Gopal","given":"A E","non-dropping-particle":"","parse-names":false,"suffix":""},{"dropping-particle":"","family":"Singh","given":"K","non-dropping-particle":"","parse-names":false,"suffix":""},{"dropping-particle":"","family":"Yi","given":"A E","non-dropping-particle":"","parse-names":false,"suffix":""},{"dropping-particle":"","family":"Lin","given":"Dan","non-dropping-particle":"","parse-names":false,"suffix":""},{"dropping-particle":"","family":"Marc","given":"A E","non-dropping-particle":"","parse-names":false,"suffix":""},{"dropping-particle":"","family":"Goodman","given":"T","non-dropping-particle":"","parse-names":false,"suffix":""},{"dropping-particle":"","family":"Charles","given":"A E","non-dropping-particle":"","parse-names":false,"suffix":""},{"dropping-particle":"","family":"Lynch","given":"F","non-dropping-particle":"","parse-names":false,"suffix":""},{"dropping-particle":"","family":"Stephen","given":"A E","non-dropping-particle":"","parse-names":false,"suffix":""},{"dropping-particle":"","family":"Schwartz","given":"M","non-dropping-particle":"","parse-names":false,"suffix":""},{"dropping-particle":"","family":"Chen","given":"Vivien W","non-dropping-particle":"","parse-names":false,"suffix":""},{"dropping-particle":"","family":"Leslie","given":"A E","non-dropping-particle":"","parse-names":false,"suffix":""},{"dropping-particle":"","family":"Ae","given":"Bernstein","non-dropping-particle":"","parse-names":false,"suffix":""},{"dropping-particle":"","family":"Gomez","given":"Scarlett L","non-dropping-particle":"","parse-names":false,"suffix":""},{"dropping-particle":"","family":"Graff","given":"John J","non-dropping-particle":"","parse-names":false,"suffix":""},{"dropping-particle":"","family":"Lin","given":"C","non-dropping-particle":"","parse-names":false,"suffix":""},{"dropping-particle":"","family":"Ae","given":"Norman J Johnson","non-dropping-particle":"","parse-names":false,"suffix":""},{"dropping-particle":"","family":"Edwards","given":"Brenda K","non-dropping-particle":"","parse-names":false,"suffix":""},{"dropping-particle":"","family":"Clegg","given":"L X","non-dropping-particle":"","parse-names":false,"suffix":""},{"dropping-particle":"","family":"Reichman","given":"M E","non-dropping-particle":"","parse-names":false,"suffix":""},{"dropping-particle":"","family":"Miller","given":"B A","non-dropping-particle":"","parse-names":false,"suffix":""},{"dropping-particle":"","family":"Edwards","given":"Á B K","non-dropping-particle":"","parse-names":false,"suffix":""},{"dropping-particle":"","family":"Hankey","given":"B F","non-dropping-particle":"","parse-names":false,"suffix":""},{"dropping-particle":"","family":"Singh","given":"G K","non-dropping-particle":"","parse-names":false,"suffix":""},{"dropping-particle":"","family":"Lin","given":"Y D","non-dropping-particle":"","parse-names":false,"suffix":""},{"dropping-particle":"","family":"Goodman","given":"M T","non-dropping-particle":"","parse-names":false,"suffix":""},{"dropping-particle":"","family":"Schwartz","given":"S M","non-dropping-particle":"","parse-names":false,"suffix":""},{"dropping-particle":"","family":"Chen","given":"V W","non-dropping-particle":"","parse-names":false,"suffix":""},{"dropping-particle":"","family":"Bernstein","given":"L","non-dropping-particle":"","parse-names":false,"suffix":""},{"dropping-particle":"","family":"Gomez","given":"S L","non-dropping-particle":"","parse-names":false,"suffix":""},{"dropping-particle":"","family":"Graff","given":"J J","non-dropping-particle":"","parse-names":false,"suffix":""},{"dropping-particle":"","family":"Lin","given":"C C","non-dropping-particle":"","parse-names":false,"suffix":""},{"dropping-particle":"","family":"Johnson","given":"Á N J","non-dropping-particle":"","parse-names":false,"suffix":""},{"dropping-particle":"","family":"Bureau","given":"U S","non-dropping-particle":"","parse-names":false,"suffix":""}],"container-title":"Cancer Causes Control","id":"ITEM-1","issued":{"date-parts":[["2009"]]},"page":"417-435","title":"Impact of socioeconomic status on cancer incidence and stage at diagnosis: selected findings from the surveillance, epidemiology, and end results: National Longitudinal Mortality Study","type":"article-journal","volume":"20"},"uris":["http://www.mendeley.com/documents/?uuid=5b71b965-d4fd-35e5-af92-9b309bfcea7f"]}],"mendeley":{"formattedCitation":"&lt;sup&gt;90&lt;/sup&gt;","plainTextFormattedCitation":"90","previouslyFormattedCitation":"&lt;sup&gt;89&lt;/sup&gt;"},"properties":{"noteIndex":0},"schema":"https://github.com/citation-style-language/schema/raw/master/csl-citation.json"}</w:instrText>
       </w:r>
       <w:r>
         <w:rPr>
@@ -16623,7 +16661,7 @@
           <w:noProof/>
           <w:vertAlign w:val="superscript"/>
         </w:rPr>
-        <w:t>89</w:t>
+        <w:t>90</w:t>
       </w:r>
       <w:r>
         <w:rPr>
@@ -16816,7 +16854,7 @@
         </w:rPr>
         <w:t xml:space="preserve">First, the survival data used </w:t>
       </w:r>
-      <w:commentRangeStart w:id="10"/>
+      <w:commentRangeStart w:id="9"/>
       <w:r>
         <w:rPr>
           <w:rFonts w:ascii="Calibri" w:hAnsi="Calibri" w:cs="Calibri"/>
@@ -16835,14 +16873,14 @@
         </w:rPr>
         <w:t xml:space="preserve"> evidence </w:t>
       </w:r>
-      <w:commentRangeEnd w:id="10"/>
+      <w:commentRangeEnd w:id="9"/>
       <w:r>
         <w:rPr>
           <w:rStyle w:val="Verwijzingopmerking"/>
           <w:rFonts w:asciiTheme="minorHAnsi" w:eastAsiaTheme="minorHAnsi" w:hAnsiTheme="minorHAnsi" w:cstheme="minorBidi"/>
           <w:lang w:val="en-GB"/>
         </w:rPr>
-        <w:commentReference w:id="10"/>
+        <w:commentReference w:id="9"/>
       </w:r>
       <w:r>
         <w:rPr>
@@ -17154,21 +17192,21 @@
         </w:rPr>
         <w:t xml:space="preserve">a </w:t>
       </w:r>
-      <w:commentRangeStart w:id="11"/>
+      <w:commentRangeStart w:id="10"/>
       <w:r>
         <w:rPr>
           <w:rFonts w:ascii="Calibri" w:hAnsi="Calibri" w:cs="Calibri"/>
         </w:rPr>
         <w:t xml:space="preserve">linear </w:t>
       </w:r>
-      <w:commentRangeEnd w:id="11"/>
+      <w:commentRangeEnd w:id="10"/>
       <w:r>
         <w:rPr>
           <w:rStyle w:val="Verwijzingopmerking"/>
           <w:rFonts w:asciiTheme="minorHAnsi" w:eastAsiaTheme="minorHAnsi" w:hAnsiTheme="minorHAnsi" w:cstheme="minorBidi"/>
           <w:lang w:val="en-GB"/>
         </w:rPr>
-        <w:commentReference w:id="11"/>
+        <w:commentReference w:id="10"/>
       </w:r>
       <w:r>
         <w:rPr>
@@ -17266,21 +17304,21 @@
         </w:rPr>
         <w:t xml:space="preserve">we did not specifically design the model to validly estimate the </w:t>
       </w:r>
-      <w:commentRangeStart w:id="12"/>
+      <w:commentRangeStart w:id="11"/>
       <w:r>
         <w:rPr>
           <w:rFonts w:ascii="Calibri" w:hAnsi="Calibri" w:cs="Calibri"/>
         </w:rPr>
         <w:t xml:space="preserve">curvature </w:t>
       </w:r>
-      <w:commentRangeEnd w:id="12"/>
+      <w:commentRangeEnd w:id="11"/>
       <w:r>
         <w:rPr>
           <w:rStyle w:val="Verwijzingopmerking"/>
           <w:rFonts w:asciiTheme="minorHAnsi" w:eastAsiaTheme="minorHAnsi" w:hAnsiTheme="minorHAnsi" w:cstheme="minorBidi"/>
           <w:lang w:val="en-GB"/>
         </w:rPr>
-        <w:commentReference w:id="12"/>
+        <w:commentReference w:id="11"/>
       </w:r>
       <w:r>
         <w:rPr>
@@ -17294,21 +17332,21 @@
         </w:rPr>
         <w:t xml:space="preserve"> Moreover, the data needed to validly model this curvature for all surgeries </w:t>
       </w:r>
-      <w:commentRangeStart w:id="13"/>
+      <w:commentRangeStart w:id="12"/>
       <w:r>
         <w:rPr>
           <w:rFonts w:ascii="Calibri" w:hAnsi="Calibri" w:cs="Calibri"/>
         </w:rPr>
         <w:t>likely doesn’t exist</w:t>
       </w:r>
-      <w:commentRangeEnd w:id="13"/>
+      <w:commentRangeEnd w:id="12"/>
       <w:r>
         <w:rPr>
           <w:rStyle w:val="Verwijzingopmerking"/>
           <w:rFonts w:asciiTheme="minorHAnsi" w:eastAsiaTheme="minorHAnsi" w:hAnsiTheme="minorHAnsi" w:cstheme="minorBidi"/>
           <w:lang w:val="en-GB"/>
         </w:rPr>
-        <w:commentReference w:id="13"/>
+        <w:commentReference w:id="12"/>
       </w:r>
       <w:r>
         <w:rPr>
@@ -17421,7 +17459,7 @@
         <w:rPr>
           <w:rFonts w:ascii="Calibri" w:hAnsi="Calibri" w:cs="Calibri"/>
         </w:rPr>
-        <w:instrText>ADDIN CSL_CITATION {"citationItems":[{"id":"ITEM-1","itemData":{"DOI":"10.1007/s10198-020-01195-8","ISSN":"16187601","abstract":"Background: Several multi-attribute utility instruments (MAUIs) are available from which utilities can be derived for use in cost-utility analysis (CUA). This study provides a review of recommendations from national health technology assessment (HTA) agencies regarding the choice of MAUIs. Methods: A list was compiled of HTA agencies that provide or refer to published official pharmacoeconomic (PE) guidelines for pricing, reimbursement or market access. The guidelines were reviewed for recommendations on the indirect calculation of utilities and categorized as: a preference for a specific MAUI; providing no MAUI preference, but providing examples of suitable MAUIs and/or recommending the use of national value sets; and recommending CUA, but not providing examples of MAUIs. Results: Thirty-four PE guidelines were included for review. MAUIs named for use in CUA: EQ-5D (n = 29 guidelines), the SF-6D (n = 11), HUI (n = 10), QWB (n = 3), AQoL (n = 2), CHU9D (n = 1). EQ-5D was a preferred MAUI in 15 guidelines. Alongside the EQ-5D, the HUI was a preferred MAUI in one guideline, with DALY disability weights mentioned in another. Fourteen guidelines expressed no preference for a specific MAUI, but provided examples: EQ-5D (n = 14), SF-6D (n = 11), HUI (n = 9), QWB (n = 3), AQoL (n = 2), CHU9D (n = 1). Of those that did not specify a particular MAUI, 12 preferred calculating utilities using national preference weights. Conclusions: The EQ-5D, HUI, and SF-6D were the three MAUIs most frequently mentioned in guidelines. The most commonly cited MAUI (in 85% of PE guidelines) was EQ-5D, either as a preferred MAUI or as an example of a suitable MAUI for use in CUA in HTA.","author":[{"dropping-particle":"","family":"Kennedy-Martin","given":"Matthew","non-dropping-particle":"","parse-names":false,"suffix":""},{"dropping-particle":"","family":"Slaap","given":"Bernhard","non-dropping-particle":"","parse-names":false,"suffix":""},{"dropping-particle":"","family":"Herdman","given":"Michael","non-dropping-particle":"","parse-names":false,"suffix":""},{"dropping-particle":"","family":"Reenen","given":"Mandy","non-dropping-particle":"van","parse-names":false,"suffix":""},{"dropping-particle":"","family":"Kennedy-Martin","given":"Tessa","non-dropping-particle":"","parse-names":false,"suffix":""},{"dropping-particle":"","family":"Greiner","given":"Wolfgang","non-dropping-particle":"","parse-names":false,"suffix":""},{"dropping-particle":"","family":"Busschbach","given":"Jan","non-dropping-particle":"","parse-names":false,"suffix":""},{"dropping-particle":"","family":"Boye","given":"Kristina S.","non-dropping-particle":"","parse-names":false,"suffix":""}],"container-title":"European Journal of Health Economics","id":"ITEM-1","issued":{"date-parts":[["2020","6","8"]]},"page":"1-13","publisher":"Springer","title":"Which multi-attribute utility instruments are recommended for use in cost-utility analysis? A review of national health technology assessment (HTA) guidelines","type":"article-journal"},"uris":["http://www.mendeley.com/documents/?uuid=65b03e90-2183-38b2-a063-042e963fdfd5"]}],"mendeley":{"formattedCitation":"&lt;sup&gt;90&lt;/sup&gt;","plainTextFormattedCitation":"90","previouslyFormattedCitation":"&lt;sup&gt;89&lt;/sup&gt;"},"properties":{"noteIndex":0},"schema":"https://github.com/citation-style-language/schema/raw/master/csl-citation.json"}</w:instrText>
+        <w:instrText>ADDIN CSL_CITATION {"citationItems":[{"id":"ITEM-1","itemData":{"DOI":"10.1007/s10198-020-01195-8","ISSN":"16187601","abstract":"Background: Several multi-attribute utility instruments (MAUIs) are available from which utilities can be derived for use in cost-utility analysis (CUA). This study provides a review of recommendations from national health technology assessment (HTA) agencies regarding the choice of MAUIs. Methods: A list was compiled of HTA agencies that provide or refer to published official pharmacoeconomic (PE) guidelines for pricing, reimbursement or market access. The guidelines were reviewed for recommendations on the indirect calculation of utilities and categorized as: a preference for a specific MAUI; providing no MAUI preference, but providing examples of suitable MAUIs and/or recommending the use of national value sets; and recommending CUA, but not providing examples of MAUIs. Results: Thirty-four PE guidelines were included for review. MAUIs named for use in CUA: EQ-5D (n = 29 guidelines), the SF-6D (n = 11), HUI (n = 10), QWB (n = 3), AQoL (n = 2), CHU9D (n = 1). EQ-5D was a preferred MAUI in 15 guidelines. Alongside the EQ-5D, the HUI was a preferred MAUI in one guideline, with DALY disability weights mentioned in another. Fourteen guidelines expressed no preference for a specific MAUI, but provided examples: EQ-5D (n = 14), SF-6D (n = 11), HUI (n = 9), QWB (n = 3), AQoL (n = 2), CHU9D (n = 1). Of those that did not specify a particular MAUI, 12 preferred calculating utilities using national preference weights. Conclusions: The EQ-5D, HUI, and SF-6D were the three MAUIs most frequently mentioned in guidelines. The most commonly cited MAUI (in 85% of PE guidelines) was EQ-5D, either as a preferred MAUI or as an example of a suitable MAUI for use in CUA in HTA.","author":[{"dropping-particle":"","family":"Kennedy-Martin","given":"Matthew","non-dropping-particle":"","parse-names":false,"suffix":""},{"dropping-particle":"","family":"Slaap","given":"Bernhard","non-dropping-particle":"","parse-names":false,"suffix":""},{"dropping-particle":"","family":"Herdman","given":"Michael","non-dropping-particle":"","parse-names":false,"suffix":""},{"dropping-particle":"","family":"Reenen","given":"Mandy","non-dropping-particle":"van","parse-names":false,"suffix":""},{"dropping-particle":"","family":"Kennedy-Martin","given":"Tessa","non-dropping-particle":"","parse-names":false,"suffix":""},{"dropping-particle":"","family":"Greiner","given":"Wolfgang","non-dropping-particle":"","parse-names":false,"suffix":""},{"dropping-particle":"","family":"Busschbach","given":"Jan","non-dropping-particle":"","parse-names":false,"suffix":""},{"dropping-particle":"","family":"Boye","given":"Kristina S.","non-dropping-particle":"","parse-names":false,"suffix":""}],"container-title":"European Journal of Health Economics","id":"ITEM-1","issued":{"date-parts":[["2020","6","8"]]},"page":"1-13","publisher":"Springer","title":"Which multi-attribute utility instruments are recommended for use in cost-utility analysis? A review of national health technology assessment (HTA) guidelines","type":"article-journal"},"uris":["http://www.mendeley.com/documents/?uuid=65b03e90-2183-38b2-a063-042e963fdfd5"]}],"mendeley":{"formattedCitation":"&lt;sup&gt;91&lt;/sup&gt;","plainTextFormattedCitation":"91","previouslyFormattedCitation":"&lt;sup&gt;90&lt;/sup&gt;"},"properties":{"noteIndex":0},"schema":"https://github.com/citation-style-language/schema/raw/master/csl-citation.json"}</w:instrText>
       </w:r>
       <w:r>
         <w:rPr>
@@ -17435,7 +17473,7 @@
           <w:noProof/>
           <w:vertAlign w:val="superscript"/>
         </w:rPr>
-        <w:t>90</w:t>
+        <w:t>91</w:t>
       </w:r>
       <w:r>
         <w:rPr>
@@ -17501,7 +17539,7 @@
         <w:rPr>
           <w:rFonts w:ascii="Calibri" w:hAnsi="Calibri" w:cs="Calibri"/>
         </w:rPr>
-        <w:instrText>ADDIN CSL_CITATION {"citationItems":[{"id":"ITEM-1","itemData":{"DOI":"10.4172/2157-7633.1000334","ISSN":"2157-7633","abstract":"Introduction: The Quality Adjusted Life Year (QALY) is a recognised metric used to evaluate new and innovative healthcare treatments and optimise resource allocation via rational and explicit methodologies. This review examines present limitations of the QALY metric and foreseeable challenges linked to the advancement of regenerative medicine.","author":[{"dropping-particle":"","family":"Pettitt","given":"DA","non-dropping-particle":"","parse-names":false,"suffix":""},{"dropping-particle":"","family":"Raza","given":"S","non-dropping-particle":"","parse-names":false,"suffix":""},{"dropping-particle":"","family":"Naughton B","given":"","non-dropping-particle":"","parse-names":false,"suffix":""},{"dropping-particle":"","family":"Roscoe","given":"A","non-dropping-particle":"","parse-names":false,"suffix":""},{"dropping-particle":"","family":"Ramakrishnan","given":"A","non-dropping-particle":"","parse-names":false,"suffix":""},{"dropping-particle":"","family":"Ali","given":"A","non-dropping-particle":"","parse-names":false,"suffix":""},{"dropping-particle":"","family":"Davies","given":"B","non-dropping-particle":"","parse-names":false,"suffix":""},{"dropping-particle":"","family":"Dopson","given":"S","non-dropping-particle":"","parse-names":false,"suffix":""},{"dropping-particle":"","family":"Hollander","given":"G","non-dropping-particle":"","parse-names":false,"suffix":""},{"dropping-particle":"","family":"Smith","given":"JA","non-dropping-particle":"","parse-names":false,"suffix":""},{"dropping-particle":"","family":"Brindley","given":"DA","non-dropping-particle":"","parse-names":false,"suffix":""}],"container-title":"Journal of Stem Cell Research &amp; Therapy","id":"ITEM-1","issue":"4","issued":{"date-parts":[["2016"]]},"title":"The Limitations of QALY: A Literature Review","type":"article-journal","volume":"6"},"uris":["http://www.mendeley.com/documents/?uuid=8333faa3-988a-3f42-8000-eb40977dcfe5"]}],"mendeley":{"formattedCitation":"&lt;sup&gt;91&lt;/sup&gt;","plainTextFormattedCitation":"91","previouslyFormattedCitation":"&lt;sup&gt;90&lt;/sup&gt;"},"properties":{"noteIndex":0},"schema":"https://github.com/citation-style-language/schema/raw/master/csl-citation.json"}</w:instrText>
+        <w:instrText>ADDIN CSL_CITATION {"citationItems":[{"id":"ITEM-1","itemData":{"DOI":"10.4172/2157-7633.1000334","ISSN":"2157-7633","abstract":"Introduction: The Quality Adjusted Life Year (QALY) is a recognised metric used to evaluate new and innovative healthcare treatments and optimise resource allocation via rational and explicit methodologies. This review examines present limitations of the QALY metric and foreseeable challenges linked to the advancement of regenerative medicine.","author":[{"dropping-particle":"","family":"Pettitt","given":"DA","non-dropping-particle":"","parse-names":false,"suffix":""},{"dropping-particle":"","family":"Raza","given":"S","non-dropping-particle":"","parse-names":false,"suffix":""},{"dropping-particle":"","family":"Naughton B","given":"","non-dropping-particle":"","parse-names":false,"suffix":""},{"dropping-particle":"","family":"Roscoe","given":"A","non-dropping-particle":"","parse-names":false,"suffix":""},{"dropping-particle":"","family":"Ramakrishnan","given":"A","non-dropping-particle":"","parse-names":false,"suffix":""},{"dropping-particle":"","family":"Ali","given":"A","non-dropping-particle":"","parse-names":false,"suffix":""},{"dropping-particle":"","family":"Davies","given":"B","non-dropping-particle":"","parse-names":false,"suffix":""},{"dropping-particle":"","family":"Dopson","given":"S","non-dropping-particle":"","parse-names":false,"suffix":""},{"dropping-particle":"","family":"Hollander","given":"G","non-dropping-particle":"","parse-names":false,"suffix":""},{"dropping-particle":"","family":"Smith","given":"JA","non-dropping-particle":"","parse-names":false,"suffix":""},{"dropping-particle":"","family":"Brindley","given":"DA","non-dropping-particle":"","parse-names":false,"suffix":""}],"container-title":"Journal of Stem Cell Research &amp; Therapy","id":"ITEM-1","issue":"4","issued":{"date-parts":[["2016"]]},"title":"The Limitations of QALY: A Literature Review","type":"article-journal","volume":"6"},"uris":["http://www.mendeley.com/documents/?uuid=8333faa3-988a-3f42-8000-eb40977dcfe5"]}],"mendeley":{"formattedCitation":"&lt;sup&gt;92&lt;/sup&gt;","plainTextFormattedCitation":"92","previouslyFormattedCitation":"&lt;sup&gt;91&lt;/sup&gt;"},"properties":{"noteIndex":0},"schema":"https://github.com/citation-style-language/schema/raw/master/csl-citation.json"}</w:instrText>
       </w:r>
       <w:r>
         <w:rPr>
@@ -17515,7 +17553,7 @@
           <w:noProof/>
           <w:vertAlign w:val="superscript"/>
         </w:rPr>
-        <w:t>91</w:t>
+        <w:t>92</w:t>
       </w:r>
       <w:r>
         <w:rPr>
@@ -18078,7 +18116,7 @@
         <w:rPr>
           <w:rFonts w:ascii="Calibri" w:hAnsi="Calibri" w:cs="Calibri"/>
         </w:rPr>
-        <w:instrText>ADDIN CSL_CITATION {"citationItems":[{"id":"ITEM-1","itemData":{"DOI":"10.1016/j.jclinepi.2017.08.010","abstract":"Systematic reviews are difficult to keep up to date, but failure to do so leads to a decay in review currency, accuracy, and utility. We are developing a novel approach to systematic review updating termed ''Living systematic review'' (LSR): systematic reviews that are continually updated, incorporating relevant new evidence as it becomes available. LSRs may be particularly important in fields where research evidence is emerging rapidly, current evidence is uncertain, and new research may change policy or practice decisions. We hypothesize that a continual approach to updating will achieve greater currency and validity, and increase the benefits to end users, with feasible resource requirements over time. Ó This paper is the first in a series published in this issue of the journal, providing an overview of living systematic reviews (LSRs) and living guideline recommendations. This introductory paper introduces the why, what, when, and how of LSRs. Key issues in LSRs are discussed, including searching, updating scenarios, production processes, editorial and peer review, and publication. Other papers in the series explore the contribution from new technologies, such as text mining, machine learning, and crowd sourcing (Thomas et al., this issue); examine the statistical issues associated with repeated meta-analysis (Simmonds et al., this issue); and describe the opportunities to link LSRs with living guidelines (Akl et al., this issue).","author":[{"dropping-particle":"","family":"Elliott","given":"Julian H","non-dropping-particle":"","parse-names":false,"suffix":""},{"dropping-particle":"","family":"Synnot","given":"Anneliese","non-dropping-particle":"","parse-names":false,"suffix":""},{"dropping-particle":"","family":"Turner","given":"Tari","non-dropping-particle":"","parse-names":false,"suffix":""},{"dropping-particle":"","family":"Simmonds","given":"Mark","non-dropping-particle":"","parse-names":false,"suffix":""},{"dropping-particle":"","family":"Akl","given":"Elie A","non-dropping-particle":"","parse-names":false,"suffix":""},{"dropping-particle":"","family":"Mcdonald","given":"Steve","non-dropping-particle":"","parse-names":false,"suffix":""},{"dropping-particle":"","family":"Salanti","given":"Georgia","non-dropping-particle":"","parse-names":false,"suffix":""},{"dropping-particle":"","family":"Meerpohl","given":"Joerg","non-dropping-particle":"","parse-names":false,"suffix":""},{"dropping-particle":"","family":"Maclehose","given":"Harriet","non-dropping-particle":"","parse-names":false,"suffix":""},{"dropping-particle":"","family":"Hilton","given":"John","non-dropping-particle":"","parse-names":false,"suffix":""},{"dropping-particle":"","family":"Tovey","given":"David","non-dropping-particle":"","parse-names":false,"suffix":""},{"dropping-particle":"","family":"Shemilt","given":"Ian","non-dropping-particle":"","parse-names":false,"suffix":""},{"dropping-particle":"","family":"Thomas","given":"James","non-dropping-particle":"","parse-names":false,"suffix":""}],"id":"ITEM-1","issued":{"date-parts":[["0"]]},"title":"Living systematic review: 1. Introductiondthe why, what, when, and how on behalf of the Living Systematic Review Network","type":"article-journal"},"uris":["http://www.mendeley.com/documents/?uuid=ab185df5-97ea-3e80-acbe-8ce51310476a"]}],"mendeley":{"formattedCitation":"&lt;sup&gt;92&lt;/sup&gt;","plainTextFormattedCitation":"92","previouslyFormattedCitation":"&lt;sup&gt;91&lt;/sup&gt;"},"properties":{"noteIndex":0},"schema":"https://github.com/citation-style-language/schema/raw/master/csl-citation.json"}</w:instrText>
+        <w:instrText>ADDIN CSL_CITATION {"citationItems":[{"id":"ITEM-1","itemData":{"DOI":"10.1016/j.jclinepi.2017.08.010","abstract":"Systematic reviews are difficult to keep up to date, but failure to do so leads to a decay in review currency, accuracy, and utility. We are developing a novel approach to systematic review updating termed ''Living systematic review'' (LSR): systematic reviews that are continually updated, incorporating relevant new evidence as it becomes available. LSRs may be particularly important in fields where research evidence is emerging rapidly, current evidence is uncertain, and new research may change policy or practice decisions. We hypothesize that a continual approach to updating will achieve greater currency and validity, and increase the benefits to end users, with feasible resource requirements over time. Ó This paper is the first in a series published in this issue of the journal, providing an overview of living systematic reviews (LSRs) and living guideline recommendations. This introductory paper introduces the why, what, when, and how of LSRs. Key issues in LSRs are discussed, including searching, updating scenarios, production processes, editorial and peer review, and publication. Other papers in the series explore the contribution from new technologies, such as text mining, machine learning, and crowd sourcing (Thomas et al., this issue); examine the statistical issues associated with repeated meta-analysis (Simmonds et al., this issue); and describe the opportunities to link LSRs with living guidelines (Akl et al., this issue).","author":[{"dropping-particle":"","family":"Elliott","given":"Julian H","non-dropping-particle":"","parse-names":false,"suffix":""},{"dropping-particle":"","family":"Synnot","given":"Anneliese","non-dropping-particle":"","parse-names":false,"suffix":""},{"dropping-particle":"","family":"Turner","given":"Tari","non-dropping-particle":"","parse-names":false,"suffix":""},{"dropping-particle":"","family":"Simmonds","given":"Mark","non-dropping-particle":"","parse-names":false,"suffix":""},{"dropping-particle":"","family":"Akl","given":"Elie A","non-dropping-particle":"","parse-names":false,"suffix":""},{"dropping-particle":"","family":"Mcdonald","given":"Steve","non-dropping-particle":"","parse-names":false,"suffix":""},{"dropping-particle":"","family":"Salanti","given":"Georgia","non-dropping-particle":"","parse-names":false,"suffix":""},{"dropping-particle":"","family":"Meerpohl","given":"Joerg","non-dropping-particle":"","parse-names":false,"suffix":""},{"dropping-particle":"","family":"Maclehose","given":"Harriet","non-dropping-particle":"","parse-names":false,"suffix":""},{"dropping-particle":"","family":"Hilton","given":"John","non-dropping-particle":"","parse-names":false,"suffix":""},{"dropping-particle":"","family":"Tovey","given":"David","non-dropping-particle":"","parse-names":false,"suffix":""},{"dropping-particle":"","family":"Shemilt","given":"Ian","non-dropping-particle":"","parse-names":false,"suffix":""},{"dropping-particle":"","family":"Thomas","given":"James","non-dropping-particle":"","parse-names":false,"suffix":""}],"id":"ITEM-1","issued":{"date-parts":[["0"]]},"title":"Living systematic review: 1. Introductiondthe why, what, when, and how on behalf of the Living Systematic Review Network","type":"article-journal"},"uris":["http://www.mendeley.com/documents/?uuid=ab185df5-97ea-3e80-acbe-8ce51310476a"]}],"mendeley":{"formattedCitation":"&lt;sup&gt;93&lt;/sup&gt;","plainTextFormattedCitation":"93","previouslyFormattedCitation":"&lt;sup&gt;92&lt;/sup&gt;"},"properties":{"noteIndex":0},"schema":"https://github.com/citation-style-language/schema/raw/master/csl-citation.json"}</w:instrText>
       </w:r>
       <w:r>
         <w:rPr>
@@ -18092,7 +18130,7 @@
           <w:noProof/>
           <w:vertAlign w:val="superscript"/>
         </w:rPr>
-        <w:t>92</w:t>
+        <w:t>93</w:t>
       </w:r>
       <w:r>
         <w:rPr>
@@ -18321,21 +18359,21 @@
         </w:rPr>
         <w:t xml:space="preserve">By </w:t>
       </w:r>
-      <w:commentRangeStart w:id="14"/>
+      <w:commentRangeStart w:id="13"/>
       <w:r>
         <w:rPr>
           <w:rFonts w:ascii="Calibri" w:eastAsia="Calibri" w:hAnsi="Calibri" w:cs="Calibri"/>
         </w:rPr>
         <w:t xml:space="preserve">transparently </w:t>
       </w:r>
-      <w:commentRangeEnd w:id="14"/>
+      <w:commentRangeEnd w:id="13"/>
       <w:r>
         <w:rPr>
           <w:rStyle w:val="Verwijzingopmerking"/>
           <w:rFonts w:asciiTheme="minorHAnsi" w:eastAsiaTheme="minorHAnsi" w:hAnsiTheme="minorHAnsi" w:cstheme="minorBidi"/>
           <w:lang w:val="en-GB"/>
         </w:rPr>
-        <w:commentReference w:id="14"/>
+        <w:commentReference w:id="13"/>
       </w:r>
       <w:r>
         <w:rPr>
@@ -18415,21 +18453,21 @@
         </w:rPr>
         <w:t xml:space="preserve">, this modeling approach effectively </w:t>
       </w:r>
-      <w:commentRangeStart w:id="15"/>
+      <w:commentRangeStart w:id="14"/>
       <w:r>
         <w:rPr>
           <w:rFonts w:ascii="Calibri" w:eastAsia="Calibri" w:hAnsi="Calibri" w:cs="Calibri"/>
         </w:rPr>
         <w:t xml:space="preserve">overcomes a knowledge gap </w:t>
       </w:r>
-      <w:commentRangeEnd w:id="15"/>
+      <w:commentRangeEnd w:id="14"/>
       <w:r>
         <w:rPr>
           <w:rStyle w:val="Verwijzingopmerking"/>
           <w:rFonts w:asciiTheme="minorHAnsi" w:eastAsiaTheme="minorHAnsi" w:hAnsiTheme="minorHAnsi" w:cstheme="minorBidi"/>
           <w:lang w:val="en-GB"/>
         </w:rPr>
-        <w:commentReference w:id="15"/>
+        <w:commentReference w:id="14"/>
       </w:r>
       <w:r>
         <w:rPr>
@@ -18557,21 +18595,21 @@
         </w:rPr>
         <w:t xml:space="preserve"> than the alternative strategy of </w:t>
       </w:r>
-      <w:commentRangeStart w:id="16"/>
+      <w:commentRangeStart w:id="15"/>
       <w:r>
         <w:rPr>
           <w:rFonts w:ascii="Calibri" w:hAnsi="Calibri" w:cs="Calibri"/>
         </w:rPr>
         <w:t>triaging based on expert opinion</w:t>
       </w:r>
-      <w:commentRangeEnd w:id="16"/>
+      <w:commentRangeEnd w:id="15"/>
       <w:r>
         <w:rPr>
           <w:rStyle w:val="Verwijzingopmerking"/>
           <w:rFonts w:asciiTheme="minorHAnsi" w:eastAsiaTheme="minorHAnsi" w:hAnsiTheme="minorHAnsi" w:cstheme="minorBidi"/>
           <w:lang w:val="en-GB"/>
         </w:rPr>
-        <w:commentReference w:id="16"/>
+        <w:commentReference w:id="15"/>
       </w:r>
       <w:r>
         <w:rPr>
@@ -18585,7 +18623,7 @@
         </w:rPr>
         <w:t xml:space="preserve">However, the model inputs should be </w:t>
       </w:r>
-      <w:commentRangeStart w:id="17"/>
+      <w:commentRangeStart w:id="16"/>
       <w:r>
         <w:rPr>
           <w:rFonts w:ascii="Calibri" w:eastAsia="Calibri" w:hAnsi="Calibri" w:cs="Calibri"/>
@@ -18604,14 +18642,14 @@
         </w:rPr>
         <w:t xml:space="preserve">updated </w:t>
       </w:r>
-      <w:commentRangeEnd w:id="17"/>
+      <w:commentRangeEnd w:id="16"/>
       <w:r>
         <w:rPr>
           <w:rStyle w:val="Verwijzingopmerking"/>
           <w:rFonts w:asciiTheme="minorHAnsi" w:eastAsiaTheme="minorHAnsi" w:hAnsiTheme="minorHAnsi" w:cstheme="minorBidi"/>
           <w:lang w:val="en-GB"/>
         </w:rPr>
-        <w:commentReference w:id="17"/>
+        <w:commentReference w:id="16"/>
       </w:r>
       <w:r>
         <w:rPr>
@@ -18625,7 +18663,7 @@
         </w:rPr>
         <w:t xml:space="preserve"> evidence. </w:t>
       </w:r>
-      <w:commentRangeStart w:id="18"/>
+      <w:commentRangeStart w:id="17"/>
       <w:r>
         <w:rPr>
           <w:rFonts w:ascii="Calibri" w:eastAsia="Calibri" w:hAnsi="Calibri" w:cs="Calibri"/>
@@ -18638,14 +18676,14 @@
         </w:rPr>
         <w:t>lacing this tool in the context of different ethical perspectives</w:t>
       </w:r>
-      <w:commentRangeEnd w:id="18"/>
+      <w:commentRangeEnd w:id="17"/>
       <w:r>
         <w:rPr>
           <w:rStyle w:val="Verwijzingopmerking"/>
           <w:rFonts w:asciiTheme="minorHAnsi" w:eastAsiaTheme="minorHAnsi" w:hAnsiTheme="minorHAnsi" w:cstheme="minorBidi"/>
           <w:lang w:val="en-GB"/>
         </w:rPr>
-        <w:commentReference w:id="18"/>
+        <w:commentReference w:id="17"/>
       </w:r>
       <w:r>
         <w:rPr>
@@ -18653,21 +18691,21 @@
         </w:rPr>
         <w:t xml:space="preserve"> and combining it with capacity management tools is </w:t>
       </w:r>
-      <w:commentRangeStart w:id="19"/>
+      <w:commentRangeStart w:id="18"/>
       <w:r>
         <w:rPr>
           <w:rFonts w:ascii="Calibri" w:eastAsia="Calibri" w:hAnsi="Calibri" w:cs="Calibri"/>
         </w:rPr>
         <w:t>key to achieve large-scale implementation</w:t>
       </w:r>
-      <w:commentRangeEnd w:id="19"/>
+      <w:commentRangeEnd w:id="18"/>
       <w:r>
         <w:rPr>
           <w:rStyle w:val="Verwijzingopmerking"/>
           <w:rFonts w:asciiTheme="minorHAnsi" w:eastAsiaTheme="minorHAnsi" w:hAnsiTheme="minorHAnsi" w:cstheme="minorBidi"/>
           <w:lang w:val="en-GB"/>
         </w:rPr>
-        <w:commentReference w:id="19"/>
+        <w:commentReference w:id="18"/>
       </w:r>
       <w:r>
         <w:rPr>
@@ -19347,24 +19385,14 @@
         <w:lastRenderedPageBreak/>
         <w:t xml:space="preserve">Table </w:t>
       </w:r>
-      <w:r>
-        <w:fldChar w:fldCharType="begin"/>
-      </w:r>
-      <w:r>
-        <w:instrText xml:space="preserve"> SEQ Table \* ARABIC </w:instrText>
-      </w:r>
-      <w:r>
-        <w:fldChar w:fldCharType="separate"/>
-      </w:r>
-      <w:r>
-        <w:rPr>
-          <w:noProof/>
-        </w:rPr>
-        <w:t>1</w:t>
-      </w:r>
-      <w:r>
-        <w:fldChar w:fldCharType="end"/>
-      </w:r>
+      <w:fldSimple w:instr=" SEQ Table \* ARABIC ">
+        <w:r>
+          <w:rPr>
+            <w:noProof/>
+          </w:rPr>
+          <w:t>1</w:t>
+        </w:r>
+      </w:fldSimple>
       <w:r>
         <w:t xml:space="preserve">, class and type of evidence underlying the model parameter inputs. </w:t>
       </w:r>
@@ -23047,19 +23075,7 @@
                 <w:szCs w:val="22"/>
                 <w:lang w:val="en-GB" w:eastAsia="en-GB"/>
               </w:rPr>
-              <w:t>1</w:t>
-            </w:r>
-            <w:bookmarkStart w:id="20" w:name="_GoBack"/>
-            <w:bookmarkEnd w:id="20"/>
-            <w:r>
-              <w:rPr>
-                <w:rFonts w:ascii="Calibri" w:hAnsi="Calibri" w:cs="Calibri"/>
-                <w:color w:val="000000"/>
-                <w:sz w:val="22"/>
-                <w:szCs w:val="22"/>
-                <w:lang w:val="en-GB" w:eastAsia="en-GB"/>
-              </w:rPr>
-              <w:t xml:space="preserve"> (16.7) </w:t>
+              <w:t xml:space="preserve">1 (16.7) </w:t>
             </w:r>
           </w:p>
         </w:tc>
@@ -24174,7 +24190,7 @@
           <w:lang w:val="en-GB" w:eastAsia="en-GB"/>
         </w:rPr>
         <w:drawing>
-          <wp:inline distT="0" distB="0" distL="0" distR="0" wp14:anchorId="5EF0C869" wp14:editId="0B44C9ED">
+          <wp:inline distT="0" distB="0" distL="0" distR="0" wp14:anchorId="5EF0C869" wp14:editId="57AA4C18">
             <wp:extent cx="6210300" cy="6210300"/>
             <wp:effectExtent l="0" t="0" r="0" b="0"/>
             <wp:docPr id="1" name="Picture 1"/>
@@ -24629,8 +24645,8 @@
         </w:rPr>
         <w:lastRenderedPageBreak/>
         <w:drawing>
-          <wp:inline distT="0" distB="0" distL="0" distR="0" wp14:anchorId="1100D341" wp14:editId="3AEFF3D1">
-            <wp:extent cx="5963963" cy="3975975"/>
+          <wp:inline distT="0" distB="0" distL="0" distR="0" wp14:anchorId="1100D341" wp14:editId="281DA47B">
+            <wp:extent cx="5963962" cy="3975975"/>
             <wp:effectExtent l="0" t="0" r="0" b="5715"/>
             <wp:docPr id="2" name="Afbeelding 2"/>
             <wp:cNvGraphicFramePr>
@@ -24658,7 +24674,7 @@
                   <pic:spPr>
                     <a:xfrm>
                       <a:off x="0" y="0"/>
-                      <a:ext cx="5963963" cy="3975975"/>
+                      <a:ext cx="5963962" cy="3975975"/>
                     </a:xfrm>
                     <a:prstGeom prst="rect">
                       <a:avLst/>
@@ -24988,8 +25004,8 @@
         </w:rPr>
         <w:lastRenderedPageBreak/>
         <w:drawing>
-          <wp:inline distT="0" distB="0" distL="0" distR="0" wp14:anchorId="2B39783E" wp14:editId="43BD8B5B">
-            <wp:extent cx="5990698" cy="3993799"/>
+          <wp:inline distT="0" distB="0" distL="0" distR="0" wp14:anchorId="2B39783E" wp14:editId="52BF4972">
+            <wp:extent cx="5990698" cy="3993798"/>
             <wp:effectExtent l="0" t="0" r="0" b="6985"/>
             <wp:docPr id="49440513" name="Afbeelding 49440513"/>
             <wp:cNvGraphicFramePr>
@@ -25017,7 +25033,7 @@
                   <pic:spPr>
                     <a:xfrm>
                       <a:off x="0" y="0"/>
-                      <a:ext cx="5990698" cy="3993799"/>
+                      <a:ext cx="5990698" cy="3993798"/>
                     </a:xfrm>
                     <a:prstGeom prst="rect">
                       <a:avLst/>
@@ -25287,6 +25303,7 @@
           <w:rFonts w:ascii="Calibri" w:hAnsi="Calibri" w:cs="Calibri"/>
         </w:rPr>
       </w:pPr>
+      <w:bookmarkStart w:id="19" w:name="_GoBack"/>
       <w:r>
         <w:rPr>
           <w:rFonts w:ascii="Calibri" w:hAnsi="Calibri" w:cs="Calibri"/>
@@ -25295,8 +25312,8 @@
         </w:rPr>
         <w:lastRenderedPageBreak/>
         <w:drawing>
-          <wp:inline distT="0" distB="0" distL="0" distR="0" wp14:anchorId="710726DD" wp14:editId="69ED223A">
-            <wp:extent cx="5760719" cy="4320539"/>
+          <wp:inline distT="0" distB="0" distL="0" distR="0" wp14:anchorId="710726DD" wp14:editId="0D15C3D8">
+            <wp:extent cx="5760718" cy="4320539"/>
             <wp:effectExtent l="0" t="0" r="0" b="4445"/>
             <wp:docPr id="4" name="Afbeelding 4"/>
             <wp:cNvGraphicFramePr>
@@ -25324,7 +25341,7 @@
                   <pic:spPr>
                     <a:xfrm>
                       <a:off x="0" y="0"/>
-                      <a:ext cx="5760719" cy="4320539"/>
+                      <a:ext cx="5760718" cy="4320539"/>
                     </a:xfrm>
                     <a:prstGeom prst="rect">
                       <a:avLst/>
@@ -25336,6 +25353,7 @@
           </wp:inline>
         </w:drawing>
       </w:r>
+      <w:bookmarkEnd w:id="19"/>
     </w:p>
     <w:p>
       <w:pPr>
@@ -28715,7 +28733,7 @@
           <w:sz w:val="20"/>
         </w:rPr>
         <w:tab/>
-        <w:t xml:space="preserve">Casida JM, Abshire M, Ghosh B, Yang JJ. The relationship of anxiety, depression, and quality of life in adults with left ventricular assist devices. ASAIO J 2018;64(4):515–20. </w:t>
+        <w:t>Howard DPJ, Banerjee A, Fairhead JF, Hands L, Silver LE, Rothwell PM. Population-Based Study of Incidence, Risk Factors, Outcome, and Prognosis of Ischemic Peripheral Arterial Events: Implications for Prevention. Circulation [Internet] 2015 [cited 2020 Jun 17];132(19):1805–15. Available from: https://www.ahajournals.org/doi/10.1161/CIRCULATIONAHA.115.016424</w:t>
       </w:r>
     </w:p>
     <w:p>
@@ -28747,7 +28765,16 @@
           <w:sz w:val="20"/>
         </w:rPr>
         <w:tab/>
-        <w:t xml:space="preserve">Lee K, Eui |, Oh G, Kim | Sanghee, Kim S-W. Symptom experiences and health-related quality of life among non-small cell lung cancer patients participating in clinical trials. J Clin Nurs 2019;28:2111–23. </w:t>
+        <w:t xml:space="preserve">Casida JM, Abshire M, Ghosh B, Yang JJ. The relationship of anxiety, depression, and quality of life in </w:t>
+      </w:r>
+      <w:r>
+        <w:rPr>
+          <w:rFonts w:ascii="Calibri" w:hAnsi="Calibri" w:cs="Calibri"/>
+          <w:noProof/>
+          <w:sz w:val="20"/>
+        </w:rPr>
+        <w:lastRenderedPageBreak/>
+        <w:t xml:space="preserve">adults with left ventricular assist devices. ASAIO J 2018;64(4):515–20. </w:t>
       </w:r>
     </w:p>
     <w:p>
@@ -28779,16 +28806,7 @@
           <w:sz w:val="20"/>
         </w:rPr>
         <w:tab/>
-        <w:t xml:space="preserve">Ae LXC, Reichman ME, Ae BAM, et al. Impact of socioeconomic status on cancer incidence and stage at </w:t>
-      </w:r>
-      <w:r>
-        <w:rPr>
-          <w:rFonts w:ascii="Calibri" w:hAnsi="Calibri" w:cs="Calibri"/>
-          <w:noProof/>
-          <w:sz w:val="20"/>
-        </w:rPr>
-        <w:lastRenderedPageBreak/>
-        <w:t xml:space="preserve">diagnosis: selected findings from the surveillance, epidemiology, and end results: National Longitudinal Mortality Study. Cancer Causes Control 2009;20:417–35. </w:t>
+        <w:t xml:space="preserve">Lee K, Eui |, Oh G, Kim | Sanghee, Kim S-W. Symptom experiences and health-related quality of life among non-small cell lung cancer patients participating in clinical trials. J Clin Nurs 2019;28:2111–23. </w:t>
       </w:r>
     </w:p>
     <w:p>
@@ -28820,7 +28838,7 @@
           <w:sz w:val="20"/>
         </w:rPr>
         <w:tab/>
-        <w:t xml:space="preserve">Kennedy-Martin M, Slaap B, Herdman M, et al. Which multi-attribute utility instruments are recommended for use in cost-utility analysis? A review of national health technology assessment (HTA) guidelines. Eur J Heal Econ 2020;1–13. </w:t>
+        <w:t xml:space="preserve">Ae LXC, Reichman ME, Ae BAM, et al. Impact of socioeconomic status on cancer incidence and stage at diagnosis: selected findings from the surveillance, epidemiology, and end results: National Longitudinal Mortality Study. Cancer Causes Control 2009;20:417–35. </w:t>
       </w:r>
     </w:p>
     <w:p>
@@ -28852,7 +28870,7 @@
           <w:sz w:val="20"/>
         </w:rPr>
         <w:tab/>
-        <w:t xml:space="preserve">Pettitt D, Raza S, Naughton B, et al. The Limitations of QALY: A Literature Review. J Stem Cell Res Ther 2016;6(4). </w:t>
+        <w:t xml:space="preserve">Kennedy-Martin M, Slaap B, Herdman M, et al. Which multi-attribute utility instruments are recommended for use in cost-utility analysis? A review of national health technology assessment (HTA) guidelines. Eur J Heal Econ 2020;1–13. </w:t>
       </w:r>
     </w:p>
     <w:p>
@@ -28876,6 +28894,38 @@
           <w:sz w:val="20"/>
         </w:rPr>
         <w:t xml:space="preserve">92. </w:t>
+      </w:r>
+      <w:r>
+        <w:rPr>
+          <w:rFonts w:ascii="Calibri" w:hAnsi="Calibri" w:cs="Calibri"/>
+          <w:noProof/>
+          <w:sz w:val="20"/>
+        </w:rPr>
+        <w:tab/>
+        <w:t xml:space="preserve">Pettitt D, Raza S, Naughton B, et al. The Limitations of QALY: A Literature Review. J Stem Cell Res Ther 2016;6(4). </w:t>
+      </w:r>
+    </w:p>
+    <w:p>
+      <w:pPr>
+        <w:widowControl w:val="0"/>
+        <w:autoSpaceDE w:val="0"/>
+        <w:autoSpaceDN w:val="0"/>
+        <w:adjustRightInd w:val="0"/>
+        <w:spacing w:before="40"/>
+        <w:ind w:left="640" w:hanging="640"/>
+        <w:rPr>
+          <w:rFonts w:ascii="Calibri" w:hAnsi="Calibri" w:cs="Calibri"/>
+          <w:noProof/>
+          <w:sz w:val="20"/>
+        </w:rPr>
+      </w:pPr>
+      <w:r>
+        <w:rPr>
+          <w:rFonts w:ascii="Calibri" w:hAnsi="Calibri" w:cs="Calibri"/>
+          <w:noProof/>
+          <w:sz w:val="20"/>
+        </w:rPr>
+        <w:t xml:space="preserve">93. </w:t>
       </w:r>
       <w:r>
         <w:rPr>
@@ -29167,13 +29217,7 @@
         <w:rPr>
           <w:rStyle w:val="Verwijzingopmerking"/>
         </w:rPr>
-        <w:t xml:space="preserve">Abstract </w:t>
-      </w:r>
-      <w:r>
-        <w:rPr>
-          <w:rStyle w:val="Verwijzingopmerking"/>
-        </w:rPr>
-        <w:t xml:space="preserve">&lt; </w:t>
+        <w:t xml:space="preserve">Abstract &lt; </w:t>
       </w:r>
       <w:r>
         <w:t xml:space="preserve">300 words </w:t>
@@ -29265,60 +29309,73 @@
       </w:r>
     </w:p>
   </w:comment>
-  <w:comment w:id="6" w:author="Ewout Steyerberg" w:date="2020-06-15T16:12:00Z" w:initials="ES">
+  <w:comment w:id="6" w:author="Ewout Steyerberg" w:date="2020-06-15T16:20:00Z" w:initials="ES">
     <w:p>
       <w:pPr>
         <w:pStyle w:val="Tekstopmerking"/>
         <w:rPr>
+          <w:lang w:val="en-US"/>
+        </w:rPr>
+      </w:pPr>
+      <w:r>
+        <w:rPr>
+          <w:rStyle w:val="Verwijzingopmerking"/>
+        </w:rPr>
+        <w:annotationRef/>
+      </w:r>
+      <w:r>
+        <w:rPr>
           <w:lang w:val="nl-NL"/>
         </w:rPr>
-      </w:pPr>
-      <w:r>
-        <w:rPr>
-          <w:rStyle w:val="Verwijzingopmerking"/>
-        </w:rPr>
-        <w:annotationRef/>
-      </w:r>
-      <w:r>
-        <w:t xml:space="preserve">More detail needed. Were RCTs available? </w:t>
+        <w:t xml:space="preserve">Is er een plaatje om dit punt te illustreren voor de 34 ingrepen? </w:t>
       </w:r>
       <w:proofErr w:type="spellStart"/>
       <w:r>
         <w:rPr>
-          <w:lang w:val="nl-NL"/>
-        </w:rPr>
-        <w:t>What</w:t>
+          <w:lang w:val="en-US"/>
+        </w:rPr>
+        <w:t>Dus</w:t>
       </w:r>
       <w:proofErr w:type="spellEnd"/>
       <w:r>
         <w:rPr>
-          <w:lang w:val="nl-NL"/>
-        </w:rPr>
-        <w:t xml:space="preserve"> </w:t>
-      </w:r>
-      <w:proofErr w:type="spellStart"/>
-      <w:r>
-        <w:rPr>
-          <w:lang w:val="nl-NL"/>
-        </w:rPr>
-        <w:t>contrasts</w:t>
-      </w:r>
-      <w:proofErr w:type="spellEnd"/>
-      <w:r>
-        <w:rPr>
-          <w:lang w:val="nl-NL"/>
-        </w:rPr>
-        <w:t>?</w:t>
+          <w:lang w:val="en-US"/>
+        </w:rPr>
+        <w:t xml:space="preserve">: y as: gain by surgery. X as: time delay. </w:t>
+      </w:r>
+      <w:r>
+        <w:rPr>
+          <w:lang w:val="en-US"/>
+        </w:rPr>
+        <w:t xml:space="preserve">Max gain if surgery now; decay in time steep / shallow ? The Operations Research framework is not completely </w:t>
+      </w:r>
+    </w:p>
+    <w:p>
+      <w:pPr>
+        <w:pStyle w:val="Tekstopmerking"/>
+        <w:rPr>
+          <w:lang w:val="en-US"/>
+        </w:rPr>
+      </w:pPr>
+      <w:r>
+        <w:rPr>
+          <w:lang w:val="en-US"/>
+        </w:rPr>
+        <w:t xml:space="preserve">clear to me yet. </w:t>
+      </w:r>
+      <w:r>
+        <w:rPr>
+          <w:lang w:val="en-US"/>
+        </w:rPr>
+        <w:br/>
+        <w:t>In Fig 2, some estimates of time decay are missing?</w:t>
       </w:r>
     </w:p>
   </w:comment>
-  <w:comment w:id="7" w:author="Ewout Steyerberg" w:date="2020-06-15T16:20:00Z" w:initials="ES">
+  <w:comment w:id="7" w:author="Ewout Steyerberg" w:date="2020-06-15T16:32:00Z" w:initials="ES">
     <w:p>
       <w:pPr>
         <w:pStyle w:val="Tekstopmerking"/>
-        <w:rPr>
-          <w:lang w:val="en-US"/>
-        </w:rPr>
       </w:pPr>
       <w:r>
         <w:rPr>
@@ -29327,55 +29384,11 @@
         <w:annotationRef/>
       </w:r>
       <w:r>
-        <w:rPr>
-          <w:lang w:val="nl-NL"/>
-        </w:rPr>
-        <w:t xml:space="preserve">Is er een plaatje om dit punt te illustreren voor de 34 ingrepen? </w:t>
-      </w:r>
-      <w:proofErr w:type="spellStart"/>
-      <w:r>
-        <w:rPr>
-          <w:lang w:val="en-US"/>
-        </w:rPr>
-        <w:t>Dus</w:t>
-      </w:r>
-      <w:proofErr w:type="spellEnd"/>
-      <w:r>
-        <w:rPr>
-          <w:lang w:val="en-US"/>
-        </w:rPr>
-        <w:t xml:space="preserve">: y as: gain by surgery. X as: time delay. </w:t>
-      </w:r>
-      <w:r>
-        <w:rPr>
-          <w:lang w:val="en-US"/>
-        </w:rPr>
-        <w:t xml:space="preserve">Max gain if surgery now; decay in time steep / shallow ? The Operations Research framework is not completely </w:t>
-      </w:r>
-    </w:p>
-    <w:p>
-      <w:pPr>
-        <w:pStyle w:val="Tekstopmerking"/>
-        <w:rPr>
-          <w:lang w:val="en-US"/>
-        </w:rPr>
-      </w:pPr>
-      <w:r>
-        <w:rPr>
-          <w:lang w:val="en-US"/>
-        </w:rPr>
-        <w:t xml:space="preserve">clear to me yet. </w:t>
-      </w:r>
-      <w:r>
-        <w:rPr>
-          <w:lang w:val="en-US"/>
-        </w:rPr>
-        <w:br/>
-        <w:t>In Fig 2, some estimates of time decay are missing?</w:t>
+        <w:t>Not so strong; we simply put labels on patients; what is relevant is how much care can contribute to the individual’s health?</w:t>
       </w:r>
     </w:p>
   </w:comment>
-  <w:comment w:id="8" w:author="Ewout Steyerberg" w:date="2020-06-15T16:32:00Z" w:initials="ES">
+  <w:comment w:id="8" w:author="Ewout Steyerberg" w:date="2020-06-15T16:33:00Z" w:initials="ES">
     <w:p>
       <w:pPr>
         <w:pStyle w:val="Tekstopmerking"/>
@@ -29387,7 +29400,7 @@
         <w:annotationRef/>
       </w:r>
       <w:r>
-        <w:t>Not so strong; we simply put labels on patients; what is relevant is how much care can contribute to the individual’s health?</w:t>
+        <w:t>Perhaps also within disease categories? More severe disease, larger AAA?</w:t>
       </w:r>
     </w:p>
   </w:comment>
@@ -29403,14 +29416,17 @@
         <w:annotationRef/>
       </w:r>
       <w:r>
-        <w:t>Perhaps also within disease categories? More severe disease, larger AAA?</w:t>
+        <w:t>… please be explicit: how close / far away from ‘solid evidence’?</w:t>
       </w:r>
     </w:p>
   </w:comment>
-  <w:comment w:id="10" w:author="Ewout Steyerberg" w:date="2020-06-15T16:33:00Z" w:initials="ES">
+  <w:comment w:id="10" w:author="Ewout Steyerberg" w:date="2020-06-15T16:36:00Z" w:initials="ES">
     <w:p>
       <w:pPr>
         <w:pStyle w:val="Tekstopmerking"/>
+        <w:rPr>
+          <w:lang w:val="en-US"/>
+        </w:rPr>
       </w:pPr>
       <w:r>
         <w:rPr>
@@ -29419,17 +29435,23 @@
         <w:annotationRef/>
       </w:r>
       <w:r>
-        <w:t>… please be explicit: how close / far away from ‘solid evidence’?</w:t>
+        <w:rPr>
+          <w:lang w:val="en-US"/>
+        </w:rPr>
+        <w:t>Linearity assumption not the key poi</w:t>
+      </w:r>
+      <w:r>
+        <w:rPr>
+          <w:lang w:val="en-US"/>
+        </w:rPr>
+        <w:t>nt; how to estimate decay is the problem? Weeks / months / years? Need to think about biology (metastases in oncology; growth of AAA, …)? Limited data again.</w:t>
       </w:r>
     </w:p>
   </w:comment>
-  <w:comment w:id="11" w:author="Ewout Steyerberg" w:date="2020-06-15T16:36:00Z" w:initials="ES">
+  <w:comment w:id="11" w:author="Ewout Steyerberg" w:date="2020-06-15T16:38:00Z" w:initials="ES">
     <w:p>
       <w:pPr>
         <w:pStyle w:val="Tekstopmerking"/>
-        <w:rPr>
-          <w:lang w:val="en-US"/>
-        </w:rPr>
       </w:pPr>
       <w:r>
         <w:rPr>
@@ -29438,16 +29460,7 @@
         <w:annotationRef/>
       </w:r>
       <w:r>
-        <w:rPr>
-          <w:lang w:val="en-US"/>
-        </w:rPr>
-        <w:t>Linearity assumption not the key poi</w:t>
-      </w:r>
-      <w:r>
-        <w:rPr>
-          <w:lang w:val="en-US"/>
-        </w:rPr>
-        <w:t>nt; how to estimate decay is the problem? Weeks / months / years? Need to think about biology (metastases in oncology; growth of AAA, …)? Limited data again.</w:t>
+        <w:t>Detail</w:t>
       </w:r>
     </w:p>
   </w:comment>
@@ -29463,11 +29476,11 @@
         <w:annotationRef/>
       </w:r>
       <w:r>
-        <w:t>Detail</w:t>
+        <w:t>And what on decay as such?</w:t>
       </w:r>
     </w:p>
   </w:comment>
-  <w:comment w:id="13" w:author="Ewout Steyerberg" w:date="2020-06-15T16:38:00Z" w:initials="ES">
+  <w:comment w:id="13" w:author="Ewout Steyerberg" w:date="2020-06-15T16:39:00Z" w:initials="ES">
     <w:p>
       <w:pPr>
         <w:pStyle w:val="Tekstopmerking"/>
@@ -29479,11 +29492,11 @@
         <w:annotationRef/>
       </w:r>
       <w:r>
-        <w:t>And what on decay as such?</w:t>
+        <w:t>Can be increased</w:t>
       </w:r>
     </w:p>
   </w:comment>
-  <w:comment w:id="14" w:author="Ewout Steyerberg" w:date="2020-06-15T16:39:00Z" w:initials="ES">
+  <w:comment w:id="14" w:author="Ewout Steyerberg" w:date="2020-06-15T16:40:00Z" w:initials="ES">
     <w:p>
       <w:pPr>
         <w:pStyle w:val="Tekstopmerking"/>
@@ -29495,11 +29508,11 @@
         <w:annotationRef/>
       </w:r>
       <w:r>
-        <w:t>Can be increased</w:t>
+        <w:t>? if the gap existed, it is still there? Perhaps: clarify that there is a gap?</w:t>
       </w:r>
     </w:p>
   </w:comment>
-  <w:comment w:id="15" w:author="Ewout Steyerberg" w:date="2020-06-15T16:40:00Z" w:initials="ES">
+  <w:comment w:id="15" w:author="Ewout Steyerberg" w:date="2020-06-15T16:41:00Z" w:initials="ES">
     <w:p>
       <w:pPr>
         <w:pStyle w:val="Tekstopmerking"/>
@@ -29511,11 +29524,23 @@
         <w:annotationRef/>
       </w:r>
       <w:r>
-        <w:t>? if the gap existed, it is still there? Perhaps: clarify that there is a gap?</w:t>
+        <w:t xml:space="preserve">For groups, yes, need data and </w:t>
+      </w:r>
+      <w:proofErr w:type="spellStart"/>
+      <w:r>
+        <w:t>modeling</w:t>
+      </w:r>
+      <w:proofErr w:type="spellEnd"/>
+      <w:r>
+        <w:t xml:space="preserve">. </w:t>
+      </w:r>
+      <w:r>
+        <w:br/>
+        <w:t>For individuals .. not so sure</w:t>
       </w:r>
     </w:p>
   </w:comment>
-  <w:comment w:id="16" w:author="Ewout Steyerberg" w:date="2020-06-15T16:41:00Z" w:initials="ES">
+  <w:comment w:id="16" w:author="Ewout Steyerberg" w:date="2020-06-15T16:42:00Z" w:initials="ES">
     <w:p>
       <w:pPr>
         <w:pStyle w:val="Tekstopmerking"/>
@@ -29527,19 +29552,7 @@
         <w:annotationRef/>
       </w:r>
       <w:r>
-        <w:t xml:space="preserve">For groups, yes, need data and </w:t>
-      </w:r>
-      <w:proofErr w:type="spellStart"/>
-      <w:r>
-        <w:t>modeling</w:t>
-      </w:r>
-      <w:proofErr w:type="spellEnd"/>
-      <w:r>
-        <w:t xml:space="preserve">. </w:t>
-      </w:r>
-      <w:r>
-        <w:br/>
-        <w:t>For individuals .. not so sure</w:t>
+        <w:t>.. sounds as if there is solid evidence already</w:t>
       </w:r>
     </w:p>
   </w:comment>
@@ -29555,27 +29568,11 @@
         <w:annotationRef/>
       </w:r>
       <w:r>
-        <w:t>.. sounds as if there is solid evidence already</w:t>
+        <w:t>? you followed principle 1?</w:t>
       </w:r>
     </w:p>
   </w:comment>
-  <w:comment w:id="18" w:author="Ewout Steyerberg" w:date="2020-06-15T16:42:00Z" w:initials="ES">
-    <w:p>
-      <w:pPr>
-        <w:pStyle w:val="Tekstopmerking"/>
-      </w:pPr>
-      <w:r>
-        <w:rPr>
-          <w:rStyle w:val="Verwijzingopmerking"/>
-        </w:rPr>
-        <w:annotationRef/>
-      </w:r>
-      <w:r>
-        <w:t>? you followed principle 1?</w:t>
-      </w:r>
-    </w:p>
-  </w:comment>
-  <w:comment w:id="19" w:author="Ewout Steyerberg" w:date="2020-06-15T16:43:00Z" w:initials="ES">
+  <w:comment w:id="18" w:author="Ewout Steyerberg" w:date="2020-06-15T16:43:00Z" w:initials="ES">
     <w:p>
       <w:pPr>
         <w:pStyle w:val="Tekstopmerking"/>
@@ -29602,7 +29599,6 @@
   <w15:commentEx w15:paraId="1AABBDBC" w15:done="0"/>
   <w15:commentEx w15:paraId="7E4CA2C3" w15:done="0"/>
   <w15:commentEx w15:paraId="098DDF1A" w15:done="0"/>
-  <w15:commentEx w15:paraId="43D7F064" w15:done="0"/>
   <w15:commentEx w15:paraId="7FD77746" w15:done="0"/>
   <w15:commentEx w15:paraId="2ED78453" w15:done="0"/>
   <w15:commentEx w15:paraId="2D11667E" w15:done="0"/>
@@ -29800,7 +29796,7 @@
             <w:rStyle w:val="Paginanummer"/>
             <w:noProof/>
           </w:rPr>
-          <w:t>24</w:t>
+          <w:t>23</w:t>
         </w:r>
         <w:r>
           <w:rPr>
@@ -32716,12 +32712,9 @@
 </file>
 
 <file path=customXml/item1.xml><?xml version="1.0" encoding="utf-8"?>
-<?mso-contentType ?>
-<FormTemplates xmlns="http://schemas.microsoft.com/sharepoint/v3/contenttype/forms">
-  <Display>DocumentLibraryForm</Display>
-  <Edit>DocumentLibraryForm</Edit>
-  <New>DocumentLibraryForm</New>
-</FormTemplates>
+<p:properties xmlns:p="http://schemas.microsoft.com/office/2006/metadata/properties" xmlns:xsi="http://www.w3.org/2001/XMLSchema-instance" xmlns:pc="http://schemas.microsoft.com/office/infopath/2007/PartnerControls">
+  <documentManagement/>
+</p:properties>
 </file>
 
 <file path=customXml/item2.xml><?xml version="1.0" encoding="utf-8"?>
@@ -32871,9 +32864,12 @@
 </file>
 
 <file path=customXml/item3.xml><?xml version="1.0" encoding="utf-8"?>
-<p:properties xmlns:p="http://schemas.microsoft.com/office/2006/metadata/properties" xmlns:xsi="http://www.w3.org/2001/XMLSchema-instance" xmlns:pc="http://schemas.microsoft.com/office/infopath/2007/PartnerControls">
-  <documentManagement/>
-</p:properties>
+<?mso-contentType ?>
+<FormTemplates xmlns="http://schemas.microsoft.com/sharepoint/v3/contenttype/forms">
+  <Display>DocumentLibraryForm</Display>
+  <Edit>DocumentLibraryForm</Edit>
+  <New>DocumentLibraryForm</New>
+</FormTemplates>
 </file>
 
 <file path=customXml/item4.xml><?xml version="1.0" encoding="utf-8"?>
@@ -32881,9 +32877,10 @@
 </file>
 
 <file path=customXml/itemProps1.xml><?xml version="1.0" encoding="utf-8"?>
-<ds:datastoreItem xmlns:ds="http://schemas.openxmlformats.org/officeDocument/2006/customXml" ds:itemID="{4B154049-C81A-47D2-874A-6CD7FE89CF89}">
+<ds:datastoreItem xmlns:ds="http://schemas.openxmlformats.org/officeDocument/2006/customXml" ds:itemID="{E678B69F-56AA-4C59-9217-A088B8AE87C4}">
   <ds:schemaRefs>
-    <ds:schemaRef ds:uri="http://schemas.microsoft.com/sharepoint/v3/contenttype/forms"/>
+    <ds:schemaRef ds:uri="http://schemas.microsoft.com/office/2006/metadata/properties"/>
+    <ds:schemaRef ds:uri="http://schemas.microsoft.com/office/infopath/2007/PartnerControls"/>
   </ds:schemaRefs>
 </ds:datastoreItem>
 </file>
@@ -32907,16 +32904,15 @@
 </file>
 
 <file path=customXml/itemProps3.xml><?xml version="1.0" encoding="utf-8"?>
-<ds:datastoreItem xmlns:ds="http://schemas.openxmlformats.org/officeDocument/2006/customXml" ds:itemID="{E678B69F-56AA-4C59-9217-A088B8AE87C4}">
+<ds:datastoreItem xmlns:ds="http://schemas.openxmlformats.org/officeDocument/2006/customXml" ds:itemID="{4B154049-C81A-47D2-874A-6CD7FE89CF89}">
   <ds:schemaRefs>
-    <ds:schemaRef ds:uri="http://schemas.microsoft.com/office/2006/metadata/properties"/>
-    <ds:schemaRef ds:uri="http://schemas.microsoft.com/office/infopath/2007/PartnerControls"/>
+    <ds:schemaRef ds:uri="http://schemas.microsoft.com/sharepoint/v3/contenttype/forms"/>
   </ds:schemaRefs>
 </ds:datastoreItem>
 </file>
 
 <file path=customXml/itemProps4.xml><?xml version="1.0" encoding="utf-8"?>
-<ds:datastoreItem xmlns:ds="http://schemas.openxmlformats.org/officeDocument/2006/customXml" ds:itemID="{08813D12-0944-4D70-8BDE-D0FDD9634005}">
+<ds:datastoreItem xmlns:ds="http://schemas.openxmlformats.org/officeDocument/2006/customXml" ds:itemID="{8A9925BB-D420-479B-8D5B-3EC3D3D17D74}">
   <ds:schemaRefs>
     <ds:schemaRef ds:uri="http://schemas.openxmlformats.org/officeDocument/2006/bibliography"/>
   </ds:schemaRefs>

</xml_diff>